<commit_message>
Ajout des sections du rapport
</commit_message>
<xml_diff>
--- a/rapport/RemiseTP2/Alpha TP2.docx
+++ b/rapport/RemiseTP2/Alpha TP2.docx
@@ -197,8 +197,6 @@
         </w:rPr>
         <w:t>Travail pratique 2</w:t>
       </w:r>
-      <w:bookmarkStart w:id="0" w:name="_GoBack"/>
-      <w:bookmarkEnd w:id="0"/>
     </w:p>
     <w:p>
       <w:pPr>
@@ -622,16 +620,7 @@
     </w:p>
     <w:sdt>
       <w:sdtPr>
-        <w:rPr>
-          <w:rFonts w:asciiTheme="minorHAnsi" w:eastAsiaTheme="minorEastAsia" w:hAnsiTheme="minorHAnsi" w:cstheme="minorBidi"/>
-          <w:b w:val="0"/>
-          <w:bCs w:val="0"/>
-          <w:color w:val="auto"/>
-          <w:sz w:val="21"/>
-          <w:szCs w:val="21"/>
-          <w:lang w:val="fr-CA" w:eastAsia="en-US"/>
-        </w:rPr>
-        <w:id w:val="-1500188666"/>
+        <w:id w:val="-1504203510"/>
         <w:docPartObj>
           <w:docPartGallery w:val="Table of Contents"/>
           <w:docPartUnique/>
@@ -639,46 +628,938 @@
       </w:sdtPr>
       <w:sdtEndPr>
         <w:rPr>
+          <w:rFonts w:asciiTheme="minorHAnsi" w:eastAsiaTheme="minorEastAsia" w:hAnsiTheme="minorHAnsi" w:cstheme="minorBidi"/>
           <w:noProof/>
+          <w:color w:val="auto"/>
+          <w:sz w:val="21"/>
+          <w:szCs w:val="21"/>
+          <w:lang w:val="fr-CA" w:eastAsia="en-US"/>
         </w:rPr>
       </w:sdtEndPr>
       <w:sdtContent>
         <w:p>
           <w:pPr>
             <w:pStyle w:val="TOCHeading"/>
+          </w:pPr>
+          <w:r>
+            <w:t>Table des matières</w:t>
+          </w:r>
+          <w:bookmarkStart w:id="0" w:name="_GoBack"/>
+          <w:bookmarkEnd w:id="0"/>
+        </w:p>
+        <w:p>
+          <w:pPr>
+            <w:pStyle w:val="TOC1"/>
+            <w:tabs>
+              <w:tab w:val="right" w:leader="dot" w:pos="8630"/>
+            </w:tabs>
             <w:rPr>
-              <w:lang w:val="fr-CA"/>
+              <w:noProof/>
+              <w:sz w:val="22"/>
+              <w:szCs w:val="22"/>
+              <w:lang w:eastAsia="fr-CA"/>
             </w:rPr>
           </w:pPr>
           <w:r>
-            <w:rPr>
-              <w:lang w:val="fr-CA"/>
-            </w:rPr>
-            <w:t>Table des matières</w:t>
+            <w:fldChar w:fldCharType="begin"/>
           </w:r>
+          <w:r>
+            <w:instrText xml:space="preserve"> TOC \o "1-3" \h \z \u </w:instrText>
+          </w:r>
+          <w:r>
+            <w:fldChar w:fldCharType="separate"/>
+          </w:r>
+          <w:hyperlink w:anchor="_Toc412540909" w:history="1">
+            <w:r>
+              <w:rPr>
+                <w:rStyle w:val="Hyperlink"/>
+                <w:noProof/>
+              </w:rPr>
+              <w:t>Introduction</w:t>
+            </w:r>
+            <w:r>
+              <w:rPr>
+                <w:noProof/>
+                <w:webHidden/>
+              </w:rPr>
+              <w:tab/>
+            </w:r>
+            <w:r>
+              <w:rPr>
+                <w:noProof/>
+                <w:webHidden/>
+              </w:rPr>
+              <w:fldChar w:fldCharType="begin"/>
+            </w:r>
+            <w:r>
+              <w:rPr>
+                <w:noProof/>
+                <w:webHidden/>
+              </w:rPr>
+              <w:instrText xml:space="preserve"> PAGEREF _Toc412540909 \h </w:instrText>
+            </w:r>
+            <w:r>
+              <w:rPr>
+                <w:noProof/>
+                <w:webHidden/>
+              </w:rPr>
+            </w:r>
+            <w:r>
+              <w:rPr>
+                <w:noProof/>
+                <w:webHidden/>
+              </w:rPr>
+              <w:fldChar w:fldCharType="separate"/>
+            </w:r>
+            <w:r>
+              <w:rPr>
+                <w:noProof/>
+                <w:webHidden/>
+              </w:rPr>
+              <w:t>3</w:t>
+            </w:r>
+            <w:r>
+              <w:rPr>
+                <w:noProof/>
+                <w:webHidden/>
+              </w:rPr>
+              <w:fldChar w:fldCharType="end"/>
+            </w:r>
+          </w:hyperlink>
         </w:p>
         <w:p>
           <w:pPr>
+            <w:pStyle w:val="TOC1"/>
+            <w:tabs>
+              <w:tab w:val="right" w:leader="dot" w:pos="8630"/>
+            </w:tabs>
             <w:rPr>
-              <w:lang w:eastAsia="ja-JP"/>
+              <w:noProof/>
+              <w:sz w:val="22"/>
+              <w:szCs w:val="22"/>
+              <w:lang w:eastAsia="fr-CA"/>
             </w:rPr>
           </w:pPr>
+          <w:hyperlink w:anchor="_Toc412540910" w:history="1">
+            <w:r>
+              <w:rPr>
+                <w:rStyle w:val="Hyperlink"/>
+                <w:noProof/>
+              </w:rPr>
+              <w:t>Diagramme des classes de conception</w:t>
+            </w:r>
+            <w:r>
+              <w:rPr>
+                <w:noProof/>
+                <w:webHidden/>
+              </w:rPr>
+              <w:tab/>
+            </w:r>
+            <w:r>
+              <w:rPr>
+                <w:noProof/>
+                <w:webHidden/>
+              </w:rPr>
+              <w:fldChar w:fldCharType="begin"/>
+            </w:r>
+            <w:r>
+              <w:rPr>
+                <w:noProof/>
+                <w:webHidden/>
+              </w:rPr>
+              <w:instrText xml:space="preserve"> PAGEREF _Toc412540910 \h </w:instrText>
+            </w:r>
+            <w:r>
+              <w:rPr>
+                <w:noProof/>
+                <w:webHidden/>
+              </w:rPr>
+            </w:r>
+            <w:r>
+              <w:rPr>
+                <w:noProof/>
+                <w:webHidden/>
+              </w:rPr>
+              <w:fldChar w:fldCharType="separate"/>
+            </w:r>
+            <w:r>
+              <w:rPr>
+                <w:noProof/>
+                <w:webHidden/>
+              </w:rPr>
+              <w:t>4</w:t>
+            </w:r>
+            <w:r>
+              <w:rPr>
+                <w:noProof/>
+                <w:webHidden/>
+              </w:rPr>
+              <w:fldChar w:fldCharType="end"/>
+            </w:r>
+          </w:hyperlink>
         </w:p>
-        <w:p/>
+        <w:p>
+          <w:pPr>
+            <w:pStyle w:val="TOC1"/>
+            <w:tabs>
+              <w:tab w:val="right" w:leader="dot" w:pos="8630"/>
+            </w:tabs>
+            <w:rPr>
+              <w:noProof/>
+              <w:sz w:val="22"/>
+              <w:szCs w:val="22"/>
+              <w:lang w:eastAsia="fr-CA"/>
+            </w:rPr>
+          </w:pPr>
+          <w:hyperlink w:anchor="_Toc412540911" w:history="1">
+            <w:r>
+              <w:rPr>
+                <w:rStyle w:val="Hyperlink"/>
+                <w:noProof/>
+              </w:rPr>
+              <w:t>Diagramme de package</w:t>
+            </w:r>
+            <w:r>
+              <w:rPr>
+                <w:noProof/>
+                <w:webHidden/>
+              </w:rPr>
+              <w:tab/>
+            </w:r>
+            <w:r>
+              <w:rPr>
+                <w:noProof/>
+                <w:webHidden/>
+              </w:rPr>
+              <w:fldChar w:fldCharType="begin"/>
+            </w:r>
+            <w:r>
+              <w:rPr>
+                <w:noProof/>
+                <w:webHidden/>
+              </w:rPr>
+              <w:instrText xml:space="preserve"> PAGEREF _Toc412540911 \h </w:instrText>
+            </w:r>
+            <w:r>
+              <w:rPr>
+                <w:noProof/>
+                <w:webHidden/>
+              </w:rPr>
+            </w:r>
+            <w:r>
+              <w:rPr>
+                <w:noProof/>
+                <w:webHidden/>
+              </w:rPr>
+              <w:fldChar w:fldCharType="separate"/>
+            </w:r>
+            <w:r>
+              <w:rPr>
+                <w:noProof/>
+                <w:webHidden/>
+              </w:rPr>
+              <w:t>5</w:t>
+            </w:r>
+            <w:r>
+              <w:rPr>
+                <w:noProof/>
+                <w:webHidden/>
+              </w:rPr>
+              <w:fldChar w:fldCharType="end"/>
+            </w:r>
+          </w:hyperlink>
+        </w:p>
+        <w:p>
+          <w:pPr>
+            <w:pStyle w:val="TOC1"/>
+            <w:tabs>
+              <w:tab w:val="right" w:leader="dot" w:pos="8630"/>
+            </w:tabs>
+            <w:rPr>
+              <w:noProof/>
+              <w:sz w:val="22"/>
+              <w:szCs w:val="22"/>
+              <w:lang w:eastAsia="fr-CA"/>
+            </w:rPr>
+          </w:pPr>
+          <w:hyperlink w:anchor="_Toc412540912" w:history="1">
+            <w:r>
+              <w:rPr>
+                <w:rStyle w:val="Hyperlink"/>
+                <w:noProof/>
+              </w:rPr>
+              <w:t>Diagrammes de séquence</w:t>
+            </w:r>
+            <w:r>
+              <w:rPr>
+                <w:noProof/>
+                <w:webHidden/>
+              </w:rPr>
+              <w:tab/>
+            </w:r>
+            <w:r>
+              <w:rPr>
+                <w:noProof/>
+                <w:webHidden/>
+              </w:rPr>
+              <w:fldChar w:fldCharType="begin"/>
+            </w:r>
+            <w:r>
+              <w:rPr>
+                <w:noProof/>
+                <w:webHidden/>
+              </w:rPr>
+              <w:instrText xml:space="preserve"> PAGEREF _Toc412540912 \h </w:instrText>
+            </w:r>
+            <w:r>
+              <w:rPr>
+                <w:noProof/>
+                <w:webHidden/>
+              </w:rPr>
+            </w:r>
+            <w:r>
+              <w:rPr>
+                <w:noProof/>
+                <w:webHidden/>
+              </w:rPr>
+              <w:fldChar w:fldCharType="separate"/>
+            </w:r>
+            <w:r>
+              <w:rPr>
+                <w:noProof/>
+                <w:webHidden/>
+              </w:rPr>
+              <w:t>6</w:t>
+            </w:r>
+            <w:r>
+              <w:rPr>
+                <w:noProof/>
+                <w:webHidden/>
+              </w:rPr>
+              <w:fldChar w:fldCharType="end"/>
+            </w:r>
+          </w:hyperlink>
+        </w:p>
+        <w:p>
+          <w:pPr>
+            <w:pStyle w:val="TOC1"/>
+            <w:tabs>
+              <w:tab w:val="right" w:leader="dot" w:pos="8630"/>
+            </w:tabs>
+            <w:rPr>
+              <w:noProof/>
+              <w:sz w:val="22"/>
+              <w:szCs w:val="22"/>
+              <w:lang w:eastAsia="fr-CA"/>
+            </w:rPr>
+          </w:pPr>
+          <w:hyperlink w:anchor="_Toc412540913" w:history="1">
+            <w:r>
+              <w:rPr>
+                <w:rStyle w:val="Hyperlink"/>
+                <w:noProof/>
+              </w:rPr>
+              <w:t>Annexe</w:t>
+            </w:r>
+            <w:r>
+              <w:rPr>
+                <w:noProof/>
+                <w:webHidden/>
+              </w:rPr>
+              <w:tab/>
+            </w:r>
+            <w:r>
+              <w:rPr>
+                <w:noProof/>
+                <w:webHidden/>
+              </w:rPr>
+              <w:fldChar w:fldCharType="begin"/>
+            </w:r>
+            <w:r>
+              <w:rPr>
+                <w:noProof/>
+                <w:webHidden/>
+              </w:rPr>
+              <w:instrText xml:space="preserve"> PAGEREF _Toc412540913 \h </w:instrText>
+            </w:r>
+            <w:r>
+              <w:rPr>
+                <w:noProof/>
+                <w:webHidden/>
+              </w:rPr>
+            </w:r>
+            <w:r>
+              <w:rPr>
+                <w:noProof/>
+                <w:webHidden/>
+              </w:rPr>
+              <w:fldChar w:fldCharType="separate"/>
+            </w:r>
+            <w:r>
+              <w:rPr>
+                <w:noProof/>
+                <w:webHidden/>
+              </w:rPr>
+              <w:t>7</w:t>
+            </w:r>
+            <w:r>
+              <w:rPr>
+                <w:noProof/>
+                <w:webHidden/>
+              </w:rPr>
+              <w:fldChar w:fldCharType="end"/>
+            </w:r>
+          </w:hyperlink>
+        </w:p>
+        <w:p>
+          <w:pPr>
+            <w:pStyle w:val="TOC2"/>
+            <w:tabs>
+              <w:tab w:val="right" w:leader="dot" w:pos="8630"/>
+            </w:tabs>
+            <w:rPr>
+              <w:noProof/>
+              <w:sz w:val="22"/>
+              <w:szCs w:val="22"/>
+              <w:lang w:eastAsia="fr-CA"/>
+            </w:rPr>
+          </w:pPr>
+          <w:hyperlink w:anchor="_Toc412540914" w:history="1">
+            <w:r>
+              <w:rPr>
+                <w:rStyle w:val="Hyperlink"/>
+                <w:noProof/>
+              </w:rPr>
+              <w:t>Modèle du domaine</w:t>
+            </w:r>
+            <w:r>
+              <w:rPr>
+                <w:noProof/>
+                <w:webHidden/>
+              </w:rPr>
+              <w:tab/>
+            </w:r>
+            <w:r>
+              <w:rPr>
+                <w:noProof/>
+                <w:webHidden/>
+              </w:rPr>
+              <w:fldChar w:fldCharType="begin"/>
+            </w:r>
+            <w:r>
+              <w:rPr>
+                <w:noProof/>
+                <w:webHidden/>
+              </w:rPr>
+              <w:instrText xml:space="preserve"> PAGEREF _Toc412540914 \h </w:instrText>
+            </w:r>
+            <w:r>
+              <w:rPr>
+                <w:noProof/>
+                <w:webHidden/>
+              </w:rPr>
+            </w:r>
+            <w:r>
+              <w:rPr>
+                <w:noProof/>
+                <w:webHidden/>
+              </w:rPr>
+              <w:fldChar w:fldCharType="separate"/>
+            </w:r>
+            <w:r>
+              <w:rPr>
+                <w:noProof/>
+                <w:webHidden/>
+              </w:rPr>
+              <w:t>7</w:t>
+            </w:r>
+            <w:r>
+              <w:rPr>
+                <w:noProof/>
+                <w:webHidden/>
+              </w:rPr>
+              <w:fldChar w:fldCharType="end"/>
+            </w:r>
+          </w:hyperlink>
+        </w:p>
+        <w:p>
+          <w:pPr>
+            <w:pStyle w:val="TOC2"/>
+            <w:tabs>
+              <w:tab w:val="right" w:leader="dot" w:pos="8630"/>
+            </w:tabs>
+            <w:rPr>
+              <w:noProof/>
+              <w:sz w:val="22"/>
+              <w:szCs w:val="22"/>
+              <w:lang w:eastAsia="fr-CA"/>
+            </w:rPr>
+          </w:pPr>
+          <w:hyperlink w:anchor="_Toc412540915" w:history="1">
+            <w:r>
+              <w:rPr>
+                <w:rStyle w:val="Hyperlink"/>
+                <w:noProof/>
+              </w:rPr>
+              <w:t>Modèle des cas d’utilisation</w:t>
+            </w:r>
+            <w:r>
+              <w:rPr>
+                <w:noProof/>
+                <w:webHidden/>
+              </w:rPr>
+              <w:tab/>
+            </w:r>
+            <w:r>
+              <w:rPr>
+                <w:noProof/>
+                <w:webHidden/>
+              </w:rPr>
+              <w:fldChar w:fldCharType="begin"/>
+            </w:r>
+            <w:r>
+              <w:rPr>
+                <w:noProof/>
+                <w:webHidden/>
+              </w:rPr>
+              <w:instrText xml:space="preserve"> PAGEREF _Toc412540915 \h </w:instrText>
+            </w:r>
+            <w:r>
+              <w:rPr>
+                <w:noProof/>
+                <w:webHidden/>
+              </w:rPr>
+            </w:r>
+            <w:r>
+              <w:rPr>
+                <w:noProof/>
+                <w:webHidden/>
+              </w:rPr>
+              <w:fldChar w:fldCharType="separate"/>
+            </w:r>
+            <w:r>
+              <w:rPr>
+                <w:noProof/>
+                <w:webHidden/>
+              </w:rPr>
+              <w:t>7</w:t>
+            </w:r>
+            <w:r>
+              <w:rPr>
+                <w:noProof/>
+                <w:webHidden/>
+              </w:rPr>
+              <w:fldChar w:fldCharType="end"/>
+            </w:r>
+          </w:hyperlink>
+        </w:p>
+        <w:p>
+          <w:pPr>
+            <w:pStyle w:val="TOC2"/>
+            <w:tabs>
+              <w:tab w:val="right" w:leader="dot" w:pos="8630"/>
+            </w:tabs>
+            <w:rPr>
+              <w:noProof/>
+              <w:sz w:val="22"/>
+              <w:szCs w:val="22"/>
+              <w:lang w:eastAsia="fr-CA"/>
+            </w:rPr>
+          </w:pPr>
+          <w:hyperlink w:anchor="_Toc412540916" w:history="1">
+            <w:r>
+              <w:rPr>
+                <w:rStyle w:val="Hyperlink"/>
+                <w:noProof/>
+              </w:rPr>
+              <w:t>Glossaire</w:t>
+            </w:r>
+            <w:r>
+              <w:rPr>
+                <w:noProof/>
+                <w:webHidden/>
+              </w:rPr>
+              <w:tab/>
+            </w:r>
+            <w:r>
+              <w:rPr>
+                <w:noProof/>
+                <w:webHidden/>
+              </w:rPr>
+              <w:fldChar w:fldCharType="begin"/>
+            </w:r>
+            <w:r>
+              <w:rPr>
+                <w:noProof/>
+                <w:webHidden/>
+              </w:rPr>
+              <w:instrText xml:space="preserve"> PAGEREF _Toc412540916 \h </w:instrText>
+            </w:r>
+            <w:r>
+              <w:rPr>
+                <w:noProof/>
+                <w:webHidden/>
+              </w:rPr>
+            </w:r>
+            <w:r>
+              <w:rPr>
+                <w:noProof/>
+                <w:webHidden/>
+              </w:rPr>
+              <w:fldChar w:fldCharType="separate"/>
+            </w:r>
+            <w:r>
+              <w:rPr>
+                <w:noProof/>
+                <w:webHidden/>
+              </w:rPr>
+              <w:t>7</w:t>
+            </w:r>
+            <w:r>
+              <w:rPr>
+                <w:noProof/>
+                <w:webHidden/>
+              </w:rPr>
+              <w:fldChar w:fldCharType="end"/>
+            </w:r>
+          </w:hyperlink>
+        </w:p>
+        <w:p>
+          <w:pPr>
+            <w:pStyle w:val="TOC2"/>
+            <w:tabs>
+              <w:tab w:val="right" w:leader="dot" w:pos="8630"/>
+            </w:tabs>
+            <w:rPr>
+              <w:noProof/>
+              <w:sz w:val="22"/>
+              <w:szCs w:val="22"/>
+              <w:lang w:eastAsia="fr-CA"/>
+            </w:rPr>
+          </w:pPr>
+          <w:hyperlink w:anchor="_Toc412540917" w:history="1">
+            <w:r>
+              <w:rPr>
+                <w:rStyle w:val="Hyperlink"/>
+                <w:noProof/>
+              </w:rPr>
+              <w:t>Gestion de projet</w:t>
+            </w:r>
+            <w:r>
+              <w:rPr>
+                <w:noProof/>
+                <w:webHidden/>
+              </w:rPr>
+              <w:tab/>
+            </w:r>
+            <w:r>
+              <w:rPr>
+                <w:noProof/>
+                <w:webHidden/>
+              </w:rPr>
+              <w:fldChar w:fldCharType="begin"/>
+            </w:r>
+            <w:r>
+              <w:rPr>
+                <w:noProof/>
+                <w:webHidden/>
+              </w:rPr>
+              <w:instrText xml:space="preserve"> PAGEREF _Toc412540917 \h </w:instrText>
+            </w:r>
+            <w:r>
+              <w:rPr>
+                <w:noProof/>
+                <w:webHidden/>
+              </w:rPr>
+            </w:r>
+            <w:r>
+              <w:rPr>
+                <w:noProof/>
+                <w:webHidden/>
+              </w:rPr>
+              <w:fldChar w:fldCharType="separate"/>
+            </w:r>
+            <w:r>
+              <w:rPr>
+                <w:noProof/>
+                <w:webHidden/>
+              </w:rPr>
+              <w:t>7</w:t>
+            </w:r>
+            <w:r>
+              <w:rPr>
+                <w:noProof/>
+                <w:webHidden/>
+              </w:rPr>
+              <w:fldChar w:fldCharType="end"/>
+            </w:r>
+          </w:hyperlink>
+        </w:p>
+        <w:p>
+          <w:r>
+            <w:rPr>
+              <w:b/>
+              <w:bCs/>
+              <w:noProof/>
+            </w:rPr>
+            <w:fldChar w:fldCharType="end"/>
+          </w:r>
+        </w:p>
       </w:sdtContent>
     </w:sdt>
     <w:p>
       <w:pPr>
-        <w:spacing w:after="200" w:line="276" w:lineRule="auto"/>
-      </w:pPr>
+        <w:pStyle w:val="TOCHeading"/>
+        <w:rPr>
+          <w:lang w:val="fr-CA"/>
+        </w:rPr>
+      </w:pPr>
+    </w:p>
+    <w:p>
       <w:r>
         <w:br w:type="page"/>
       </w:r>
     </w:p>
     <w:p>
       <w:pPr>
-        <w:jc w:val="center"/>
-      </w:pPr>
+        <w:pStyle w:val="Heading1"/>
+      </w:pPr>
+      <w:bookmarkStart w:id="1" w:name="_Toc412540909"/>
+      <w:r>
+        <w:lastRenderedPageBreak/>
+        <w:t>Introduction</w:t>
+      </w:r>
+      <w:bookmarkEnd w:id="1"/>
+    </w:p>
+    <w:p/>
+    <w:p/>
+    <w:p/>
+    <w:p/>
+    <w:p/>
+    <w:p/>
+    <w:p/>
+    <w:p/>
+    <w:p/>
+    <w:p/>
+    <w:p/>
+    <w:p/>
+    <w:p/>
+    <w:p/>
+    <w:p/>
+    <w:p/>
+    <w:p/>
+    <w:p/>
+    <w:p/>
+    <w:p/>
+    <w:p/>
+    <w:p/>
+    <w:p/>
+    <w:p/>
+    <w:p/>
+    <w:p/>
+    <w:p/>
+    <w:p>
+      <w:pPr>
+        <w:spacing w:after="200" w:line="276" w:lineRule="auto"/>
+      </w:pPr>
+      <w:r>
+        <w:br w:type="page"/>
+      </w:r>
+    </w:p>
+    <w:p>
+      <w:pPr>
+        <w:pStyle w:val="Heading1"/>
+      </w:pPr>
+      <w:bookmarkStart w:id="2" w:name="_Toc412540910"/>
+      <w:r>
+        <w:lastRenderedPageBreak/>
+        <w:t>Diagramme des classes de conception</w:t>
+      </w:r>
+      <w:bookmarkEnd w:id="2"/>
+    </w:p>
+    <w:p/>
+    <w:p/>
+    <w:p/>
+    <w:p/>
+    <w:p/>
+    <w:p/>
+    <w:p/>
+    <w:p/>
+    <w:p/>
+    <w:p/>
+    <w:p/>
+    <w:p/>
+    <w:p/>
+    <w:p/>
+    <w:p/>
+    <w:p/>
+    <w:p/>
+    <w:p/>
+    <w:p/>
+    <w:p/>
+    <w:p/>
+    <w:p/>
+    <w:p/>
+    <w:p/>
+    <w:p/>
+    <w:p/>
+    <w:p/>
+    <w:p/>
+    <w:p/>
+    <w:p>
+      <w:pPr>
+        <w:spacing w:after="200" w:line="276" w:lineRule="auto"/>
+      </w:pPr>
+      <w:r>
+        <w:br w:type="page"/>
+      </w:r>
+    </w:p>
+    <w:p>
+      <w:pPr>
+        <w:pStyle w:val="Heading1"/>
+      </w:pPr>
+      <w:bookmarkStart w:id="3" w:name="_Toc412540911"/>
+      <w:r>
+        <w:lastRenderedPageBreak/>
+        <w:t>Diagramme de package</w:t>
+      </w:r>
+      <w:bookmarkEnd w:id="3"/>
+    </w:p>
+    <w:p/>
+    <w:p/>
+    <w:p/>
+    <w:p/>
+    <w:p/>
+    <w:p/>
+    <w:p/>
+    <w:p/>
+    <w:p/>
+    <w:p/>
+    <w:p/>
+    <w:p/>
+    <w:p/>
+    <w:p/>
+    <w:p/>
+    <w:p/>
+    <w:p/>
+    <w:p/>
+    <w:p/>
+    <w:p/>
+    <w:p/>
+    <w:p>
+      <w:pPr>
+        <w:spacing w:after="200" w:line="276" w:lineRule="auto"/>
+      </w:pPr>
+      <w:r>
+        <w:br w:type="page"/>
+      </w:r>
+    </w:p>
+    <w:p>
+      <w:pPr>
+        <w:pStyle w:val="Heading1"/>
+      </w:pPr>
+      <w:bookmarkStart w:id="4" w:name="_Toc412540912"/>
+      <w:r>
+        <w:lastRenderedPageBreak/>
+        <w:t>Diagrammes de séquence</w:t>
+      </w:r>
+      <w:bookmarkEnd w:id="4"/>
+    </w:p>
+    <w:p/>
+    <w:p/>
+    <w:p/>
+    <w:p/>
+    <w:p/>
+    <w:p/>
+    <w:p/>
+    <w:p/>
+    <w:p/>
+    <w:p/>
+    <w:p/>
+    <w:p/>
+    <w:p/>
+    <w:p/>
+    <w:p/>
+    <w:p/>
+    <w:p/>
+    <w:p/>
+    <w:p/>
+    <w:p/>
+    <w:p>
+      <w:pPr>
+        <w:spacing w:after="200" w:line="276" w:lineRule="auto"/>
+      </w:pPr>
+      <w:r>
+        <w:br w:type="page"/>
+      </w:r>
+    </w:p>
+    <w:p>
+      <w:pPr>
+        <w:pStyle w:val="Heading1"/>
+      </w:pPr>
+      <w:bookmarkStart w:id="5" w:name="_Toc412540913"/>
+      <w:r>
+        <w:lastRenderedPageBreak/>
+        <w:t>Annexe</w:t>
+      </w:r>
+      <w:bookmarkEnd w:id="5"/>
+    </w:p>
+    <w:p/>
+    <w:p/>
+    <w:p/>
+    <w:p>
+      <w:pPr>
+        <w:pStyle w:val="Heading2"/>
+      </w:pPr>
+      <w:bookmarkStart w:id="6" w:name="_Toc412540914"/>
+      <w:r>
+        <w:t>Modèle du domaine</w:t>
+      </w:r>
+      <w:bookmarkEnd w:id="6"/>
+    </w:p>
+    <w:p/>
+    <w:p/>
+    <w:p/>
+    <w:p/>
+    <w:p>
+      <w:pPr>
+        <w:pStyle w:val="Heading2"/>
+      </w:pPr>
+      <w:bookmarkStart w:id="7" w:name="_Toc412540915"/>
+      <w:r>
+        <w:t>Modèle des cas d’utilisation</w:t>
+      </w:r>
+      <w:bookmarkEnd w:id="7"/>
+    </w:p>
+    <w:p/>
+    <w:p/>
+    <w:p/>
+    <w:p/>
+    <w:p/>
+    <w:p>
+      <w:pPr>
+        <w:pStyle w:val="Heading2"/>
+      </w:pPr>
+      <w:bookmarkStart w:id="8" w:name="_Toc412540916"/>
+      <w:r>
+        <w:t>Glossaire</w:t>
+      </w:r>
+      <w:bookmarkEnd w:id="8"/>
+    </w:p>
+    <w:p/>
+    <w:p/>
+    <w:p/>
+    <w:p/>
+    <w:p/>
+    <w:p>
+      <w:pPr>
+        <w:pStyle w:val="Heading2"/>
+      </w:pPr>
+      <w:bookmarkStart w:id="9" w:name="_Toc412540917"/>
+      <w:r>
+        <w:t>Gestion de projet</w:t>
+      </w:r>
+      <w:bookmarkEnd w:id="9"/>
     </w:p>
     <w:sectPr>
       <w:pgSz w:w="12240" w:h="15840"/>
@@ -3706,7 +4587,6 @@
     <w:basedOn w:val="Heading1"/>
     <w:next w:val="Normal"/>
     <w:uiPriority w:val="39"/>
-    <w:semiHidden/>
     <w:unhideWhenUsed/>
     <w:qFormat/>
     <w:rsid w:val="0035208F"/>
@@ -4158,7 +5038,7 @@
 </file>
 
 <file path=customXml/itemProps1.xml><?xml version="1.0" encoding="utf-8"?>
-<ds:datastoreItem xmlns:ds="http://schemas.openxmlformats.org/officeDocument/2006/customXml" ds:itemID="{1A1EFD26-9AAB-4E8E-8E03-AF9FF6447D54}">
+<ds:datastoreItem xmlns:ds="http://schemas.openxmlformats.org/officeDocument/2006/customXml" ds:itemID="{1DC30C2B-8642-4934-B568-6562CA3BAB87}">
   <ds:schemaRefs>
     <ds:schemaRef ds:uri="http://schemas.openxmlformats.org/officeDocument/2006/bibliography"/>
   </ds:schemaRefs>

</xml_diff>

<commit_message>
diagramme de Gant a jour
</commit_message>
<xml_diff>
--- a/rapport/RemiseTP2/Alpha TP2.docx
+++ b/rapport/RemiseTP2/Alpha TP2.docx
@@ -620,6 +620,15 @@
     </w:p>
     <w:sdt>
       <w:sdtPr>
+        <w:rPr>
+          <w:rFonts w:asciiTheme="minorHAnsi" w:eastAsiaTheme="minorEastAsia" w:hAnsiTheme="minorHAnsi" w:cstheme="minorBidi"/>
+          <w:b w:val="0"/>
+          <w:bCs w:val="0"/>
+          <w:color w:val="auto"/>
+          <w:sz w:val="21"/>
+          <w:szCs w:val="21"/>
+          <w:lang w:val="fr-CA" w:eastAsia="en-US"/>
+        </w:rPr>
         <w:id w:val="-1504203510"/>
         <w:docPartObj>
           <w:docPartGallery w:val="Table of Contents"/>
@@ -628,12 +637,7 @@
       </w:sdtPr>
       <w:sdtEndPr>
         <w:rPr>
-          <w:rFonts w:asciiTheme="minorHAnsi" w:eastAsiaTheme="minorEastAsia" w:hAnsiTheme="minorHAnsi" w:cstheme="minorBidi"/>
           <w:noProof/>
-          <w:color w:val="auto"/>
-          <w:sz w:val="21"/>
-          <w:szCs w:val="21"/>
-          <w:lang w:val="fr-CA" w:eastAsia="en-US"/>
         </w:rPr>
       </w:sdtEndPr>
       <w:sdtContent>
@@ -644,8 +648,6 @@
           <w:r>
             <w:t>Table des matières</w:t>
           </w:r>
-          <w:bookmarkStart w:id="0" w:name="_GoBack"/>
-          <w:bookmarkEnd w:id="0"/>
         </w:p>
         <w:p>
           <w:pPr>
@@ -1324,12 +1326,12 @@
       <w:pPr>
         <w:pStyle w:val="Heading1"/>
       </w:pPr>
-      <w:bookmarkStart w:id="1" w:name="_Toc412540909"/>
+      <w:bookmarkStart w:id="0" w:name="_Toc412540909"/>
       <w:r>
         <w:lastRenderedPageBreak/>
         <w:t>Introduction</w:t>
       </w:r>
-      <w:bookmarkEnd w:id="1"/>
+      <w:bookmarkEnd w:id="0"/>
     </w:p>
     <w:p/>
     <w:p/>
@@ -1370,12 +1372,12 @@
       <w:pPr>
         <w:pStyle w:val="Heading1"/>
       </w:pPr>
-      <w:bookmarkStart w:id="2" w:name="_Toc412540910"/>
+      <w:bookmarkStart w:id="1" w:name="_Toc412540910"/>
       <w:r>
         <w:lastRenderedPageBreak/>
         <w:t>Diagramme des classes de conception</w:t>
       </w:r>
-      <w:bookmarkEnd w:id="2"/>
+      <w:bookmarkEnd w:id="1"/>
     </w:p>
     <w:p/>
     <w:p/>
@@ -1418,12 +1420,12 @@
       <w:pPr>
         <w:pStyle w:val="Heading1"/>
       </w:pPr>
-      <w:bookmarkStart w:id="3" w:name="_Toc412540911"/>
+      <w:bookmarkStart w:id="2" w:name="_Toc412540911"/>
       <w:r>
         <w:lastRenderedPageBreak/>
         <w:t>Diagramme de package</w:t>
       </w:r>
-      <w:bookmarkEnd w:id="3"/>
+      <w:bookmarkEnd w:id="2"/>
     </w:p>
     <w:p/>
     <w:p/>
@@ -1458,12 +1460,12 @@
       <w:pPr>
         <w:pStyle w:val="Heading1"/>
       </w:pPr>
-      <w:bookmarkStart w:id="4" w:name="_Toc412540912"/>
+      <w:bookmarkStart w:id="3" w:name="_Toc412540912"/>
       <w:r>
         <w:lastRenderedPageBreak/>
         <w:t>Diagrammes de séquence</w:t>
       </w:r>
-      <w:bookmarkEnd w:id="4"/>
+      <w:bookmarkEnd w:id="3"/>
     </w:p>
     <w:p/>
     <w:p/>
@@ -1497,12 +1499,12 @@
       <w:pPr>
         <w:pStyle w:val="Heading1"/>
       </w:pPr>
-      <w:bookmarkStart w:id="5" w:name="_Toc412540913"/>
+      <w:bookmarkStart w:id="4" w:name="_Toc412540913"/>
       <w:r>
         <w:lastRenderedPageBreak/>
         <w:t>Annexe</w:t>
       </w:r>
-      <w:bookmarkEnd w:id="5"/>
+      <w:bookmarkEnd w:id="4"/>
     </w:p>
     <w:p/>
     <w:p/>
@@ -1511,11 +1513,11 @@
       <w:pPr>
         <w:pStyle w:val="Heading2"/>
       </w:pPr>
-      <w:bookmarkStart w:id="6" w:name="_Toc412540914"/>
+      <w:bookmarkStart w:id="5" w:name="_Toc412540914"/>
       <w:r>
         <w:t>Modèle du domaine</w:t>
       </w:r>
-      <w:bookmarkEnd w:id="6"/>
+      <w:bookmarkEnd w:id="5"/>
     </w:p>
     <w:p/>
     <w:p/>
@@ -1525,11 +1527,11 @@
       <w:pPr>
         <w:pStyle w:val="Heading2"/>
       </w:pPr>
-      <w:bookmarkStart w:id="7" w:name="_Toc412540915"/>
+      <w:bookmarkStart w:id="6" w:name="_Toc412540915"/>
       <w:r>
         <w:t>Modèle des cas d’utilisation</w:t>
       </w:r>
-      <w:bookmarkEnd w:id="7"/>
+      <w:bookmarkEnd w:id="6"/>
     </w:p>
     <w:p/>
     <w:p/>
@@ -1540,13 +1542,16 @@
       <w:pPr>
         <w:pStyle w:val="Heading2"/>
       </w:pPr>
-      <w:bookmarkStart w:id="8" w:name="_Toc412540916"/>
+      <w:bookmarkStart w:id="7" w:name="_Toc412540916"/>
       <w:r>
         <w:t>Glossaire</w:t>
       </w:r>
+      <w:bookmarkEnd w:id="7"/>
+    </w:p>
+    <w:p>
+      <w:bookmarkStart w:id="8" w:name="_GoBack"/>
       <w:bookmarkEnd w:id="8"/>
     </w:p>
-    <w:p/>
     <w:p/>
     <w:p/>
     <w:p/>
@@ -1560,6 +1565,22 @@
         <w:t>Gestion de projet</w:t>
       </w:r>
       <w:bookmarkEnd w:id="9"/>
+    </w:p>
+    <w:p/>
+    <w:p>
+      <w:pPr>
+        <w:rPr>
+          <w:b/>
+          <w:i/>
+        </w:rPr>
+      </w:pPr>
+      <w:r>
+        <w:rPr>
+          <w:b/>
+          <w:i/>
+        </w:rPr>
+        <w:t>Voir diagrammeDeGant.gan</w:t>
+      </w:r>
     </w:p>
     <w:sectPr>
       <w:pgSz w:w="12240" w:h="15840"/>
@@ -5038,7 +5059,7 @@
 </file>
 
 <file path=customXml/itemProps1.xml><?xml version="1.0" encoding="utf-8"?>
-<ds:datastoreItem xmlns:ds="http://schemas.openxmlformats.org/officeDocument/2006/customXml" ds:itemID="{1DC30C2B-8642-4934-B568-6562CA3BAB87}">
+<ds:datastoreItem xmlns:ds="http://schemas.openxmlformats.org/officeDocument/2006/customXml" ds:itemID="{0F6B3689-2954-48F4-9372-7970FA385EB4}">
   <ds:schemaRefs>
     <ds:schemaRef ds:uri="http://schemas.openxmlformats.org/officeDocument/2006/bibliography"/>
   </ds:schemaRefs>

</xml_diff>

<commit_message>
Introduction rapport + gant a jour
</commit_message>
<xml_diff>
--- a/rapport/RemiseTP2/Alpha TP2.docx
+++ b/rapport/RemiseTP2/Alpha TP2.docx
@@ -1335,15 +1335,455 @@
     </w:p>
     <w:p/>
     <w:p/>
-    <w:p/>
-    <w:p/>
-    <w:p/>
-    <w:p/>
-    <w:p/>
-    <w:p/>
-    <w:p/>
-    <w:p/>
-    <w:p/>
+    <w:p>
+      <w:pPr>
+        <w:autoSpaceDE w:val="0"/>
+        <w:autoSpaceDN w:val="0"/>
+        <w:adjustRightInd w:val="0"/>
+        <w:spacing w:after="0" w:line="240" w:lineRule="auto"/>
+        <w:rPr>
+          <w:rFonts w:ascii="Calibri" w:eastAsiaTheme="minorHAnsi" w:hAnsi="Calibri" w:cs="Calibri"/>
+          <w:color w:val="000000"/>
+          <w:sz w:val="23"/>
+          <w:szCs w:val="23"/>
+        </w:rPr>
+      </w:pPr>
+      <w:r>
+        <w:rPr>
+          <w:rFonts w:ascii="Calibri" w:eastAsiaTheme="minorHAnsi" w:hAnsi="Calibri" w:cs="Calibri"/>
+          <w:color w:val="000000"/>
+          <w:sz w:val="23"/>
+          <w:szCs w:val="23"/>
+        </w:rPr>
+        <w:t>La construction des horaires de session est une tâche difficile pour l</w:t>
+      </w:r>
+      <w:r>
+        <w:rPr>
+          <w:rFonts w:ascii="Calibri" w:eastAsiaTheme="minorHAnsi" w:hAnsi="Calibri" w:cs="Calibri"/>
+          <w:color w:val="000000"/>
+          <w:sz w:val="23"/>
+          <w:szCs w:val="23"/>
+        </w:rPr>
+        <w:t>es</w:t>
+      </w:r>
+      <w:r>
+        <w:rPr>
+          <w:rFonts w:ascii="Calibri" w:eastAsiaTheme="minorHAnsi" w:hAnsi="Calibri" w:cs="Calibri"/>
+          <w:color w:val="000000"/>
+          <w:sz w:val="23"/>
+          <w:szCs w:val="23"/>
+        </w:rPr>
+        <w:t xml:space="preserve"> direction</w:t>
+      </w:r>
+      <w:r>
+        <w:rPr>
+          <w:rFonts w:ascii="Calibri" w:eastAsiaTheme="minorHAnsi" w:hAnsi="Calibri" w:cs="Calibri"/>
+          <w:color w:val="000000"/>
+          <w:sz w:val="23"/>
+          <w:szCs w:val="23"/>
+        </w:rPr>
+        <w:t>s</w:t>
+      </w:r>
+      <w:r>
+        <w:rPr>
+          <w:rFonts w:ascii="Calibri" w:eastAsiaTheme="minorHAnsi" w:hAnsi="Calibri" w:cs="Calibri"/>
+          <w:color w:val="000000"/>
+          <w:sz w:val="23"/>
+          <w:szCs w:val="23"/>
+        </w:rPr>
+        <w:t xml:space="preserve"> de programme. À l’aide </w:t>
+      </w:r>
+      <w:r>
+        <w:rPr>
+          <w:rFonts w:ascii="Calibri" w:eastAsiaTheme="minorHAnsi" w:hAnsi="Calibri" w:cs="Calibri"/>
+          <w:color w:val="000000"/>
+          <w:sz w:val="23"/>
+          <w:szCs w:val="23"/>
+        </w:rPr>
+        <w:t>du logiciel dont nous avons le mandat</w:t>
+      </w:r>
+      <w:r>
+        <w:rPr>
+          <w:rFonts w:ascii="Calibri" w:eastAsiaTheme="minorHAnsi" w:hAnsi="Calibri" w:cs="Calibri"/>
+          <w:color w:val="000000"/>
+          <w:sz w:val="23"/>
+          <w:szCs w:val="23"/>
+        </w:rPr>
+        <w:t xml:space="preserve">, cette tâche deviendra visuelle et interactive, donc plus facile à </w:t>
+      </w:r>
+      <w:r>
+        <w:rPr>
+          <w:rFonts w:ascii="Calibri" w:eastAsiaTheme="minorHAnsi" w:hAnsi="Calibri" w:cs="Calibri"/>
+          <w:color w:val="000000"/>
+          <w:sz w:val="23"/>
+          <w:szCs w:val="23"/>
+        </w:rPr>
+        <w:t>réaliser. Ainsi</w:t>
+      </w:r>
+      <w:r>
+        <w:rPr>
+          <w:rFonts w:ascii="Calibri" w:eastAsiaTheme="minorHAnsi" w:hAnsi="Calibri" w:cs="Calibri"/>
+          <w:color w:val="000000"/>
+          <w:sz w:val="23"/>
+          <w:szCs w:val="23"/>
+        </w:rPr>
+        <w:t xml:space="preserve">, la direction économisera beaucoup de temps et, par le fait même, diminuera significativement le coût associé à la production d’un horaire optimale. </w:t>
+      </w:r>
+    </w:p>
+    <w:p/>
+    <w:p>
+      <w:pPr>
+        <w:autoSpaceDE w:val="0"/>
+        <w:autoSpaceDN w:val="0"/>
+        <w:adjustRightInd w:val="0"/>
+        <w:spacing w:after="0" w:line="240" w:lineRule="auto"/>
+        <w:rPr>
+          <w:rFonts w:ascii="Calibri" w:eastAsiaTheme="minorHAnsi" w:hAnsi="Calibri" w:cs="Calibri"/>
+          <w:color w:val="000000"/>
+          <w:sz w:val="23"/>
+          <w:szCs w:val="23"/>
+        </w:rPr>
+      </w:pPr>
+      <w:r>
+        <w:rPr>
+          <w:rFonts w:ascii="Calibri" w:eastAsiaTheme="minorHAnsi" w:hAnsi="Calibri" w:cs="Calibri"/>
+          <w:color w:val="000000"/>
+          <w:sz w:val="23"/>
+          <w:szCs w:val="23"/>
+        </w:rPr>
+        <w:t xml:space="preserve">Ce rapport consiste </w:t>
+      </w:r>
+      <w:r>
+        <w:rPr>
+          <w:rFonts w:ascii="Calibri" w:eastAsiaTheme="minorHAnsi" w:hAnsi="Calibri" w:cs="Calibri"/>
+          <w:color w:val="000000"/>
+          <w:sz w:val="23"/>
+          <w:szCs w:val="23"/>
+        </w:rPr>
+        <w:t>à présenter</w:t>
+      </w:r>
+      <w:r>
+        <w:rPr>
+          <w:rFonts w:ascii="Calibri" w:eastAsiaTheme="minorHAnsi" w:hAnsi="Calibri" w:cs="Calibri"/>
+          <w:color w:val="000000"/>
+          <w:sz w:val="23"/>
+          <w:szCs w:val="23"/>
+        </w:rPr>
+        <w:t xml:space="preserve"> </w:t>
+      </w:r>
+      <w:r>
+        <w:rPr>
+          <w:rFonts w:ascii="Calibri" w:eastAsiaTheme="minorHAnsi" w:hAnsi="Calibri" w:cs="Calibri"/>
+          <w:color w:val="000000"/>
+          <w:sz w:val="23"/>
+          <w:szCs w:val="23"/>
+        </w:rPr>
+        <w:t>le modèle de conception et l’architecture logicie</w:t>
+      </w:r>
+      <w:r>
+        <w:rPr>
+          <w:rFonts w:ascii="Calibri" w:eastAsiaTheme="minorHAnsi" w:hAnsi="Calibri" w:cs="Calibri"/>
+          <w:color w:val="000000"/>
+          <w:sz w:val="23"/>
+          <w:szCs w:val="23"/>
+        </w:rPr>
+        <w:t>l</w:t>
+      </w:r>
+      <w:r>
+        <w:rPr>
+          <w:rFonts w:ascii="Calibri" w:eastAsiaTheme="minorHAnsi" w:hAnsi="Calibri" w:cs="Calibri"/>
+          <w:color w:val="000000"/>
+          <w:sz w:val="23"/>
+          <w:szCs w:val="23"/>
+        </w:rPr>
+        <w:t>l</w:t>
+      </w:r>
+      <w:r>
+        <w:rPr>
+          <w:rFonts w:ascii="Calibri" w:eastAsiaTheme="minorHAnsi" w:hAnsi="Calibri" w:cs="Calibri"/>
+          <w:color w:val="000000"/>
+          <w:sz w:val="23"/>
+          <w:szCs w:val="23"/>
+        </w:rPr>
+        <w:t>e</w:t>
+      </w:r>
+      <w:r>
+        <w:rPr>
+          <w:rFonts w:ascii="Calibri" w:eastAsiaTheme="minorHAnsi" w:hAnsi="Calibri" w:cs="Calibri"/>
+          <w:color w:val="000000"/>
+          <w:sz w:val="23"/>
+          <w:szCs w:val="23"/>
+        </w:rPr>
+        <w:t xml:space="preserve"> </w:t>
+      </w:r>
+      <w:r>
+        <w:rPr>
+          <w:rFonts w:ascii="Calibri" w:eastAsiaTheme="minorHAnsi" w:hAnsi="Calibri" w:cs="Calibri"/>
+          <w:color w:val="000000"/>
+          <w:sz w:val="23"/>
+          <w:szCs w:val="23"/>
+        </w:rPr>
+        <w:t xml:space="preserve">de </w:t>
+      </w:r>
+      <w:bookmarkStart w:id="1" w:name="_GoBack"/>
+      <w:bookmarkEnd w:id="1"/>
+      <w:r>
+        <w:rPr>
+          <w:rFonts w:ascii="Calibri" w:eastAsiaTheme="minorHAnsi" w:hAnsi="Calibri" w:cs="Calibri"/>
+          <w:color w:val="000000"/>
+          <w:sz w:val="23"/>
+          <w:szCs w:val="23"/>
+        </w:rPr>
+        <w:t xml:space="preserve">planIFTicateur. </w:t>
+      </w:r>
+      <w:r>
+        <w:rPr>
+          <w:rFonts w:ascii="Calibri" w:eastAsiaTheme="minorHAnsi" w:hAnsi="Calibri" w:cs="Calibri"/>
+          <w:color w:val="000000"/>
+          <w:sz w:val="23"/>
+          <w:szCs w:val="23"/>
+        </w:rPr>
+        <w:t xml:space="preserve">Cette analyse sera basée sur </w:t>
+      </w:r>
+      <w:r>
+        <w:rPr>
+          <w:rFonts w:ascii="Calibri" w:eastAsiaTheme="minorHAnsi" w:hAnsi="Calibri" w:cs="Calibri"/>
+          <w:color w:val="000000"/>
+          <w:sz w:val="23"/>
+          <w:szCs w:val="23"/>
+        </w:rPr>
+        <w:t>les éléments préalablement réalisés</w:t>
+      </w:r>
+      <w:r>
+        <w:rPr>
+          <w:rFonts w:ascii="Calibri" w:eastAsiaTheme="minorHAnsi" w:hAnsi="Calibri" w:cs="Calibri"/>
+          <w:color w:val="000000"/>
+          <w:sz w:val="23"/>
+          <w:szCs w:val="23"/>
+        </w:rPr>
+        <w:t xml:space="preserve">. </w:t>
+      </w:r>
+    </w:p>
+    <w:p>
+      <w:pPr>
+        <w:rPr>
+          <w:rFonts w:ascii="Calibri" w:eastAsiaTheme="minorHAnsi" w:hAnsi="Calibri" w:cs="Calibri"/>
+          <w:color w:val="000000"/>
+          <w:sz w:val="23"/>
+          <w:szCs w:val="23"/>
+        </w:rPr>
+      </w:pPr>
+    </w:p>
+    <w:p>
+      <w:pPr>
+        <w:rPr>
+          <w:rFonts w:ascii="Calibri" w:eastAsiaTheme="minorHAnsi" w:hAnsi="Calibri" w:cs="Calibri"/>
+          <w:color w:val="000000"/>
+          <w:sz w:val="23"/>
+          <w:szCs w:val="23"/>
+        </w:rPr>
+      </w:pPr>
+      <w:r>
+        <w:rPr>
+          <w:rFonts w:ascii="Calibri" w:eastAsiaTheme="minorHAnsi" w:hAnsi="Calibri" w:cs="Calibri"/>
+          <w:color w:val="000000"/>
+          <w:sz w:val="23"/>
+          <w:szCs w:val="23"/>
+        </w:rPr>
+        <w:t xml:space="preserve">La section suivante illustre </w:t>
+      </w:r>
+      <w:r>
+        <w:rPr>
+          <w:rFonts w:ascii="Calibri" w:eastAsiaTheme="minorHAnsi" w:hAnsi="Calibri" w:cs="Calibri"/>
+          <w:color w:val="000000"/>
+          <w:sz w:val="23"/>
+          <w:szCs w:val="23"/>
+        </w:rPr>
+        <w:t>les diagrammes de classe de conception</w:t>
+      </w:r>
+      <w:r>
+        <w:rPr>
+          <w:rFonts w:ascii="Calibri" w:eastAsiaTheme="minorHAnsi" w:hAnsi="Calibri" w:cs="Calibri"/>
+          <w:color w:val="000000"/>
+          <w:sz w:val="23"/>
+          <w:szCs w:val="23"/>
+        </w:rPr>
+        <w:t xml:space="preserve">. </w:t>
+      </w:r>
+      <w:r>
+        <w:rPr>
+          <w:rFonts w:ascii="Calibri" w:eastAsiaTheme="minorHAnsi" w:hAnsi="Calibri" w:cs="Calibri"/>
+          <w:color w:val="000000"/>
+          <w:sz w:val="23"/>
+          <w:szCs w:val="23"/>
+        </w:rPr>
+        <w:t>Il s’agit de l’architecture qui sera utilisée pour implanter notre solution en langage Java.</w:t>
+      </w:r>
+      <w:r>
+        <w:rPr>
+          <w:rFonts w:ascii="Calibri" w:eastAsiaTheme="minorHAnsi" w:hAnsi="Calibri" w:cs="Calibri"/>
+          <w:color w:val="000000"/>
+          <w:sz w:val="23"/>
+          <w:szCs w:val="23"/>
+        </w:rPr>
+        <w:t xml:space="preserve"> Ensuite</w:t>
+      </w:r>
+      <w:r>
+        <w:rPr>
+          <w:rFonts w:ascii="Calibri" w:eastAsiaTheme="minorHAnsi" w:hAnsi="Calibri" w:cs="Calibri"/>
+          <w:color w:val="000000"/>
+          <w:sz w:val="23"/>
+          <w:szCs w:val="23"/>
+        </w:rPr>
+        <w:t>, une</w:t>
+      </w:r>
+      <w:r>
+        <w:rPr>
+          <w:rFonts w:ascii="Calibri" w:eastAsiaTheme="minorHAnsi" w:hAnsi="Calibri" w:cs="Calibri"/>
+          <w:color w:val="000000"/>
+          <w:sz w:val="23"/>
+          <w:szCs w:val="23"/>
+        </w:rPr>
+        <w:t xml:space="preserve"> autre</w:t>
+      </w:r>
+      <w:r>
+        <w:rPr>
+          <w:rFonts w:ascii="Calibri" w:eastAsiaTheme="minorHAnsi" w:hAnsi="Calibri" w:cs="Calibri"/>
+          <w:color w:val="000000"/>
+          <w:sz w:val="23"/>
+          <w:szCs w:val="23"/>
+        </w:rPr>
+        <w:t xml:space="preserve"> section est consacrée </w:t>
+      </w:r>
+      <w:r>
+        <w:rPr>
+          <w:rFonts w:ascii="Calibri" w:eastAsiaTheme="minorHAnsi" w:hAnsi="Calibri" w:cs="Calibri"/>
+          <w:color w:val="000000"/>
+          <w:sz w:val="23"/>
+          <w:szCs w:val="23"/>
+        </w:rPr>
+        <w:t xml:space="preserve"> à expliciter la communication entre </w:t>
+      </w:r>
+      <w:r>
+        <w:rPr>
+          <w:rFonts w:ascii="Calibri" w:eastAsiaTheme="minorHAnsi" w:hAnsi="Calibri" w:cs="Calibri"/>
+          <w:color w:val="000000"/>
+          <w:sz w:val="23"/>
+          <w:szCs w:val="23"/>
+        </w:rPr>
+        <w:t>les différents packages du système</w:t>
+      </w:r>
+      <w:r>
+        <w:rPr>
+          <w:rFonts w:ascii="Calibri" w:eastAsiaTheme="minorHAnsi" w:hAnsi="Calibri" w:cs="Calibri"/>
+          <w:color w:val="000000"/>
+          <w:sz w:val="23"/>
+          <w:szCs w:val="23"/>
+        </w:rPr>
+        <w:t xml:space="preserve">. </w:t>
+      </w:r>
+    </w:p>
+    <w:p>
+      <w:r>
+        <w:rPr>
+          <w:rFonts w:ascii="Calibri" w:eastAsiaTheme="minorHAnsi" w:hAnsi="Calibri" w:cs="Calibri"/>
+          <w:color w:val="000000"/>
+          <w:sz w:val="23"/>
+          <w:szCs w:val="23"/>
+        </w:rPr>
+        <w:t>Dans une troisième partie nous établirons les diagrammes de séquence permettant d’accroitre la compréhension de notre système</w:t>
+      </w:r>
+      <w:r>
+        <w:rPr>
+          <w:rFonts w:ascii="Calibri" w:eastAsiaTheme="minorHAnsi" w:hAnsi="Calibri" w:cs="Calibri"/>
+          <w:color w:val="000000"/>
+          <w:sz w:val="23"/>
+          <w:szCs w:val="23"/>
+        </w:rPr>
+        <w:t xml:space="preserve">. Finalement, une </w:t>
+      </w:r>
+      <w:r>
+        <w:rPr>
+          <w:rFonts w:ascii="Calibri" w:eastAsiaTheme="minorHAnsi" w:hAnsi="Calibri" w:cs="Calibri"/>
+          <w:color w:val="000000"/>
+          <w:sz w:val="23"/>
+          <w:szCs w:val="23"/>
+        </w:rPr>
+        <w:t xml:space="preserve">dernière </w:t>
+      </w:r>
+      <w:r>
+        <w:rPr>
+          <w:rFonts w:ascii="Calibri" w:eastAsiaTheme="minorHAnsi" w:hAnsi="Calibri" w:cs="Calibri"/>
+          <w:color w:val="000000"/>
+          <w:sz w:val="23"/>
+          <w:szCs w:val="23"/>
+        </w:rPr>
+        <w:t xml:space="preserve">section </w:t>
+      </w:r>
+      <w:r>
+        <w:rPr>
+          <w:rFonts w:ascii="Calibri" w:eastAsiaTheme="minorHAnsi" w:hAnsi="Calibri" w:cs="Calibri"/>
+          <w:color w:val="000000"/>
+          <w:sz w:val="23"/>
+          <w:szCs w:val="23"/>
+        </w:rPr>
+        <w:t xml:space="preserve">vient mettre </w:t>
+      </w:r>
+      <w:r>
+        <w:rPr>
+          <w:rFonts w:ascii="Calibri" w:eastAsiaTheme="minorHAnsi" w:hAnsi="Calibri" w:cs="Calibri"/>
+          <w:color w:val="000000"/>
+          <w:sz w:val="23"/>
+          <w:szCs w:val="23"/>
+        </w:rPr>
+        <w:t>à</w:t>
+      </w:r>
+      <w:r>
+        <w:rPr>
+          <w:rFonts w:ascii="Calibri" w:eastAsiaTheme="minorHAnsi" w:hAnsi="Calibri" w:cs="Calibri"/>
+          <w:color w:val="000000"/>
+          <w:sz w:val="23"/>
+          <w:szCs w:val="23"/>
+        </w:rPr>
+        <w:t xml:space="preserve"> jour</w:t>
+      </w:r>
+      <w:r>
+        <w:rPr>
+          <w:rFonts w:ascii="Calibri" w:eastAsiaTheme="minorHAnsi" w:hAnsi="Calibri" w:cs="Calibri"/>
+          <w:color w:val="000000"/>
+          <w:sz w:val="23"/>
+          <w:szCs w:val="23"/>
+        </w:rPr>
+        <w:t xml:space="preserve"> la gestion du projet ainsi </w:t>
+      </w:r>
+      <w:r>
+        <w:rPr>
+          <w:rFonts w:ascii="Calibri" w:eastAsiaTheme="minorHAnsi" w:hAnsi="Calibri" w:cs="Calibri"/>
+          <w:color w:val="000000"/>
+          <w:sz w:val="23"/>
+          <w:szCs w:val="23"/>
+        </w:rPr>
+        <w:t>que les élément</w:t>
+      </w:r>
+      <w:r>
+        <w:rPr>
+          <w:rFonts w:ascii="Calibri" w:eastAsiaTheme="minorHAnsi" w:hAnsi="Calibri" w:cs="Calibri"/>
+          <w:color w:val="000000"/>
+          <w:sz w:val="23"/>
+          <w:szCs w:val="23"/>
+        </w:rPr>
+        <w:t>s</w:t>
+      </w:r>
+      <w:r>
+        <w:rPr>
+          <w:rFonts w:ascii="Calibri" w:eastAsiaTheme="minorHAnsi" w:hAnsi="Calibri" w:cs="Calibri"/>
+          <w:color w:val="000000"/>
+          <w:sz w:val="23"/>
+          <w:szCs w:val="23"/>
+        </w:rPr>
+        <w:t xml:space="preserve"> du rapport précédent.</w:t>
+      </w:r>
+    </w:p>
     <w:p/>
     <w:p/>
     <w:p/>
@@ -1364,20 +1804,17 @@
       <w:pPr>
         <w:spacing w:after="200" w:line="276" w:lineRule="auto"/>
       </w:pPr>
-      <w:r>
-        <w:br w:type="page"/>
-      </w:r>
     </w:p>
     <w:p>
       <w:pPr>
         <w:pStyle w:val="Heading1"/>
       </w:pPr>
-      <w:bookmarkStart w:id="1" w:name="_Toc412540910"/>
+      <w:bookmarkStart w:id="2" w:name="_Toc412540910"/>
       <w:r>
         <w:lastRenderedPageBreak/>
         <w:t>Diagramme des classes de conception</w:t>
       </w:r>
-      <w:bookmarkEnd w:id="1"/>
+      <w:bookmarkEnd w:id="2"/>
     </w:p>
     <w:p/>
     <w:p/>
@@ -1420,12 +1857,12 @@
       <w:pPr>
         <w:pStyle w:val="Heading1"/>
       </w:pPr>
-      <w:bookmarkStart w:id="2" w:name="_Toc412540911"/>
+      <w:bookmarkStart w:id="3" w:name="_Toc412540911"/>
       <w:r>
         <w:lastRenderedPageBreak/>
         <w:t>Diagramme de package</w:t>
       </w:r>
-      <w:bookmarkEnd w:id="2"/>
+      <w:bookmarkEnd w:id="3"/>
     </w:p>
     <w:p/>
     <w:p/>
@@ -1460,12 +1897,12 @@
       <w:pPr>
         <w:pStyle w:val="Heading1"/>
       </w:pPr>
-      <w:bookmarkStart w:id="3" w:name="_Toc412540912"/>
+      <w:bookmarkStart w:id="4" w:name="_Toc412540912"/>
       <w:r>
         <w:lastRenderedPageBreak/>
         <w:t>Diagrammes de séquence</w:t>
       </w:r>
-      <w:bookmarkEnd w:id="3"/>
+      <w:bookmarkEnd w:id="4"/>
     </w:p>
     <w:p/>
     <w:p/>
@@ -1499,12 +1936,12 @@
       <w:pPr>
         <w:pStyle w:val="Heading1"/>
       </w:pPr>
-      <w:bookmarkStart w:id="4" w:name="_Toc412540913"/>
+      <w:bookmarkStart w:id="5" w:name="_Toc412540913"/>
       <w:r>
         <w:lastRenderedPageBreak/>
         <w:t>Annexe</w:t>
       </w:r>
-      <w:bookmarkEnd w:id="4"/>
+      <w:bookmarkEnd w:id="5"/>
     </w:p>
     <w:p/>
     <w:p/>
@@ -1513,11 +1950,11 @@
       <w:pPr>
         <w:pStyle w:val="Heading2"/>
       </w:pPr>
-      <w:bookmarkStart w:id="5" w:name="_Toc412540914"/>
+      <w:bookmarkStart w:id="6" w:name="_Toc412540914"/>
       <w:r>
         <w:t>Modèle du domaine</w:t>
       </w:r>
-      <w:bookmarkEnd w:id="5"/>
+      <w:bookmarkEnd w:id="6"/>
     </w:p>
     <w:p/>
     <w:p/>
@@ -1527,11 +1964,11 @@
       <w:pPr>
         <w:pStyle w:val="Heading2"/>
       </w:pPr>
-      <w:bookmarkStart w:id="6" w:name="_Toc412540915"/>
+      <w:bookmarkStart w:id="7" w:name="_Toc412540915"/>
       <w:r>
         <w:t>Modèle des cas d’utilisation</w:t>
       </w:r>
-      <w:bookmarkEnd w:id="6"/>
+      <w:bookmarkEnd w:id="7"/>
     </w:p>
     <w:p/>
     <w:p/>
@@ -1542,16 +1979,13 @@
       <w:pPr>
         <w:pStyle w:val="Heading2"/>
       </w:pPr>
-      <w:bookmarkStart w:id="7" w:name="_Toc412540916"/>
+      <w:bookmarkStart w:id="8" w:name="_Toc412540916"/>
       <w:r>
         <w:t>Glossaire</w:t>
       </w:r>
-      <w:bookmarkEnd w:id="7"/>
-    </w:p>
-    <w:p>
-      <w:bookmarkStart w:id="8" w:name="_GoBack"/>
       <w:bookmarkEnd w:id="8"/>
     </w:p>
+    <w:p/>
     <w:p/>
     <w:p/>
     <w:p/>
@@ -5059,7 +5493,7 @@
 </file>
 
 <file path=customXml/itemProps1.xml><?xml version="1.0" encoding="utf-8"?>
-<ds:datastoreItem xmlns:ds="http://schemas.openxmlformats.org/officeDocument/2006/customXml" ds:itemID="{0F6B3689-2954-48F4-9372-7970FA385EB4}">
+<ds:datastoreItem xmlns:ds="http://schemas.openxmlformats.org/officeDocument/2006/customXml" ds:itemID="{B83E09C0-71BB-4EB5-B290-E9249D02E566}">
   <ds:schemaRefs>
     <ds:schemaRef ds:uri="http://schemas.openxmlformats.org/officeDocument/2006/bibliography"/>
   </ds:schemaRefs>

</xml_diff>

<commit_message>
Section interfaces + intro diagramme de classes
</commit_message>
<xml_diff>
--- a/rapport/RemiseTP2/Alpha TP2.docx
+++ b/rapport/RemiseTP2/Alpha TP2.docx
@@ -648,6 +648,8 @@
           <w:r>
             <w:t>Table des matières</w:t>
           </w:r>
+          <w:bookmarkStart w:id="0" w:name="_GoBack"/>
+          <w:bookmarkEnd w:id="0"/>
         </w:p>
         <w:p>
           <w:pPr>
@@ -671,7 +673,7 @@
           <w:r>
             <w:fldChar w:fldCharType="separate"/>
           </w:r>
-          <w:hyperlink w:anchor="_Toc412722800" w:history="1">
+          <w:hyperlink w:anchor="_Toc412741802" w:history="1">
             <w:r>
               <w:rPr>
                 <w:rStyle w:val="Hyperlink"/>
@@ -698,7 +700,7 @@
                 <w:noProof/>
                 <w:webHidden/>
               </w:rPr>
-              <w:instrText xml:space="preserve"> PAGEREF _Toc412722800 \h </w:instrText>
+              <w:instrText xml:space="preserve"> PAGEREF _Toc412741802 \h </w:instrText>
             </w:r>
             <w:r>
               <w:rPr>
@@ -742,7 +744,7 @@
               <w:lang w:eastAsia="fr-CA"/>
             </w:rPr>
           </w:pPr>
-          <w:hyperlink w:anchor="_Toc412722801" w:history="1">
+          <w:hyperlink w:anchor="_Toc412741803" w:history="1">
             <w:r>
               <w:rPr>
                 <w:rStyle w:val="Hyperlink"/>
@@ -769,7 +771,7 @@
                 <w:noProof/>
                 <w:webHidden/>
               </w:rPr>
-              <w:instrText xml:space="preserve"> PAGEREF _Toc412722801 \h </w:instrText>
+              <w:instrText xml:space="preserve"> PAGEREF _Toc412741803 \h </w:instrText>
             </w:r>
             <w:r>
               <w:rPr>
@@ -790,6 +792,148 @@
                 <w:webHidden/>
               </w:rPr>
               <w:t>4</w:t>
+            </w:r>
+            <w:r>
+              <w:rPr>
+                <w:noProof/>
+                <w:webHidden/>
+              </w:rPr>
+              <w:fldChar w:fldCharType="end"/>
+            </w:r>
+          </w:hyperlink>
+        </w:p>
+        <w:p>
+          <w:pPr>
+            <w:pStyle w:val="TOC2"/>
+            <w:tabs>
+              <w:tab w:val="right" w:leader="dot" w:pos="8630"/>
+            </w:tabs>
+            <w:rPr>
+              <w:noProof/>
+              <w:sz w:val="22"/>
+              <w:szCs w:val="22"/>
+              <w:lang w:eastAsia="fr-CA"/>
+            </w:rPr>
+          </w:pPr>
+          <w:hyperlink w:anchor="_Toc412741804" w:history="1">
+            <w:r>
+              <w:rPr>
+                <w:rStyle w:val="Hyperlink"/>
+                <w:noProof/>
+              </w:rPr>
+              <w:t>Fenêtre principale</w:t>
+            </w:r>
+            <w:r>
+              <w:rPr>
+                <w:noProof/>
+                <w:webHidden/>
+              </w:rPr>
+              <w:tab/>
+            </w:r>
+            <w:r>
+              <w:rPr>
+                <w:noProof/>
+                <w:webHidden/>
+              </w:rPr>
+              <w:fldChar w:fldCharType="begin"/>
+            </w:r>
+            <w:r>
+              <w:rPr>
+                <w:noProof/>
+                <w:webHidden/>
+              </w:rPr>
+              <w:instrText xml:space="preserve"> PAGEREF _Toc412741804 \h </w:instrText>
+            </w:r>
+            <w:r>
+              <w:rPr>
+                <w:noProof/>
+                <w:webHidden/>
+              </w:rPr>
+            </w:r>
+            <w:r>
+              <w:rPr>
+                <w:noProof/>
+                <w:webHidden/>
+              </w:rPr>
+              <w:fldChar w:fldCharType="separate"/>
+            </w:r>
+            <w:r>
+              <w:rPr>
+                <w:noProof/>
+                <w:webHidden/>
+              </w:rPr>
+              <w:t>4</w:t>
+            </w:r>
+            <w:r>
+              <w:rPr>
+                <w:noProof/>
+                <w:webHidden/>
+              </w:rPr>
+              <w:fldChar w:fldCharType="end"/>
+            </w:r>
+          </w:hyperlink>
+        </w:p>
+        <w:p>
+          <w:pPr>
+            <w:pStyle w:val="TOC2"/>
+            <w:tabs>
+              <w:tab w:val="right" w:leader="dot" w:pos="8630"/>
+            </w:tabs>
+            <w:rPr>
+              <w:noProof/>
+              <w:sz w:val="22"/>
+              <w:szCs w:val="22"/>
+              <w:lang w:eastAsia="fr-CA"/>
+            </w:rPr>
+          </w:pPr>
+          <w:hyperlink w:anchor="_Toc412741805" w:history="1">
+            <w:r>
+              <w:rPr>
+                <w:rStyle w:val="Hyperlink"/>
+                <w:noProof/>
+              </w:rPr>
+              <w:t>Fenêtre statistiques</w:t>
+            </w:r>
+            <w:r>
+              <w:rPr>
+                <w:noProof/>
+                <w:webHidden/>
+              </w:rPr>
+              <w:tab/>
+            </w:r>
+            <w:r>
+              <w:rPr>
+                <w:noProof/>
+                <w:webHidden/>
+              </w:rPr>
+              <w:fldChar w:fldCharType="begin"/>
+            </w:r>
+            <w:r>
+              <w:rPr>
+                <w:noProof/>
+                <w:webHidden/>
+              </w:rPr>
+              <w:instrText xml:space="preserve"> PAGEREF _Toc412741805 \h </w:instrText>
+            </w:r>
+            <w:r>
+              <w:rPr>
+                <w:noProof/>
+                <w:webHidden/>
+              </w:rPr>
+            </w:r>
+            <w:r>
+              <w:rPr>
+                <w:noProof/>
+                <w:webHidden/>
+              </w:rPr>
+              <w:fldChar w:fldCharType="separate"/>
+            </w:r>
+            <w:r>
+              <w:rPr>
+                <w:noProof/>
+                <w:webHidden/>
+              </w:rPr>
+              <w:t>5</w:t>
             </w:r>
             <w:r>
               <w:rPr>
@@ -813,7 +957,7 @@
               <w:lang w:eastAsia="fr-CA"/>
             </w:rPr>
           </w:pPr>
-          <w:hyperlink w:anchor="_Toc412722802" w:history="1">
+          <w:hyperlink w:anchor="_Toc412741806" w:history="1">
             <w:r>
               <w:rPr>
                 <w:rStyle w:val="Hyperlink"/>
@@ -840,7 +984,7 @@
                 <w:noProof/>
                 <w:webHidden/>
               </w:rPr>
-              <w:instrText xml:space="preserve"> PAGEREF _Toc412722802 \h </w:instrText>
+              <w:instrText xml:space="preserve"> PAGEREF _Toc412741806 \h </w:instrText>
             </w:r>
             <w:r>
               <w:rPr>
@@ -860,7 +1004,7 @@
                 <w:noProof/>
                 <w:webHidden/>
               </w:rPr>
-              <w:t>5</w:t>
+              <w:t>6</w:t>
             </w:r>
             <w:r>
               <w:rPr>
@@ -884,7 +1028,7 @@
               <w:lang w:eastAsia="fr-CA"/>
             </w:rPr>
           </w:pPr>
-          <w:hyperlink w:anchor="_Toc412722803" w:history="1">
+          <w:hyperlink w:anchor="_Toc412741807" w:history="1">
             <w:r>
               <w:rPr>
                 <w:rStyle w:val="Hyperlink"/>
@@ -911,7 +1055,7 @@
                 <w:noProof/>
                 <w:webHidden/>
               </w:rPr>
-              <w:instrText xml:space="preserve"> PAGEREF _Toc412722803 \h </w:instrText>
+              <w:instrText xml:space="preserve"> PAGEREF _Toc412741807 \h </w:instrText>
             </w:r>
             <w:r>
               <w:rPr>
@@ -931,7 +1075,7 @@
                 <w:noProof/>
                 <w:webHidden/>
               </w:rPr>
-              <w:t>6</w:t>
+              <w:t>7</w:t>
             </w:r>
             <w:r>
               <w:rPr>
@@ -955,7 +1099,7 @@
               <w:lang w:eastAsia="fr-CA"/>
             </w:rPr>
           </w:pPr>
-          <w:hyperlink w:anchor="_Toc412722804" w:history="1">
+          <w:hyperlink w:anchor="_Toc412741808" w:history="1">
             <w:r>
               <w:rPr>
                 <w:rStyle w:val="Hyperlink"/>
@@ -982,7 +1126,7 @@
                 <w:noProof/>
                 <w:webHidden/>
               </w:rPr>
-              <w:instrText xml:space="preserve"> PAGEREF _Toc412722804 \h </w:instrText>
+              <w:instrText xml:space="preserve"> PAGEREF _Toc412741808 \h </w:instrText>
             </w:r>
             <w:r>
               <w:rPr>
@@ -1002,7 +1146,7 @@
                 <w:noProof/>
                 <w:webHidden/>
               </w:rPr>
-              <w:t>7</w:t>
+              <w:t>8</w:t>
             </w:r>
             <w:r>
               <w:rPr>
@@ -1026,7 +1170,7 @@
               <w:lang w:eastAsia="fr-CA"/>
             </w:rPr>
           </w:pPr>
-          <w:hyperlink w:anchor="_Toc412722805" w:history="1">
+          <w:hyperlink w:anchor="_Toc412741809" w:history="1">
             <w:r>
               <w:rPr>
                 <w:rStyle w:val="Hyperlink"/>
@@ -1053,7 +1197,7 @@
                 <w:noProof/>
                 <w:webHidden/>
               </w:rPr>
-              <w:instrText xml:space="preserve"> PAGEREF _Toc412722805 \h </w:instrText>
+              <w:instrText xml:space="preserve"> PAGEREF _Toc412741809 \h </w:instrText>
             </w:r>
             <w:r>
               <w:rPr>
@@ -1073,7 +1217,7 @@
                 <w:noProof/>
                 <w:webHidden/>
               </w:rPr>
-              <w:t>8</w:t>
+              <w:t>9</w:t>
             </w:r>
             <w:r>
               <w:rPr>
@@ -1097,7 +1241,7 @@
               <w:lang w:eastAsia="fr-CA"/>
             </w:rPr>
           </w:pPr>
-          <w:hyperlink w:anchor="_Toc412722806" w:history="1">
+          <w:hyperlink w:anchor="_Toc412741810" w:history="1">
             <w:r>
               <w:rPr>
                 <w:rStyle w:val="Hyperlink"/>
@@ -1124,7 +1268,7 @@
                 <w:noProof/>
                 <w:webHidden/>
               </w:rPr>
-              <w:instrText xml:space="preserve"> PAGEREF _Toc412722806 \h </w:instrText>
+              <w:instrText xml:space="preserve"> PAGEREF _Toc412741810 \h </w:instrText>
             </w:r>
             <w:r>
               <w:rPr>
@@ -1144,7 +1288,7 @@
                 <w:noProof/>
                 <w:webHidden/>
               </w:rPr>
-              <w:t>8</w:t>
+              <w:t>9</w:t>
             </w:r>
             <w:r>
               <w:rPr>
@@ -1168,7 +1312,7 @@
               <w:lang w:eastAsia="fr-CA"/>
             </w:rPr>
           </w:pPr>
-          <w:hyperlink w:anchor="_Toc412722807" w:history="1">
+          <w:hyperlink w:anchor="_Toc412741811" w:history="1">
             <w:r>
               <w:rPr>
                 <w:rStyle w:val="Hyperlink"/>
@@ -1195,7 +1339,7 @@
                 <w:noProof/>
                 <w:webHidden/>
               </w:rPr>
-              <w:instrText xml:space="preserve"> PAGEREF _Toc412722807 \h </w:instrText>
+              <w:instrText xml:space="preserve"> PAGEREF _Toc412741811 \h </w:instrText>
             </w:r>
             <w:r>
               <w:rPr>
@@ -1215,7 +1359,7 @@
                 <w:noProof/>
                 <w:webHidden/>
               </w:rPr>
-              <w:t>8</w:t>
+              <w:t>9</w:t>
             </w:r>
             <w:r>
               <w:rPr>
@@ -1239,7 +1383,7 @@
               <w:lang w:eastAsia="fr-CA"/>
             </w:rPr>
           </w:pPr>
-          <w:hyperlink w:anchor="_Toc412722808" w:history="1">
+          <w:hyperlink w:anchor="_Toc412741812" w:history="1">
             <w:r>
               <w:rPr>
                 <w:rStyle w:val="Hyperlink"/>
@@ -1266,7 +1410,7 @@
                 <w:noProof/>
                 <w:webHidden/>
               </w:rPr>
-              <w:instrText xml:space="preserve"> PAGEREF _Toc412722808 \h </w:instrText>
+              <w:instrText xml:space="preserve"> PAGEREF _Toc412741812 \h </w:instrText>
             </w:r>
             <w:r>
               <w:rPr>
@@ -1286,7 +1430,7 @@
                 <w:noProof/>
                 <w:webHidden/>
               </w:rPr>
-              <w:t>8</w:t>
+              <w:t>9</w:t>
             </w:r>
             <w:r>
               <w:rPr>
@@ -1310,7 +1454,7 @@
               <w:lang w:eastAsia="fr-CA"/>
             </w:rPr>
           </w:pPr>
-          <w:hyperlink w:anchor="_Toc412722809" w:history="1">
+          <w:hyperlink w:anchor="_Toc412741813" w:history="1">
             <w:r>
               <w:rPr>
                 <w:rStyle w:val="Hyperlink"/>
@@ -1337,7 +1481,7 @@
                 <w:noProof/>
                 <w:webHidden/>
               </w:rPr>
-              <w:instrText xml:space="preserve"> PAGEREF _Toc412722809 \h </w:instrText>
+              <w:instrText xml:space="preserve"> PAGEREF _Toc412741813 \h </w:instrText>
             </w:r>
             <w:r>
               <w:rPr>
@@ -1357,7 +1501,7 @@
                 <w:noProof/>
                 <w:webHidden/>
               </w:rPr>
-              <w:t>8</w:t>
+              <w:t>9</w:t>
             </w:r>
             <w:r>
               <w:rPr>
@@ -1397,12 +1541,12 @@
       <w:pPr>
         <w:pStyle w:val="Heading1"/>
       </w:pPr>
-      <w:bookmarkStart w:id="0" w:name="_Toc412722800"/>
+      <w:bookmarkStart w:id="1" w:name="_Toc412741802"/>
       <w:r>
         <w:lastRenderedPageBreak/>
         <w:t>Introduction</w:t>
       </w:r>
-      <w:bookmarkEnd w:id="0"/>
+      <w:bookmarkEnd w:id="1"/>
     </w:p>
     <w:p/>
     <w:p/>
@@ -1858,7 +2002,7 @@
       <w:pPr>
         <w:pStyle w:val="Heading1"/>
       </w:pPr>
-      <w:bookmarkStart w:id="1" w:name="_Toc412722801"/>
+      <w:bookmarkStart w:id="2" w:name="_Toc412741803"/>
       <w:r>
         <w:lastRenderedPageBreak/>
         <w:t xml:space="preserve">Interfaces </w:t>
@@ -1869,7 +2013,7 @@
       <w:r>
         <w:t>tilisateurs</w:t>
       </w:r>
-      <w:bookmarkEnd w:id="1"/>
+      <w:bookmarkEnd w:id="2"/>
     </w:p>
     <w:p>
       <w:pPr>
@@ -1903,14 +2047,49 @@
           <w:sz w:val="24"/>
           <w:szCs w:val="24"/>
         </w:rPr>
-        <w:t xml:space="preserve"> It Stupid and </w:t>
-      </w:r>
-      <w:r>
-        <w:rPr>
-          <w:sz w:val="24"/>
-          <w:szCs w:val="24"/>
-        </w:rPr>
-        <w:t>Simple)</w:t>
+        <w:t xml:space="preserve"> It </w:t>
+      </w:r>
+      <w:r>
+        <w:rPr>
+          <w:sz w:val="24"/>
+          <w:szCs w:val="24"/>
+        </w:rPr>
+        <w:t>Simple</w:t>
+      </w:r>
+      <w:r>
+        <w:rPr>
+          <w:sz w:val="24"/>
+          <w:szCs w:val="24"/>
+        </w:rPr>
+        <w:t xml:space="preserve"> </w:t>
+      </w:r>
+      <w:r>
+        <w:rPr>
+          <w:sz w:val="24"/>
+          <w:szCs w:val="24"/>
+        </w:rPr>
+        <w:t>and</w:t>
+      </w:r>
+      <w:r>
+        <w:rPr>
+          <w:sz w:val="24"/>
+          <w:szCs w:val="24"/>
+        </w:rPr>
+        <w:t xml:space="preserve"> </w:t>
+      </w:r>
+      <w:r>
+        <w:rPr>
+          <w:sz w:val="24"/>
+          <w:szCs w:val="24"/>
+        </w:rPr>
+        <w:t>Stupid</w:t>
+      </w:r>
+      <w:r>
+        <w:rPr>
+          <w:sz w:val="24"/>
+          <w:szCs w:val="24"/>
+        </w:rPr>
+        <w:t>)</w:t>
       </w:r>
       <w:r>
         <w:rPr>
@@ -1931,16 +2110,7 @@
           <w:sz w:val="24"/>
           <w:szCs w:val="24"/>
         </w:rPr>
-        <w:t>sont positionnées de manière à</w:t>
-      </w:r>
-      <w:bookmarkStart w:id="2" w:name="_GoBack"/>
-      <w:bookmarkEnd w:id="2"/>
-      <w:r>
-        <w:rPr>
-          <w:sz w:val="24"/>
-          <w:szCs w:val="24"/>
-        </w:rPr>
-        <w:t xml:space="preserve"> respecter les </w:t>
+        <w:t xml:space="preserve">sont positionnées de manière à respecter les </w:t>
       </w:r>
       <w:r>
         <w:rPr>
@@ -1959,9 +2129,11 @@
       <w:pPr>
         <w:pStyle w:val="Heading2"/>
       </w:pPr>
+      <w:bookmarkStart w:id="3" w:name="_Toc412741804"/>
       <w:r>
         <w:t>Fenêtre principale</w:t>
       </w:r>
+      <w:bookmarkEnd w:id="3"/>
     </w:p>
     <w:p/>
     <w:p/>
@@ -2300,9 +2472,11 @@
       <w:pPr>
         <w:pStyle w:val="Heading2"/>
       </w:pPr>
+      <w:bookmarkStart w:id="4" w:name="_Toc412741805"/>
       <w:r>
         <w:t>Fenêtre statistiques</w:t>
       </w:r>
+      <w:bookmarkEnd w:id="4"/>
     </w:p>
     <w:p/>
     <w:p>
@@ -2402,16 +2576,135 @@
       <w:pPr>
         <w:pStyle w:val="Heading1"/>
       </w:pPr>
-      <w:bookmarkStart w:id="3" w:name="_Toc412722802"/>
+      <w:bookmarkStart w:id="5" w:name="_Toc412741806"/>
       <w:r>
         <w:t>Diagramme des classes de conception</w:t>
       </w:r>
-      <w:bookmarkEnd w:id="3"/>
-    </w:p>
-    <w:p/>
-    <w:p/>
-    <w:p/>
-    <w:p/>
+      <w:bookmarkEnd w:id="5"/>
+    </w:p>
+    <w:p/>
+    <w:p>
+      <w:pPr>
+        <w:rPr>
+          <w:sz w:val="24"/>
+          <w:szCs w:val="24"/>
+        </w:rPr>
+      </w:pPr>
+      <w:r>
+        <w:rPr>
+          <w:sz w:val="24"/>
+          <w:szCs w:val="24"/>
+        </w:rPr>
+        <w:t xml:space="preserve">Les classes de conception sont le cœur du système que nous </w:t>
+      </w:r>
+      <w:r>
+        <w:rPr>
+          <w:sz w:val="24"/>
+          <w:szCs w:val="24"/>
+        </w:rPr>
+        <w:t>développerons</w:t>
+      </w:r>
+      <w:r>
+        <w:rPr>
+          <w:sz w:val="24"/>
+          <w:szCs w:val="24"/>
+        </w:rPr>
+        <w:t xml:space="preserve"> dans les prochaines semaines. No</w:t>
+      </w:r>
+      <w:r>
+        <w:rPr>
+          <w:sz w:val="24"/>
+          <w:szCs w:val="24"/>
+        </w:rPr>
+        <w:t>tre équipe propose une solution</w:t>
+      </w:r>
+      <w:r>
+        <w:rPr>
+          <w:sz w:val="24"/>
+          <w:szCs w:val="24"/>
+        </w:rPr>
+        <w:t xml:space="preserve"> axée sur la clarté et la </w:t>
+      </w:r>
+      <w:r>
+        <w:rPr>
+          <w:sz w:val="24"/>
+          <w:szCs w:val="24"/>
+        </w:rPr>
+        <w:t xml:space="preserve">compréhension. </w:t>
+      </w:r>
+      <w:r>
+        <w:rPr>
+          <w:sz w:val="24"/>
+          <w:szCs w:val="24"/>
+        </w:rPr>
+        <w:t>Notre</w:t>
+      </w:r>
+      <w:r>
+        <w:rPr>
+          <w:sz w:val="24"/>
+          <w:szCs w:val="24"/>
+        </w:rPr>
+        <w:t xml:space="preserve"> architecture facilitera</w:t>
+      </w:r>
+      <w:r>
+        <w:rPr>
+          <w:sz w:val="24"/>
+          <w:szCs w:val="24"/>
+        </w:rPr>
+        <w:t xml:space="preserve"> ainsi</w:t>
+      </w:r>
+      <w:r>
+        <w:rPr>
+          <w:sz w:val="24"/>
+          <w:szCs w:val="24"/>
+        </w:rPr>
+        <w:t xml:space="preserve"> la </w:t>
+      </w:r>
+      <w:r>
+        <w:rPr>
+          <w:sz w:val="24"/>
+          <w:szCs w:val="24"/>
+        </w:rPr>
+        <w:t>maintenance</w:t>
+      </w:r>
+      <w:r>
+        <w:rPr>
+          <w:sz w:val="24"/>
+          <w:szCs w:val="24"/>
+        </w:rPr>
+        <w:t xml:space="preserve"> du logiciel.</w:t>
+      </w:r>
+    </w:p>
+    <w:p>
+      <w:pPr>
+        <w:rPr>
+          <w:sz w:val="24"/>
+          <w:szCs w:val="24"/>
+        </w:rPr>
+      </w:pPr>
+    </w:p>
+    <w:p>
+      <w:pPr>
+        <w:rPr>
+          <w:sz w:val="24"/>
+          <w:szCs w:val="24"/>
+        </w:rPr>
+      </w:pPr>
+      <w:r>
+        <w:rPr>
+          <w:sz w:val="24"/>
+          <w:szCs w:val="24"/>
+        </w:rPr>
+        <w:t>Notre solution est présentée à t</w:t>
+      </w:r>
+      <w:r>
+        <w:rPr>
+          <w:sz w:val="24"/>
+          <w:szCs w:val="24"/>
+        </w:rPr>
+        <w:t>ravers le diagramme UML suivant :</w:t>
+      </w:r>
+    </w:p>
     <w:p/>
     <w:p/>
     <w:p/>
@@ -2441,8 +2734,43 @@
       <w:pPr>
         <w:spacing w:after="200" w:line="276" w:lineRule="auto"/>
       </w:pPr>
-      <w:r>
-        <w:lastRenderedPageBreak/>
+    </w:p>
+    <w:p>
+      <w:pPr>
+        <w:pStyle w:val="Heading1"/>
+      </w:pPr>
+      <w:bookmarkStart w:id="6" w:name="_Toc412741807"/>
+      <w:r>
+        <w:t>Diagramme de package</w:t>
+      </w:r>
+      <w:bookmarkEnd w:id="6"/>
+    </w:p>
+    <w:p/>
+    <w:p/>
+    <w:p/>
+    <w:p/>
+    <w:p/>
+    <w:p/>
+    <w:p/>
+    <w:p/>
+    <w:p/>
+    <w:p/>
+    <w:p/>
+    <w:p/>
+    <w:p/>
+    <w:p/>
+    <w:p/>
+    <w:p/>
+    <w:p/>
+    <w:p/>
+    <w:p/>
+    <w:p/>
+    <w:p/>
+    <w:p>
+      <w:pPr>
+        <w:spacing w:after="200" w:line="276" w:lineRule="auto"/>
+      </w:pPr>
+      <w:r>
         <w:br w:type="page"/>
       </w:r>
     </w:p>
@@ -2450,52 +2778,12 @@
       <w:pPr>
         <w:pStyle w:val="Heading1"/>
       </w:pPr>
-      <w:bookmarkStart w:id="4" w:name="_Toc412722803"/>
-      <w:r>
-        <w:lastRenderedPageBreak/>
-        <w:t>Diagramme de package</w:t>
-      </w:r>
-      <w:bookmarkEnd w:id="4"/>
-    </w:p>
-    <w:p/>
-    <w:p/>
-    <w:p/>
-    <w:p/>
-    <w:p/>
-    <w:p/>
-    <w:p/>
-    <w:p/>
-    <w:p/>
-    <w:p/>
-    <w:p/>
-    <w:p/>
-    <w:p/>
-    <w:p/>
-    <w:p/>
-    <w:p/>
-    <w:p/>
-    <w:p/>
-    <w:p/>
-    <w:p/>
-    <w:p/>
-    <w:p>
-      <w:pPr>
-        <w:spacing w:after="200" w:line="276" w:lineRule="auto"/>
-      </w:pPr>
-      <w:r>
-        <w:br w:type="page"/>
-      </w:r>
-    </w:p>
-    <w:p>
-      <w:pPr>
-        <w:pStyle w:val="Heading1"/>
-      </w:pPr>
-      <w:bookmarkStart w:id="5" w:name="_Toc412722804"/>
+      <w:bookmarkStart w:id="7" w:name="_Toc412741808"/>
       <w:r>
         <w:lastRenderedPageBreak/>
         <w:t>Diagrammes de séquence</w:t>
       </w:r>
-      <w:bookmarkEnd w:id="5"/>
+      <w:bookmarkEnd w:id="7"/>
     </w:p>
     <w:p/>
     <w:p/>
@@ -2529,12 +2817,12 @@
       <w:pPr>
         <w:pStyle w:val="Heading1"/>
       </w:pPr>
-      <w:bookmarkStart w:id="6" w:name="_Toc412722805"/>
+      <w:bookmarkStart w:id="8" w:name="_Toc412741809"/>
       <w:r>
         <w:lastRenderedPageBreak/>
         <w:t>Annexe</w:t>
       </w:r>
-      <w:bookmarkEnd w:id="6"/>
+      <w:bookmarkEnd w:id="8"/>
     </w:p>
     <w:p/>
     <w:p/>
@@ -2543,11 +2831,11 @@
       <w:pPr>
         <w:pStyle w:val="Heading2"/>
       </w:pPr>
-      <w:bookmarkStart w:id="7" w:name="_Toc412722806"/>
+      <w:bookmarkStart w:id="9" w:name="_Toc412741810"/>
       <w:r>
         <w:t>Modèle du domaine</w:t>
       </w:r>
-      <w:bookmarkEnd w:id="7"/>
+      <w:bookmarkEnd w:id="9"/>
     </w:p>
     <w:p/>
     <w:p/>
@@ -2557,11 +2845,11 @@
       <w:pPr>
         <w:pStyle w:val="Heading2"/>
       </w:pPr>
-      <w:bookmarkStart w:id="8" w:name="_Toc412722807"/>
+      <w:bookmarkStart w:id="10" w:name="_Toc412741811"/>
       <w:r>
         <w:t>Modèle des cas d’utilisation</w:t>
       </w:r>
-      <w:bookmarkEnd w:id="8"/>
+      <w:bookmarkEnd w:id="10"/>
     </w:p>
     <w:p/>
     <w:p/>
@@ -2572,11 +2860,11 @@
       <w:pPr>
         <w:pStyle w:val="Heading2"/>
       </w:pPr>
-      <w:bookmarkStart w:id="9" w:name="_Toc412722808"/>
+      <w:bookmarkStart w:id="11" w:name="_Toc412741812"/>
       <w:r>
         <w:t>Glossaire</w:t>
       </w:r>
-      <w:bookmarkEnd w:id="9"/>
+      <w:bookmarkEnd w:id="11"/>
     </w:p>
     <w:p/>
     <w:p/>
@@ -2587,11 +2875,11 @@
       <w:pPr>
         <w:pStyle w:val="Heading2"/>
       </w:pPr>
-      <w:bookmarkStart w:id="10" w:name="_Toc412722809"/>
+      <w:bookmarkStart w:id="12" w:name="_Toc412741813"/>
       <w:r>
         <w:t>Gestion de projet</w:t>
       </w:r>
-      <w:bookmarkEnd w:id="10"/>
+      <w:bookmarkEnd w:id="12"/>
     </w:p>
     <w:p/>
     <w:p>
@@ -5613,6 +5901,7 @@
   <w:style w:type="character" w:default="1" w:styleId="DefaultParagraphFont">
     <w:name w:val="Default Paragraph Font"/>
     <w:uiPriority w:val="1"/>
+    <w:semiHidden/>
     <w:unhideWhenUsed/>
   </w:style>
   <w:style w:type="table" w:default="1" w:styleId="TableNormal">
@@ -6201,7 +6490,7 @@
 </file>
 
 <file path=customXml/itemProps1.xml><?xml version="1.0" encoding="utf-8"?>
-<ds:datastoreItem xmlns:ds="http://schemas.openxmlformats.org/officeDocument/2006/customXml" ds:itemID="{2C428F8F-F038-4B4F-851C-B37C18AE9791}">
+<ds:datastoreItem xmlns:ds="http://schemas.openxmlformats.org/officeDocument/2006/customXml" ds:itemID="{86047E5E-9B7E-4BF0-84F0-2462C61079ED}">
   <ds:schemaRefs>
     <ds:schemaRef ds:uri="http://schemas.openxmlformats.org/officeDocument/2006/bibliography"/>
   </ds:schemaRefs>

</xml_diff>

<commit_message>
ajout usecase, mod diagramme domaine possible? ajouter glossaire, (reste a ajouter le vocabulaire lorsque vous aurez fait vos push)
</commit_message>
<xml_diff>
--- a/rapport/RemiseTP2/Alpha TP2.docx
+++ b/rapport/RemiseTP2/Alpha TP2.docx
@@ -16,7 +16,7 @@
           <w:color w:val="FF0000"/>
           <w:sz w:val="36"/>
           <w:szCs w:val="36"/>
-          <w:lang w:eastAsia="fr-CA"/>
+          <w:lang w:val="en-CA" w:eastAsia="en-CA"/>
         </w:rPr>
         <w:drawing>
           <wp:anchor distT="0" distB="0" distL="114300" distR="114300" simplePos="0" relativeHeight="251658240" behindDoc="0" locked="0" layoutInCell="1" allowOverlap="1" wp14:anchorId="3BFA7B5D" wp14:editId="135B825E">
@@ -423,7 +423,7 @@
       <w:hyperlink r:id="rId9" w:history="1">
         <w:r>
           <w:rPr>
-            <w:rStyle w:val="Hyperlink"/>
+            <w:rStyle w:val="Lienhypertexte"/>
             <w:sz w:val="23"/>
             <w:szCs w:val="23"/>
           </w:rPr>
@@ -479,7 +479,7 @@
       <w:hyperlink r:id="rId10" w:history="1">
         <w:r>
           <w:rPr>
-            <w:rStyle w:val="Hyperlink"/>
+            <w:rStyle w:val="Lienhypertexte"/>
             <w:sz w:val="23"/>
             <w:szCs w:val="23"/>
             <w:lang w:val="en-CA"/>
@@ -539,7 +539,7 @@
       <w:hyperlink r:id="rId11" w:history="1">
         <w:r>
           <w:rPr>
-            <w:rStyle w:val="Hyperlink"/>
+            <w:rStyle w:val="Lienhypertexte"/>
             <w:sz w:val="23"/>
             <w:szCs w:val="23"/>
             <w:lang w:val="en-CA"/>
@@ -592,7 +592,7 @@
       <w:hyperlink r:id="rId12" w:history="1">
         <w:r>
           <w:rPr>
-            <w:rStyle w:val="Hyperlink"/>
+            <w:rStyle w:val="Lienhypertexte"/>
             <w:sz w:val="23"/>
             <w:szCs w:val="23"/>
             <w:lang w:val="en-CA"/>
@@ -643,17 +643,15 @@
       <w:sdtContent>
         <w:p>
           <w:pPr>
-            <w:pStyle w:val="TOCHeading"/>
+            <w:pStyle w:val="En-ttedetabledesmatires"/>
           </w:pPr>
           <w:r>
             <w:t>Table des matières</w:t>
           </w:r>
-          <w:bookmarkStart w:id="0" w:name="_GoBack"/>
-          <w:bookmarkEnd w:id="0"/>
         </w:p>
         <w:p>
           <w:pPr>
-            <w:pStyle w:val="TOC1"/>
+            <w:pStyle w:val="TM1"/>
             <w:tabs>
               <w:tab w:val="right" w:leader="dot" w:pos="8630"/>
             </w:tabs>
@@ -676,7 +674,7 @@
           <w:hyperlink w:anchor="_Toc412741802" w:history="1">
             <w:r>
               <w:rPr>
-                <w:rStyle w:val="Hyperlink"/>
+                <w:rStyle w:val="Lienhypertexte"/>
                 <w:noProof/>
               </w:rPr>
               <w:t>Introduction</w:t>
@@ -733,7 +731,7 @@
         </w:p>
         <w:p>
           <w:pPr>
-            <w:pStyle w:val="TOC1"/>
+            <w:pStyle w:val="TM1"/>
             <w:tabs>
               <w:tab w:val="right" w:leader="dot" w:pos="8630"/>
             </w:tabs>
@@ -747,7 +745,7 @@
           <w:hyperlink w:anchor="_Toc412741803" w:history="1">
             <w:r>
               <w:rPr>
-                <w:rStyle w:val="Hyperlink"/>
+                <w:rStyle w:val="Lienhypertexte"/>
                 <w:noProof/>
               </w:rPr>
               <w:t>Interfaces utilisateurs</w:t>
@@ -804,7 +802,7 @@
         </w:p>
         <w:p>
           <w:pPr>
-            <w:pStyle w:val="TOC2"/>
+            <w:pStyle w:val="TM2"/>
             <w:tabs>
               <w:tab w:val="right" w:leader="dot" w:pos="8630"/>
             </w:tabs>
@@ -818,7 +816,7 @@
           <w:hyperlink w:anchor="_Toc412741804" w:history="1">
             <w:r>
               <w:rPr>
-                <w:rStyle w:val="Hyperlink"/>
+                <w:rStyle w:val="Lienhypertexte"/>
                 <w:noProof/>
               </w:rPr>
               <w:t>Fenêtre principale</w:t>
@@ -875,7 +873,7 @@
         </w:p>
         <w:p>
           <w:pPr>
-            <w:pStyle w:val="TOC2"/>
+            <w:pStyle w:val="TM2"/>
             <w:tabs>
               <w:tab w:val="right" w:leader="dot" w:pos="8630"/>
             </w:tabs>
@@ -889,7 +887,7 @@
           <w:hyperlink w:anchor="_Toc412741805" w:history="1">
             <w:r>
               <w:rPr>
-                <w:rStyle w:val="Hyperlink"/>
+                <w:rStyle w:val="Lienhypertexte"/>
                 <w:noProof/>
               </w:rPr>
               <w:t>Fenêtre statistiques</w:t>
@@ -946,7 +944,7 @@
         </w:p>
         <w:p>
           <w:pPr>
-            <w:pStyle w:val="TOC1"/>
+            <w:pStyle w:val="TM1"/>
             <w:tabs>
               <w:tab w:val="right" w:leader="dot" w:pos="8630"/>
             </w:tabs>
@@ -960,7 +958,7 @@
           <w:hyperlink w:anchor="_Toc412741806" w:history="1">
             <w:r>
               <w:rPr>
-                <w:rStyle w:val="Hyperlink"/>
+                <w:rStyle w:val="Lienhypertexte"/>
                 <w:noProof/>
               </w:rPr>
               <w:t>Diagramme des classes de conception</w:t>
@@ -1017,7 +1015,7 @@
         </w:p>
         <w:p>
           <w:pPr>
-            <w:pStyle w:val="TOC1"/>
+            <w:pStyle w:val="TM1"/>
             <w:tabs>
               <w:tab w:val="right" w:leader="dot" w:pos="8630"/>
             </w:tabs>
@@ -1031,7 +1029,7 @@
           <w:hyperlink w:anchor="_Toc412741807" w:history="1">
             <w:r>
               <w:rPr>
-                <w:rStyle w:val="Hyperlink"/>
+                <w:rStyle w:val="Lienhypertexte"/>
                 <w:noProof/>
               </w:rPr>
               <w:t>Diagramme de package</w:t>
@@ -1088,7 +1086,7 @@
         </w:p>
         <w:p>
           <w:pPr>
-            <w:pStyle w:val="TOC1"/>
+            <w:pStyle w:val="TM1"/>
             <w:tabs>
               <w:tab w:val="right" w:leader="dot" w:pos="8630"/>
             </w:tabs>
@@ -1102,7 +1100,7 @@
           <w:hyperlink w:anchor="_Toc412741808" w:history="1">
             <w:r>
               <w:rPr>
-                <w:rStyle w:val="Hyperlink"/>
+                <w:rStyle w:val="Lienhypertexte"/>
                 <w:noProof/>
               </w:rPr>
               <w:t>Diagrammes de séquence</w:t>
@@ -1159,7 +1157,7 @@
         </w:p>
         <w:p>
           <w:pPr>
-            <w:pStyle w:val="TOC1"/>
+            <w:pStyle w:val="TM1"/>
             <w:tabs>
               <w:tab w:val="right" w:leader="dot" w:pos="8630"/>
             </w:tabs>
@@ -1173,7 +1171,7 @@
           <w:hyperlink w:anchor="_Toc412741809" w:history="1">
             <w:r>
               <w:rPr>
-                <w:rStyle w:val="Hyperlink"/>
+                <w:rStyle w:val="Lienhypertexte"/>
                 <w:noProof/>
               </w:rPr>
               <w:t>Annexe</w:t>
@@ -1230,7 +1228,7 @@
         </w:p>
         <w:p>
           <w:pPr>
-            <w:pStyle w:val="TOC2"/>
+            <w:pStyle w:val="TM2"/>
             <w:tabs>
               <w:tab w:val="right" w:leader="dot" w:pos="8630"/>
             </w:tabs>
@@ -1244,7 +1242,7 @@
           <w:hyperlink w:anchor="_Toc412741810" w:history="1">
             <w:r>
               <w:rPr>
-                <w:rStyle w:val="Hyperlink"/>
+                <w:rStyle w:val="Lienhypertexte"/>
                 <w:noProof/>
               </w:rPr>
               <w:t>Modèle du domaine</w:t>
@@ -1301,7 +1299,7 @@
         </w:p>
         <w:p>
           <w:pPr>
-            <w:pStyle w:val="TOC2"/>
+            <w:pStyle w:val="TM2"/>
             <w:tabs>
               <w:tab w:val="right" w:leader="dot" w:pos="8630"/>
             </w:tabs>
@@ -1315,7 +1313,7 @@
           <w:hyperlink w:anchor="_Toc412741811" w:history="1">
             <w:r>
               <w:rPr>
-                <w:rStyle w:val="Hyperlink"/>
+                <w:rStyle w:val="Lienhypertexte"/>
                 <w:noProof/>
               </w:rPr>
               <w:t>Modèle des cas d’utilisation</w:t>
@@ -1372,7 +1370,7 @@
         </w:p>
         <w:p>
           <w:pPr>
-            <w:pStyle w:val="TOC2"/>
+            <w:pStyle w:val="TM2"/>
             <w:tabs>
               <w:tab w:val="right" w:leader="dot" w:pos="8630"/>
             </w:tabs>
@@ -1386,7 +1384,7 @@
           <w:hyperlink w:anchor="_Toc412741812" w:history="1">
             <w:r>
               <w:rPr>
-                <w:rStyle w:val="Hyperlink"/>
+                <w:rStyle w:val="Lienhypertexte"/>
                 <w:noProof/>
               </w:rPr>
               <w:t>Glossaire</w:t>
@@ -1443,7 +1441,7 @@
         </w:p>
         <w:p>
           <w:pPr>
-            <w:pStyle w:val="TOC2"/>
+            <w:pStyle w:val="TM2"/>
             <w:tabs>
               <w:tab w:val="right" w:leader="dot" w:pos="8630"/>
             </w:tabs>
@@ -1457,7 +1455,7 @@
           <w:hyperlink w:anchor="_Toc412741813" w:history="1">
             <w:r>
               <w:rPr>
-                <w:rStyle w:val="Hyperlink"/>
+                <w:rStyle w:val="Lienhypertexte"/>
                 <w:noProof/>
               </w:rPr>
               <w:t>Gestion de projet</w:t>
@@ -1526,7 +1524,7 @@
     </w:sdt>
     <w:p>
       <w:pPr>
-        <w:pStyle w:val="TOCHeading"/>
+        <w:pStyle w:val="En-ttedetabledesmatires"/>
         <w:rPr>
           <w:lang w:val="fr-CA"/>
         </w:rPr>
@@ -1539,14 +1537,14 @@
     </w:p>
     <w:p>
       <w:pPr>
-        <w:pStyle w:val="Heading1"/>
-      </w:pPr>
-      <w:bookmarkStart w:id="1" w:name="_Toc412741802"/>
+        <w:pStyle w:val="Titre1"/>
+      </w:pPr>
+      <w:bookmarkStart w:id="0" w:name="_Toc412741802"/>
       <w:r>
         <w:lastRenderedPageBreak/>
         <w:t>Introduction</w:t>
       </w:r>
-      <w:bookmarkEnd w:id="1"/>
+      <w:bookmarkEnd w:id="0"/>
     </w:p>
     <w:p/>
     <w:p/>
@@ -2000,9 +1998,9 @@
     <w:p/>
     <w:p>
       <w:pPr>
-        <w:pStyle w:val="Heading1"/>
-      </w:pPr>
-      <w:bookmarkStart w:id="2" w:name="_Toc412741803"/>
+        <w:pStyle w:val="Titre1"/>
+      </w:pPr>
+      <w:bookmarkStart w:id="1" w:name="_Toc412741803"/>
       <w:r>
         <w:lastRenderedPageBreak/>
         <w:t xml:space="preserve">Interfaces </w:t>
@@ -2013,135 +2011,128 @@
       <w:r>
         <w:t>tilisateurs</w:t>
       </w:r>
+      <w:bookmarkEnd w:id="1"/>
+    </w:p>
+    <w:p>
+      <w:pPr>
+        <w:spacing w:after="200" w:line="276" w:lineRule="auto"/>
+      </w:pPr>
+    </w:p>
+    <w:p>
+      <w:pPr>
+        <w:spacing w:after="200" w:line="276" w:lineRule="auto"/>
+        <w:rPr>
+          <w:sz w:val="24"/>
+          <w:szCs w:val="24"/>
+        </w:rPr>
+      </w:pPr>
+      <w:r>
+        <w:rPr>
+          <w:sz w:val="24"/>
+          <w:szCs w:val="24"/>
+        </w:rPr>
+        <w:t xml:space="preserve">Les interfaces utilisateurs doivent être le plus ergonomique possible. L’utilisation du principe du K.I.S.S. </w:t>
+      </w:r>
+      <w:r>
+        <w:rPr>
+          <w:sz w:val="24"/>
+          <w:szCs w:val="24"/>
+        </w:rPr>
+        <w:t>(Keep</w:t>
+      </w:r>
+      <w:r>
+        <w:rPr>
+          <w:sz w:val="24"/>
+          <w:szCs w:val="24"/>
+        </w:rPr>
+        <w:t xml:space="preserve"> It </w:t>
+      </w:r>
+      <w:r>
+        <w:rPr>
+          <w:sz w:val="24"/>
+          <w:szCs w:val="24"/>
+        </w:rPr>
+        <w:t xml:space="preserve">Simple </w:t>
+      </w:r>
+      <w:r>
+        <w:rPr>
+          <w:sz w:val="24"/>
+          <w:szCs w:val="24"/>
+        </w:rPr>
+        <w:t>and</w:t>
+      </w:r>
+      <w:r>
+        <w:rPr>
+          <w:sz w:val="24"/>
+          <w:szCs w:val="24"/>
+        </w:rPr>
+        <w:t xml:space="preserve"> </w:t>
+      </w:r>
+      <w:r>
+        <w:rPr>
+          <w:sz w:val="24"/>
+          <w:szCs w:val="24"/>
+        </w:rPr>
+        <w:t>Stupid</w:t>
+      </w:r>
+      <w:r>
+        <w:rPr>
+          <w:sz w:val="24"/>
+          <w:szCs w:val="24"/>
+        </w:rPr>
+        <w:t>)</w:t>
+      </w:r>
+      <w:r>
+        <w:rPr>
+          <w:sz w:val="24"/>
+          <w:szCs w:val="24"/>
+        </w:rPr>
+        <w:t xml:space="preserve"> nous a</w:t>
+      </w:r>
+      <w:r>
+        <w:rPr>
+          <w:sz w:val="24"/>
+          <w:szCs w:val="24"/>
+        </w:rPr>
+        <w:t xml:space="preserve"> permis d’en arriver au prototype suivant. Les informations généralement recherchées par les utilisateurs sont concentrées au haut de la fenêtre, tandis que les autres </w:t>
+      </w:r>
+      <w:r>
+        <w:rPr>
+          <w:sz w:val="24"/>
+          <w:szCs w:val="24"/>
+        </w:rPr>
+        <w:t xml:space="preserve">sont positionnées de manière à respecter les </w:t>
+      </w:r>
+      <w:r>
+        <w:rPr>
+          <w:sz w:val="24"/>
+          <w:szCs w:val="24"/>
+        </w:rPr>
+        <w:t xml:space="preserve"> contraintes du client.</w:t>
+      </w:r>
+    </w:p>
+    <w:p>
+      <w:pPr>
+        <w:spacing w:after="200" w:line="276" w:lineRule="auto"/>
+      </w:pPr>
+    </w:p>
+    <w:p>
+      <w:pPr>
+        <w:pStyle w:val="Titre2"/>
+      </w:pPr>
+      <w:bookmarkStart w:id="2" w:name="_Toc412741804"/>
+      <w:r>
+        <w:t>Fenêtre principale</w:t>
+      </w:r>
       <w:bookmarkEnd w:id="2"/>
     </w:p>
-    <w:p>
-      <w:pPr>
-        <w:spacing w:after="200" w:line="276" w:lineRule="auto"/>
-      </w:pPr>
-    </w:p>
-    <w:p>
-      <w:pPr>
-        <w:spacing w:after="200" w:line="276" w:lineRule="auto"/>
-        <w:rPr>
-          <w:sz w:val="24"/>
-          <w:szCs w:val="24"/>
-        </w:rPr>
-      </w:pPr>
-      <w:r>
-        <w:rPr>
-          <w:sz w:val="24"/>
-          <w:szCs w:val="24"/>
-        </w:rPr>
-        <w:t xml:space="preserve">Les interfaces utilisateurs doivent être le plus ergonomique possible. L’utilisation du principe du K.I.S.S. </w:t>
-      </w:r>
-      <w:r>
-        <w:rPr>
-          <w:sz w:val="24"/>
-          <w:szCs w:val="24"/>
-        </w:rPr>
-        <w:t>(Keep</w:t>
-      </w:r>
-      <w:r>
-        <w:rPr>
-          <w:sz w:val="24"/>
-          <w:szCs w:val="24"/>
-        </w:rPr>
-        <w:t xml:space="preserve"> It </w:t>
-      </w:r>
-      <w:r>
-        <w:rPr>
-          <w:sz w:val="24"/>
-          <w:szCs w:val="24"/>
-        </w:rPr>
-        <w:t>Simple</w:t>
-      </w:r>
-      <w:r>
-        <w:rPr>
-          <w:sz w:val="24"/>
-          <w:szCs w:val="24"/>
-        </w:rPr>
-        <w:t xml:space="preserve"> </w:t>
-      </w:r>
-      <w:r>
-        <w:rPr>
-          <w:sz w:val="24"/>
-          <w:szCs w:val="24"/>
-        </w:rPr>
-        <w:t>and</w:t>
-      </w:r>
-      <w:r>
-        <w:rPr>
-          <w:sz w:val="24"/>
-          <w:szCs w:val="24"/>
-        </w:rPr>
-        <w:t xml:space="preserve"> </w:t>
-      </w:r>
-      <w:r>
-        <w:rPr>
-          <w:sz w:val="24"/>
-          <w:szCs w:val="24"/>
-        </w:rPr>
-        <w:t>Stupid</w:t>
-      </w:r>
-      <w:r>
-        <w:rPr>
-          <w:sz w:val="24"/>
-          <w:szCs w:val="24"/>
-        </w:rPr>
-        <w:t>)</w:t>
-      </w:r>
-      <w:r>
-        <w:rPr>
-          <w:sz w:val="24"/>
-          <w:szCs w:val="24"/>
-        </w:rPr>
-        <w:t xml:space="preserve"> nous a</w:t>
-      </w:r>
-      <w:r>
-        <w:rPr>
-          <w:sz w:val="24"/>
-          <w:szCs w:val="24"/>
-        </w:rPr>
-        <w:t xml:space="preserve"> permis d’en arriver au prototype suivant. Les informations généralement recherchées par les utilisateurs sont concentrées au haut de la fenêtre, tandis que les autres </w:t>
-      </w:r>
-      <w:r>
-        <w:rPr>
-          <w:sz w:val="24"/>
-          <w:szCs w:val="24"/>
-        </w:rPr>
-        <w:t xml:space="preserve">sont positionnées de manière à respecter les </w:t>
-      </w:r>
-      <w:r>
-        <w:rPr>
-          <w:sz w:val="24"/>
-          <w:szCs w:val="24"/>
-        </w:rPr>
-        <w:t xml:space="preserve"> contraintes du client.</w:t>
-      </w:r>
-    </w:p>
-    <w:p>
-      <w:pPr>
-        <w:spacing w:after="200" w:line="276" w:lineRule="auto"/>
-      </w:pPr>
-    </w:p>
-    <w:p>
-      <w:pPr>
-        <w:pStyle w:val="Heading2"/>
-      </w:pPr>
-      <w:bookmarkStart w:id="3" w:name="_Toc412741804"/>
-      <w:r>
-        <w:t>Fenêtre principale</w:t>
-      </w:r>
-      <w:bookmarkEnd w:id="3"/>
-    </w:p>
     <w:p/>
     <w:p/>
     <w:p>
       <w:r>
         <w:rPr>
           <w:noProof/>
-          <w:lang w:eastAsia="fr-CA"/>
+          <w:lang w:val="en-CA" w:eastAsia="en-CA"/>
         </w:rPr>
         <w:drawing>
           <wp:inline distT="0" distB="0" distL="0" distR="0">
@@ -2243,7 +2234,7 @@
     </w:p>
     <w:p>
       <w:pPr>
-        <w:pStyle w:val="ListParagraph"/>
+        <w:pStyle w:val="Paragraphedeliste"/>
         <w:numPr>
           <w:ilvl w:val="0"/>
           <w:numId w:val="24"/>
@@ -2270,7 +2261,7 @@
     </w:p>
     <w:p>
       <w:pPr>
-        <w:pStyle w:val="ListParagraph"/>
+        <w:pStyle w:val="Paragraphedeliste"/>
         <w:numPr>
           <w:ilvl w:val="0"/>
           <w:numId w:val="24"/>
@@ -2290,7 +2281,7 @@
     </w:p>
     <w:p>
       <w:pPr>
-        <w:pStyle w:val="ListParagraph"/>
+        <w:pStyle w:val="Paragraphedeliste"/>
         <w:numPr>
           <w:ilvl w:val="0"/>
           <w:numId w:val="24"/>
@@ -2310,7 +2301,7 @@
     </w:p>
     <w:p>
       <w:pPr>
-        <w:pStyle w:val="ListParagraph"/>
+        <w:pStyle w:val="Paragraphedeliste"/>
         <w:numPr>
           <w:ilvl w:val="0"/>
           <w:numId w:val="24"/>
@@ -2330,7 +2321,7 @@
     </w:p>
     <w:p>
       <w:pPr>
-        <w:pStyle w:val="ListParagraph"/>
+        <w:pStyle w:val="Paragraphedeliste"/>
         <w:numPr>
           <w:ilvl w:val="0"/>
           <w:numId w:val="24"/>
@@ -2364,7 +2355,7 @@
     </w:p>
     <w:p>
       <w:pPr>
-        <w:pStyle w:val="ListParagraph"/>
+        <w:pStyle w:val="Paragraphedeliste"/>
         <w:numPr>
           <w:ilvl w:val="0"/>
           <w:numId w:val="24"/>
@@ -2398,7 +2389,7 @@
     </w:p>
     <w:p>
       <w:pPr>
-        <w:pStyle w:val="ListParagraph"/>
+        <w:pStyle w:val="Paragraphedeliste"/>
         <w:numPr>
           <w:ilvl w:val="0"/>
           <w:numId w:val="24"/>
@@ -2470,13 +2461,13 @@
     </w:p>
     <w:p>
       <w:pPr>
-        <w:pStyle w:val="Heading2"/>
-      </w:pPr>
-      <w:bookmarkStart w:id="4" w:name="_Toc412741805"/>
+        <w:pStyle w:val="Titre2"/>
+      </w:pPr>
+      <w:bookmarkStart w:id="3" w:name="_Toc412741805"/>
       <w:r>
         <w:t>Fenêtre statistiques</w:t>
       </w:r>
-      <w:bookmarkEnd w:id="4"/>
+      <w:bookmarkEnd w:id="3"/>
     </w:p>
     <w:p/>
     <w:p>
@@ -2515,7 +2506,7 @@
       <w:r>
         <w:rPr>
           <w:noProof/>
-          <w:lang w:eastAsia="fr-CA"/>
+          <w:lang w:val="en-CA" w:eastAsia="en-CA"/>
         </w:rPr>
         <w:drawing>
           <wp:inline distT="0" distB="0" distL="0" distR="0">
@@ -2574,142 +2565,176 @@
     </w:p>
     <w:p>
       <w:pPr>
-        <w:pStyle w:val="Heading1"/>
-      </w:pPr>
-      <w:bookmarkStart w:id="5" w:name="_Toc412741806"/>
+        <w:pStyle w:val="Titre1"/>
+      </w:pPr>
+      <w:bookmarkStart w:id="4" w:name="_Toc412741806"/>
       <w:r>
         <w:t>Diagramme des classes de conception</w:t>
       </w:r>
+      <w:bookmarkEnd w:id="4"/>
+    </w:p>
+    <w:p/>
+    <w:p>
+      <w:pPr>
+        <w:rPr>
+          <w:sz w:val="24"/>
+          <w:szCs w:val="24"/>
+        </w:rPr>
+      </w:pPr>
+      <w:r>
+        <w:rPr>
+          <w:sz w:val="24"/>
+          <w:szCs w:val="24"/>
+        </w:rPr>
+        <w:t xml:space="preserve">Les classes de conception sont le cœur du système que nous </w:t>
+      </w:r>
+      <w:r>
+        <w:rPr>
+          <w:sz w:val="24"/>
+          <w:szCs w:val="24"/>
+        </w:rPr>
+        <w:t>développerons</w:t>
+      </w:r>
+      <w:r>
+        <w:rPr>
+          <w:sz w:val="24"/>
+          <w:szCs w:val="24"/>
+        </w:rPr>
+        <w:t xml:space="preserve"> dans les prochaines semaines. No</w:t>
+      </w:r>
+      <w:r>
+        <w:rPr>
+          <w:sz w:val="24"/>
+          <w:szCs w:val="24"/>
+        </w:rPr>
+        <w:t>tre équipe propose une solution</w:t>
+      </w:r>
+      <w:r>
+        <w:rPr>
+          <w:sz w:val="24"/>
+          <w:szCs w:val="24"/>
+        </w:rPr>
+        <w:t xml:space="preserve"> axée sur la clarté et la </w:t>
+      </w:r>
+      <w:r>
+        <w:rPr>
+          <w:sz w:val="24"/>
+          <w:szCs w:val="24"/>
+        </w:rPr>
+        <w:t xml:space="preserve">compréhension. </w:t>
+      </w:r>
+      <w:r>
+        <w:rPr>
+          <w:sz w:val="24"/>
+          <w:szCs w:val="24"/>
+        </w:rPr>
+        <w:t>Notre</w:t>
+      </w:r>
+      <w:r>
+        <w:rPr>
+          <w:sz w:val="24"/>
+          <w:szCs w:val="24"/>
+        </w:rPr>
+        <w:t xml:space="preserve"> architecture facilitera</w:t>
+      </w:r>
+      <w:r>
+        <w:rPr>
+          <w:sz w:val="24"/>
+          <w:szCs w:val="24"/>
+        </w:rPr>
+        <w:t xml:space="preserve"> ainsi</w:t>
+      </w:r>
+      <w:r>
+        <w:rPr>
+          <w:sz w:val="24"/>
+          <w:szCs w:val="24"/>
+        </w:rPr>
+        <w:t xml:space="preserve"> la </w:t>
+      </w:r>
+      <w:r>
+        <w:rPr>
+          <w:sz w:val="24"/>
+          <w:szCs w:val="24"/>
+        </w:rPr>
+        <w:t>maintenance</w:t>
+      </w:r>
+      <w:r>
+        <w:rPr>
+          <w:sz w:val="24"/>
+          <w:szCs w:val="24"/>
+        </w:rPr>
+        <w:t xml:space="preserve"> du logiciel.</w:t>
+      </w:r>
+    </w:p>
+    <w:p>
+      <w:pPr>
+        <w:rPr>
+          <w:sz w:val="24"/>
+          <w:szCs w:val="24"/>
+        </w:rPr>
+      </w:pPr>
+    </w:p>
+    <w:p>
+      <w:pPr>
+        <w:rPr>
+          <w:sz w:val="24"/>
+          <w:szCs w:val="24"/>
+        </w:rPr>
+      </w:pPr>
+      <w:r>
+        <w:rPr>
+          <w:sz w:val="24"/>
+          <w:szCs w:val="24"/>
+        </w:rPr>
+        <w:t>Notre solution est présentée à t</w:t>
+      </w:r>
+      <w:r>
+        <w:rPr>
+          <w:sz w:val="24"/>
+          <w:szCs w:val="24"/>
+        </w:rPr>
+        <w:t>ravers le diagramme UML suivant :</w:t>
+      </w:r>
+    </w:p>
+    <w:p/>
+    <w:p/>
+    <w:p/>
+    <w:p/>
+    <w:p/>
+    <w:p/>
+    <w:p/>
+    <w:p/>
+    <w:p/>
+    <w:p/>
+    <w:p/>
+    <w:p/>
+    <w:p/>
+    <w:p/>
+    <w:p/>
+    <w:p/>
+    <w:p/>
+    <w:p/>
+    <w:p/>
+    <w:p/>
+    <w:p/>
+    <w:p/>
+    <w:p>
+      <w:pPr>
+        <w:spacing w:after="200" w:line="276" w:lineRule="auto"/>
+      </w:pPr>
+    </w:p>
+    <w:p>
+      <w:pPr>
+        <w:pStyle w:val="Titre1"/>
+      </w:pPr>
+      <w:bookmarkStart w:id="5" w:name="_Toc412741807"/>
+      <w:r>
+        <w:lastRenderedPageBreak/>
+        <w:t>Diagramme de package</w:t>
+      </w:r>
       <w:bookmarkEnd w:id="5"/>
     </w:p>
     <w:p/>
-    <w:p>
-      <w:pPr>
-        <w:rPr>
-          <w:sz w:val="24"/>
-          <w:szCs w:val="24"/>
-        </w:rPr>
-      </w:pPr>
-      <w:r>
-        <w:rPr>
-          <w:sz w:val="24"/>
-          <w:szCs w:val="24"/>
-        </w:rPr>
-        <w:t xml:space="preserve">Les classes de conception sont le cœur du système que nous </w:t>
-      </w:r>
-      <w:r>
-        <w:rPr>
-          <w:sz w:val="24"/>
-          <w:szCs w:val="24"/>
-        </w:rPr>
-        <w:t>développerons</w:t>
-      </w:r>
-      <w:r>
-        <w:rPr>
-          <w:sz w:val="24"/>
-          <w:szCs w:val="24"/>
-        </w:rPr>
-        <w:t xml:space="preserve"> dans les prochaines semaines. No</w:t>
-      </w:r>
-      <w:r>
-        <w:rPr>
-          <w:sz w:val="24"/>
-          <w:szCs w:val="24"/>
-        </w:rPr>
-        <w:t>tre équipe propose une solution</w:t>
-      </w:r>
-      <w:r>
-        <w:rPr>
-          <w:sz w:val="24"/>
-          <w:szCs w:val="24"/>
-        </w:rPr>
-        <w:t xml:space="preserve"> axée sur la clarté et la </w:t>
-      </w:r>
-      <w:r>
-        <w:rPr>
-          <w:sz w:val="24"/>
-          <w:szCs w:val="24"/>
-        </w:rPr>
-        <w:t xml:space="preserve">compréhension. </w:t>
-      </w:r>
-      <w:r>
-        <w:rPr>
-          <w:sz w:val="24"/>
-          <w:szCs w:val="24"/>
-        </w:rPr>
-        <w:t>Notre</w:t>
-      </w:r>
-      <w:r>
-        <w:rPr>
-          <w:sz w:val="24"/>
-          <w:szCs w:val="24"/>
-        </w:rPr>
-        <w:t xml:space="preserve"> architecture facilitera</w:t>
-      </w:r>
-      <w:r>
-        <w:rPr>
-          <w:sz w:val="24"/>
-          <w:szCs w:val="24"/>
-        </w:rPr>
-        <w:t xml:space="preserve"> ainsi</w:t>
-      </w:r>
-      <w:r>
-        <w:rPr>
-          <w:sz w:val="24"/>
-          <w:szCs w:val="24"/>
-        </w:rPr>
-        <w:t xml:space="preserve"> la </w:t>
-      </w:r>
-      <w:r>
-        <w:rPr>
-          <w:sz w:val="24"/>
-          <w:szCs w:val="24"/>
-        </w:rPr>
-        <w:t>maintenance</w:t>
-      </w:r>
-      <w:r>
-        <w:rPr>
-          <w:sz w:val="24"/>
-          <w:szCs w:val="24"/>
-        </w:rPr>
-        <w:t xml:space="preserve"> du logiciel.</w:t>
-      </w:r>
-    </w:p>
-    <w:p>
-      <w:pPr>
-        <w:rPr>
-          <w:sz w:val="24"/>
-          <w:szCs w:val="24"/>
-        </w:rPr>
-      </w:pPr>
-    </w:p>
-    <w:p>
-      <w:pPr>
-        <w:rPr>
-          <w:sz w:val="24"/>
-          <w:szCs w:val="24"/>
-        </w:rPr>
-      </w:pPr>
-      <w:r>
-        <w:rPr>
-          <w:sz w:val="24"/>
-          <w:szCs w:val="24"/>
-        </w:rPr>
-        <w:t>Notre solution est présentée à t</w:t>
-      </w:r>
-      <w:r>
-        <w:rPr>
-          <w:sz w:val="24"/>
-          <w:szCs w:val="24"/>
-        </w:rPr>
-        <w:t>ravers le diagramme UML suivant :</w:t>
-      </w:r>
-    </w:p>
-    <w:p/>
-    <w:p/>
-    <w:p/>
-    <w:p/>
-    <w:p/>
     <w:p/>
     <w:p/>
     <w:p/>
@@ -2734,56 +2759,20 @@
       <w:pPr>
         <w:spacing w:after="200" w:line="276" w:lineRule="auto"/>
       </w:pPr>
-    </w:p>
-    <w:p>
-      <w:pPr>
-        <w:pStyle w:val="Heading1"/>
-      </w:pPr>
-      <w:bookmarkStart w:id="6" w:name="_Toc412741807"/>
-      <w:r>
-        <w:t>Diagramme de package</w:t>
-      </w:r>
-      <w:bookmarkEnd w:id="6"/>
-    </w:p>
-    <w:p/>
-    <w:p/>
-    <w:p/>
-    <w:p/>
-    <w:p/>
-    <w:p/>
-    <w:p/>
-    <w:p/>
-    <w:p/>
-    <w:p/>
-    <w:p/>
-    <w:p/>
-    <w:p/>
-    <w:p/>
-    <w:p/>
-    <w:p/>
-    <w:p/>
-    <w:p/>
-    <w:p/>
-    <w:p/>
-    <w:p/>
-    <w:p>
-      <w:pPr>
-        <w:spacing w:after="200" w:line="276" w:lineRule="auto"/>
-      </w:pPr>
       <w:r>
         <w:br w:type="page"/>
       </w:r>
     </w:p>
     <w:p>
       <w:pPr>
-        <w:pStyle w:val="Heading1"/>
-      </w:pPr>
-      <w:bookmarkStart w:id="7" w:name="_Toc412741808"/>
+        <w:pStyle w:val="Titre1"/>
+      </w:pPr>
+      <w:bookmarkStart w:id="6" w:name="_Toc412741808"/>
       <w:r>
         <w:lastRenderedPageBreak/>
         <w:t>Diagrammes de séquence</w:t>
       </w:r>
-      <w:bookmarkEnd w:id="7"/>
+      <w:bookmarkEnd w:id="6"/>
     </w:p>
     <w:p/>
     <w:p/>
@@ -2815,25 +2804,79 @@
     </w:p>
     <w:p>
       <w:pPr>
-        <w:pStyle w:val="Heading1"/>
-      </w:pPr>
-      <w:bookmarkStart w:id="8" w:name="_Toc412741809"/>
+        <w:pStyle w:val="Titre1"/>
+      </w:pPr>
+      <w:bookmarkStart w:id="7" w:name="_Toc412741809"/>
       <w:r>
         <w:lastRenderedPageBreak/>
         <w:t>Annexe</w:t>
       </w:r>
+      <w:bookmarkEnd w:id="7"/>
+    </w:p>
+    <w:p/>
+    <w:p/>
+    <w:p/>
+    <w:p>
+      <w:pPr>
+        <w:pStyle w:val="Titre2"/>
+      </w:pPr>
+      <w:bookmarkStart w:id="8" w:name="_Toc412741810"/>
+      <w:r>
+        <w:t>Modèle du domaine</w:t>
+      </w:r>
       <w:bookmarkEnd w:id="8"/>
     </w:p>
-    <w:p/>
-    <w:p/>
-    <w:p/>
-    <w:p>
-      <w:pPr>
-        <w:pStyle w:val="Heading2"/>
-      </w:pPr>
-      <w:bookmarkStart w:id="9" w:name="_Toc412741810"/>
-      <w:r>
-        <w:t>Modèle du domaine</w:t>
+    <w:p>
+      <w:r>
+        <w:t>A confirmer (retrait 2 classes possible?)</w:t>
+      </w:r>
+    </w:p>
+    <w:p>
+      <w:pPr>
+        <w:spacing w:after="200" w:line="276" w:lineRule="auto"/>
+      </w:pPr>
+      <w:r>
+        <w:br w:type="page"/>
+      </w:r>
+    </w:p>
+    <w:p>
+      <w:pPr>
+        <w:pStyle w:val="Titre2"/>
+      </w:pPr>
+      <w:bookmarkStart w:id="9" w:name="_Toc412741811"/>
+      <w:r>
+        <w:rPr>
+          <w:noProof/>
+        </w:rPr>
+        <w:lastRenderedPageBreak/>
+        <w:pict>
+          <v:shapetype id="_x0000_t75" coordsize="21600,21600" o:spt="75" o:preferrelative="t" path="m@4@5l@4@11@9@11@9@5xe" filled="f" stroked="f">
+            <v:stroke joinstyle="miter"/>
+            <v:formulas>
+              <v:f eqn="if lineDrawn pixelLineWidth 0"/>
+              <v:f eqn="sum @0 1 0"/>
+              <v:f eqn="sum 0 0 @1"/>
+              <v:f eqn="prod @2 1 2"/>
+              <v:f eqn="prod @3 21600 pixelWidth"/>
+              <v:f eqn="prod @3 21600 pixelHeight"/>
+              <v:f eqn="sum @0 0 1"/>
+              <v:f eqn="prod @6 1 2"/>
+              <v:f eqn="prod @7 21600 pixelWidth"/>
+              <v:f eqn="sum @8 21600 0"/>
+              <v:f eqn="prod @7 21600 pixelHeight"/>
+              <v:f eqn="sum @10 21600 0"/>
+            </v:formulas>
+            <v:path o:extrusionok="f" gradientshapeok="t" o:connecttype="rect"/>
+            <o:lock v:ext="edit" aspectratio="t"/>
+          </v:shapetype>
+          <v:shape id="_x0000_s1026" type="#_x0000_t75" style="position:absolute;margin-left:-33pt;margin-top:80.15pt;width:518.25pt;height:486.75pt;z-index:251660288;mso-position-horizontal-relative:text;mso-position-vertical-relative:text">
+            <v:imagedata r:id="rId15" o:title="diagramme usecase"/>
+            <w10:wrap type="square"/>
+          </v:shape>
+        </w:pict>
+      </w:r>
+      <w:r>
+        <w:t>Modèle des cas d’utilisation</w:t>
       </w:r>
       <w:bookmarkEnd w:id="9"/>
     </w:p>
@@ -2841,39 +2884,740 @@
     <w:p/>
     <w:p/>
     <w:p/>
-    <w:p>
-      <w:pPr>
-        <w:pStyle w:val="Heading2"/>
-      </w:pPr>
-      <w:bookmarkStart w:id="10" w:name="_Toc412741811"/>
-      <w:r>
-        <w:t>Modèle des cas d’utilisation</w:t>
+    <w:p/>
+    <w:p/>
+    <w:p>
+      <w:pPr>
+        <w:spacing w:after="200" w:line="276" w:lineRule="auto"/>
+      </w:pPr>
+      <w:r>
+        <w:br w:type="page"/>
+      </w:r>
+    </w:p>
+    <w:p>
+      <w:pPr>
+        <w:pStyle w:val="Titre2"/>
+      </w:pPr>
+      <w:bookmarkStart w:id="10" w:name="_Toc411942605"/>
+      <w:r>
+        <w:lastRenderedPageBreak/>
+        <w:t>Glossaire</w:t>
       </w:r>
       <w:bookmarkEnd w:id="10"/>
     </w:p>
     <w:p/>
-    <w:p/>
-    <w:p/>
-    <w:p/>
-    <w:p/>
-    <w:p>
-      <w:pPr>
-        <w:pStyle w:val="Heading2"/>
-      </w:pPr>
-      <w:bookmarkStart w:id="11" w:name="_Toc412741812"/>
-      <w:r>
-        <w:t>Glossaire</w:t>
-      </w:r>
+    <w:p>
+      <w:pPr>
+        <w:spacing w:after="200" w:line="360" w:lineRule="auto"/>
+        <w:rPr>
+          <w:b/>
+          <w:sz w:val="24"/>
+        </w:rPr>
+      </w:pPr>
+      <w:r>
+        <w:rPr>
+          <w:b/>
+          <w:sz w:val="24"/>
+        </w:rPr>
+        <w:t>Algorithme</w:t>
+      </w:r>
+    </w:p>
+    <w:p>
+      <w:pPr>
+        <w:spacing w:after="200" w:line="360" w:lineRule="auto"/>
+        <w:rPr>
+          <w:sz w:val="24"/>
+        </w:rPr>
+      </w:pPr>
+      <w:r>
+        <w:rPr>
+          <w:b/>
+          <w:sz w:val="24"/>
+        </w:rPr>
+        <w:tab/>
+      </w:r>
+      <w:r>
+        <w:rPr>
+          <w:sz w:val="24"/>
+        </w:rPr>
+        <w:t>Suite de règles permettant de résoudre un problème.</w:t>
+      </w:r>
+    </w:p>
+    <w:p>
+      <w:pPr>
+        <w:spacing w:after="200" w:line="360" w:lineRule="auto"/>
+        <w:rPr>
+          <w:b/>
+          <w:sz w:val="24"/>
+        </w:rPr>
+      </w:pPr>
+      <w:r>
+        <w:rPr>
+          <w:b/>
+          <w:sz w:val="24"/>
+        </w:rPr>
+        <w:t>Application</w:t>
+      </w:r>
+    </w:p>
+    <w:p>
+      <w:pPr>
+        <w:spacing w:after="200" w:line="360" w:lineRule="auto"/>
+        <w:ind w:left="705"/>
+        <w:rPr>
+          <w:sz w:val="24"/>
+        </w:rPr>
+      </w:pPr>
+      <w:r>
+        <w:rPr>
+          <w:sz w:val="24"/>
+        </w:rPr>
+        <w:t xml:space="preserve">Programme ou ensemble de programmes visant à aider un utilisateur d’un ordinateur dans le traitement d’une tâche précise. </w:t>
+      </w:r>
+      <w:r>
+        <w:rPr>
+          <w:i/>
+          <w:sz w:val="24"/>
+        </w:rPr>
+        <w:t>(Réf</w:t>
+      </w:r>
+      <w:r>
+        <w:rPr>
+          <w:i/>
+          <w:sz w:val="24"/>
+        </w:rPr>
+        <w:t>. : Larousse.fr)</w:t>
+      </w:r>
+    </w:p>
+    <w:p>
+      <w:pPr>
+        <w:spacing w:after="200" w:line="360" w:lineRule="auto"/>
+        <w:rPr>
+          <w:b/>
+          <w:sz w:val="24"/>
+        </w:rPr>
+      </w:pPr>
+      <w:r>
+        <w:rPr>
+          <w:b/>
+          <w:sz w:val="24"/>
+        </w:rPr>
+        <w:t>Cas d’utilisation</w:t>
+      </w:r>
+    </w:p>
+    <w:p>
+      <w:pPr>
+        <w:spacing w:after="200" w:line="360" w:lineRule="auto"/>
+        <w:ind w:left="705"/>
+        <w:rPr>
+          <w:sz w:val="24"/>
+        </w:rPr>
+      </w:pPr>
+      <w:r>
+        <w:rPr>
+          <w:sz w:val="24"/>
+        </w:rPr>
+        <w:t>Relation établie entre une fonctionnalité et, soit un acteur ou une autre fonctionnalité.</w:t>
+      </w:r>
+    </w:p>
+    <w:p>
+      <w:pPr>
+        <w:spacing w:after="200" w:line="360" w:lineRule="auto"/>
+        <w:rPr>
+          <w:b/>
+          <w:sz w:val="24"/>
+        </w:rPr>
+      </w:pPr>
+      <w:r>
+        <w:rPr>
+          <w:b/>
+          <w:sz w:val="24"/>
+        </w:rPr>
+        <w:t>Chemin</w:t>
+      </w:r>
+    </w:p>
+    <w:p>
+      <w:pPr>
+        <w:spacing w:after="200" w:line="360" w:lineRule="auto"/>
+        <w:ind w:left="705"/>
+        <w:rPr>
+          <w:sz w:val="24"/>
+        </w:rPr>
+      </w:pPr>
+      <w:r>
+        <w:rPr>
+          <w:sz w:val="24"/>
+        </w:rPr>
+        <w:t xml:space="preserve">Emplacement précis sur un disque dur définit par la suite ordonnée des dossiers pour avoir accès au fichier recherché. </w:t>
+      </w:r>
+    </w:p>
+    <w:p>
+      <w:pPr>
+        <w:spacing w:after="200" w:line="360" w:lineRule="auto"/>
+        <w:rPr>
+          <w:b/>
+          <w:sz w:val="24"/>
+        </w:rPr>
+      </w:pPr>
+      <w:r>
+        <w:rPr>
+          <w:b/>
+          <w:sz w:val="24"/>
+        </w:rPr>
+        <w:t>Diagramme de séquence système (DSS)</w:t>
+      </w:r>
+    </w:p>
+    <w:p>
+      <w:pPr>
+        <w:spacing w:after="200" w:line="360" w:lineRule="auto"/>
+        <w:ind w:left="705"/>
+        <w:rPr>
+          <w:sz w:val="24"/>
+        </w:rPr>
+      </w:pPr>
+      <w:r>
+        <w:rPr>
+          <w:sz w:val="24"/>
+        </w:rPr>
+        <w:t xml:space="preserve">Représentation des interactions chronologique entre un système et ses acteurs. </w:t>
+      </w:r>
+      <w:r>
+        <w:rPr>
+          <w:i/>
+          <w:sz w:val="22"/>
+        </w:rPr>
+        <w:t>(réf. : Wikipédia)</w:t>
+      </w:r>
+    </w:p>
+    <w:p>
+      <w:pPr>
+        <w:spacing w:after="200" w:line="360" w:lineRule="auto"/>
+        <w:rPr>
+          <w:b/>
+          <w:sz w:val="24"/>
+        </w:rPr>
+      </w:pPr>
+      <w:r>
+        <w:rPr>
+          <w:b/>
+          <w:sz w:val="24"/>
+        </w:rPr>
+        <w:t>Domaine d’affaires</w:t>
+      </w:r>
+    </w:p>
+    <w:p>
+      <w:pPr>
+        <w:spacing w:after="200" w:line="360" w:lineRule="auto"/>
+        <w:ind w:left="705"/>
+        <w:rPr>
+          <w:sz w:val="24"/>
+        </w:rPr>
+      </w:pPr>
+      <w:r>
+        <w:rPr>
+          <w:sz w:val="24"/>
+        </w:rPr>
+        <w:t>Référent pour l’ensemble des processus d’affaires d’un projet ou d’une organisation. Englobe les entités, les acteurs et autre</w:t>
+      </w:r>
+      <w:r>
+        <w:rPr>
+          <w:sz w:val="24"/>
+        </w:rPr>
+        <w:t>s participants de ces processus.</w:t>
+      </w:r>
+    </w:p>
+    <w:p>
+      <w:pPr>
+        <w:spacing w:after="200" w:line="276" w:lineRule="auto"/>
+        <w:rPr>
+          <w:sz w:val="24"/>
+        </w:rPr>
+      </w:pPr>
+      <w:r>
+        <w:rPr>
+          <w:sz w:val="24"/>
+        </w:rPr>
+        <w:br w:type="page"/>
+      </w:r>
+    </w:p>
+    <w:p>
+      <w:pPr>
+        <w:spacing w:after="200" w:line="360" w:lineRule="auto"/>
+        <w:ind w:left="705"/>
+        <w:rPr>
+          <w:sz w:val="24"/>
+        </w:rPr>
+      </w:pPr>
+    </w:p>
+    <w:p>
+      <w:pPr>
+        <w:spacing w:after="200" w:line="360" w:lineRule="auto"/>
+        <w:rPr>
+          <w:b/>
+          <w:sz w:val="24"/>
+        </w:rPr>
+      </w:pPr>
+      <w:r>
+        <w:rPr>
+          <w:b/>
+          <w:sz w:val="24"/>
+        </w:rPr>
+        <w:t>« Drag and drop »</w:t>
+      </w:r>
+    </w:p>
+    <w:p>
+      <w:pPr>
+        <w:spacing w:after="200" w:line="360" w:lineRule="auto"/>
+        <w:ind w:left="705"/>
+        <w:rPr>
+          <w:sz w:val="24"/>
+        </w:rPr>
+      </w:pPr>
+      <w:r>
+        <w:rPr>
+          <w:b/>
+          <w:i/>
+          <w:sz w:val="24"/>
+        </w:rPr>
+        <w:t>(Terme anglais)</w:t>
+      </w:r>
+      <w:r>
+        <w:rPr>
+          <w:sz w:val="24"/>
+        </w:rPr>
+        <w:t xml:space="preserve"> En informatique, processus durant lequel un usager d’un ordinateur sélectionne un objet, au moyen d’une souris, en maintenant enfoncé le bouton gauche de cette dernière afin de déplacer le dît objet et de le relâcher à l’endroit voulu en relâchant également le bouton de sa souris.</w:t>
+      </w:r>
+    </w:p>
+    <w:p>
+      <w:pPr>
+        <w:spacing w:after="200" w:line="360" w:lineRule="auto"/>
+        <w:rPr>
+          <w:b/>
+          <w:sz w:val="24"/>
+        </w:rPr>
+      </w:pPr>
+      <w:r>
+        <w:rPr>
+          <w:b/>
+          <w:sz w:val="24"/>
+        </w:rPr>
+        <w:t>Fenêtre</w:t>
+      </w:r>
+    </w:p>
+    <w:p>
+      <w:pPr>
+        <w:spacing w:after="200" w:line="360" w:lineRule="auto"/>
+        <w:rPr>
+          <w:sz w:val="24"/>
+        </w:rPr>
+      </w:pPr>
+      <w:r>
+        <w:rPr>
+          <w:b/>
+          <w:sz w:val="24"/>
+        </w:rPr>
+        <w:tab/>
+      </w:r>
+      <w:r>
+        <w:rPr>
+          <w:sz w:val="24"/>
+        </w:rPr>
+        <w:t>Zone d’affichage d’informations d’un programme.</w:t>
+      </w:r>
+    </w:p>
+    <w:p>
+      <w:pPr>
+        <w:spacing w:after="200" w:line="360" w:lineRule="auto"/>
+        <w:rPr>
+          <w:b/>
+          <w:sz w:val="24"/>
+        </w:rPr>
+      </w:pPr>
+      <w:r>
+        <w:rPr>
+          <w:b/>
+          <w:sz w:val="24"/>
+        </w:rPr>
+        <w:t>Fonction</w:t>
+      </w:r>
+    </w:p>
+    <w:p>
+      <w:pPr>
+        <w:spacing w:after="200" w:line="360" w:lineRule="auto"/>
+        <w:rPr>
+          <w:sz w:val="24"/>
+        </w:rPr>
+      </w:pPr>
+      <w:r>
+        <w:rPr>
+          <w:b/>
+          <w:sz w:val="24"/>
+        </w:rPr>
+        <w:tab/>
+      </w:r>
+      <w:r>
+        <w:rPr>
+          <w:sz w:val="24"/>
+        </w:rPr>
+        <w:t>Bloc d’une séquence d’instructions visant un but, une fonctionnalité précise.</w:t>
+      </w:r>
+    </w:p>
+    <w:p>
+      <w:pPr>
+        <w:spacing w:after="200" w:line="360" w:lineRule="auto"/>
+        <w:rPr>
+          <w:b/>
+          <w:sz w:val="24"/>
+        </w:rPr>
+      </w:pPr>
+      <w:r>
+        <w:rPr>
+          <w:b/>
+          <w:sz w:val="24"/>
+        </w:rPr>
+        <w:t>Logiciel</w:t>
+      </w:r>
+    </w:p>
+    <w:p>
+      <w:pPr>
+        <w:spacing w:after="200" w:line="360" w:lineRule="auto"/>
+        <w:rPr>
+          <w:sz w:val="24"/>
+        </w:rPr>
+      </w:pPr>
+      <w:r>
+        <w:rPr>
+          <w:b/>
+          <w:sz w:val="24"/>
+        </w:rPr>
+        <w:tab/>
+      </w:r>
+      <w:r>
+        <w:rPr>
+          <w:sz w:val="24"/>
+        </w:rPr>
+        <w:t>Ensemble d’instructions et de règles interprétable par un ordinateur.</w:t>
+      </w:r>
+    </w:p>
+    <w:p>
+      <w:pPr>
+        <w:spacing w:after="200" w:line="360" w:lineRule="auto"/>
+        <w:rPr>
+          <w:b/>
+          <w:sz w:val="24"/>
+        </w:rPr>
+      </w:pPr>
+      <w:r>
+        <w:rPr>
+          <w:b/>
+          <w:sz w:val="24"/>
+        </w:rPr>
+        <w:t>Multiplateforme</w:t>
+      </w:r>
+    </w:p>
+    <w:p>
+      <w:pPr>
+        <w:spacing w:after="200" w:line="360" w:lineRule="auto"/>
+        <w:ind w:left="705"/>
+        <w:rPr>
+          <w:sz w:val="24"/>
+        </w:rPr>
+      </w:pPr>
+      <w:r>
+        <w:rPr>
+          <w:sz w:val="24"/>
+        </w:rPr>
+        <w:t>Fonctionnant sur plusieurs plateformes, soit plusieurs ordinateurs/systèmes d’exploitation différents.</w:t>
+      </w:r>
+    </w:p>
+    <w:p>
+      <w:pPr>
+        <w:spacing w:after="200" w:line="360" w:lineRule="auto"/>
+        <w:rPr>
+          <w:b/>
+          <w:sz w:val="24"/>
+        </w:rPr>
+      </w:pPr>
+      <w:r>
+        <w:rPr>
+          <w:b/>
+          <w:sz w:val="24"/>
+        </w:rPr>
+        <w:t>Multiutilisateur</w:t>
+      </w:r>
+    </w:p>
+    <w:p>
+      <w:pPr>
+        <w:spacing w:after="200" w:line="360" w:lineRule="auto"/>
+        <w:ind w:left="705"/>
+        <w:rPr>
+          <w:sz w:val="24"/>
+        </w:rPr>
+      </w:pPr>
+      <w:r>
+        <w:rPr>
+          <w:sz w:val="24"/>
+        </w:rPr>
+        <w:t>Offrant la possibilité à plusieurs usagers d’interagir simultanément sur le même logiciel.</w:t>
+      </w:r>
+    </w:p>
+    <w:p>
+      <w:pPr>
+        <w:spacing w:after="200" w:line="360" w:lineRule="auto"/>
+        <w:rPr>
+          <w:b/>
+          <w:sz w:val="24"/>
+        </w:rPr>
+      </w:pPr>
+      <w:r>
+        <w:rPr>
+          <w:b/>
+          <w:sz w:val="24"/>
+        </w:rPr>
+        <w:t>PlanIFTicateur</w:t>
+      </w:r>
+    </w:p>
+    <w:p>
+      <w:pPr>
+        <w:spacing w:after="200" w:line="360" w:lineRule="auto"/>
+        <w:rPr>
+          <w:sz w:val="24"/>
+        </w:rPr>
+      </w:pPr>
+      <w:r>
+        <w:rPr>
+          <w:b/>
+          <w:sz w:val="24"/>
+        </w:rPr>
+        <w:tab/>
+      </w:r>
+      <w:r>
+        <w:rPr>
+          <w:sz w:val="24"/>
+        </w:rPr>
+        <w:t>Nom du logiciel en développement pour le projet contenu dans ce document.</w:t>
+      </w:r>
+    </w:p>
+    <w:p>
+      <w:pPr>
+        <w:spacing w:after="200" w:line="276" w:lineRule="auto"/>
+        <w:rPr>
+          <w:sz w:val="24"/>
+        </w:rPr>
+      </w:pPr>
+      <w:r>
+        <w:rPr>
+          <w:sz w:val="24"/>
+        </w:rPr>
+        <w:br w:type="page"/>
+      </w:r>
+    </w:p>
+    <w:p>
+      <w:pPr>
+        <w:spacing w:after="200" w:line="360" w:lineRule="auto"/>
+        <w:rPr>
+          <w:b/>
+          <w:sz w:val="24"/>
+        </w:rPr>
+      </w:pPr>
+      <w:r>
+        <w:rPr>
+          <w:b/>
+          <w:sz w:val="24"/>
+        </w:rPr>
+        <w:lastRenderedPageBreak/>
+        <w:t>Plateforme PC</w:t>
+      </w:r>
+    </w:p>
+    <w:p>
+      <w:pPr>
+        <w:spacing w:after="200" w:line="360" w:lineRule="auto"/>
+        <w:ind w:left="705"/>
+        <w:rPr>
+          <w:sz w:val="24"/>
+        </w:rPr>
+      </w:pPr>
+      <w:r>
+        <w:rPr>
+          <w:sz w:val="24"/>
+        </w:rPr>
+        <w:t xml:space="preserve">Liaison entre un ordinateur personnel munit d’un processeur spécifique et du système d’exploitation </w:t>
+      </w:r>
+      <w:r>
+        <w:rPr>
+          <w:i/>
+          <w:sz w:val="24"/>
+        </w:rPr>
+        <w:t>Windows</w:t>
+      </w:r>
+      <w:r>
+        <w:rPr>
+          <w:sz w:val="24"/>
+        </w:rPr>
+        <w:t>.</w:t>
+      </w:r>
+    </w:p>
+    <w:p>
+      <w:pPr>
+        <w:spacing w:after="200" w:line="360" w:lineRule="auto"/>
+        <w:rPr>
+          <w:b/>
+          <w:sz w:val="24"/>
+        </w:rPr>
+      </w:pPr>
+      <w:r>
+        <w:rPr>
+          <w:b/>
+          <w:sz w:val="24"/>
+        </w:rPr>
+        <w:t>Presse-papier</w:t>
+      </w:r>
+    </w:p>
+    <w:p>
+      <w:pPr>
+        <w:spacing w:after="200" w:line="360" w:lineRule="auto"/>
+        <w:ind w:left="705"/>
+        <w:rPr>
+          <w:sz w:val="24"/>
+        </w:rPr>
+      </w:pPr>
+      <w:r>
+        <w:rPr>
+          <w:sz w:val="24"/>
+        </w:rPr>
+        <w:t>Fonction intégrée dans tous les systèmes d’exploitation stockant des données que l’on souhaite déplacer ou copier.</w:t>
+      </w:r>
+    </w:p>
+    <w:p>
+      <w:pPr>
+        <w:spacing w:after="200" w:line="360" w:lineRule="auto"/>
+        <w:rPr>
+          <w:b/>
+          <w:sz w:val="24"/>
+        </w:rPr>
+      </w:pPr>
+      <w:r>
+        <w:rPr>
+          <w:b/>
+          <w:sz w:val="24"/>
+        </w:rPr>
+        <w:t>Programme</w:t>
+      </w:r>
+    </w:p>
+    <w:p>
+      <w:pPr>
+        <w:spacing w:after="200" w:line="360" w:lineRule="auto"/>
+        <w:ind w:left="705"/>
+        <w:rPr>
+          <w:sz w:val="24"/>
+        </w:rPr>
+      </w:pPr>
+      <w:r>
+        <w:rPr>
+          <w:sz w:val="24"/>
+        </w:rPr>
+        <w:t>Succession d’instructions qu’un ordinateur peut exécuter afin d’accomplir des opérations.</w:t>
+      </w:r>
+    </w:p>
+    <w:p>
+      <w:pPr>
+        <w:spacing w:after="200" w:line="360" w:lineRule="auto"/>
+        <w:rPr>
+          <w:b/>
+          <w:sz w:val="24"/>
+        </w:rPr>
+      </w:pPr>
+      <w:r>
+        <w:rPr>
+          <w:b/>
+          <w:sz w:val="24"/>
+        </w:rPr>
+        <w:t>Serveur dédié</w:t>
+      </w:r>
+    </w:p>
+    <w:p>
+      <w:pPr>
+        <w:spacing w:after="200" w:line="360" w:lineRule="auto"/>
+        <w:ind w:left="705"/>
+        <w:rPr>
+          <w:sz w:val="24"/>
+        </w:rPr>
+      </w:pPr>
+      <w:r>
+        <w:rPr>
+          <w:sz w:val="24"/>
+        </w:rPr>
+        <w:t>Système informatique dont l’ensemble des ressources est dédié à un seul utilisateur.</w:t>
+      </w:r>
+    </w:p>
+    <w:p>
+      <w:pPr>
+        <w:spacing w:after="200" w:line="360" w:lineRule="auto"/>
+        <w:rPr>
+          <w:b/>
+          <w:sz w:val="24"/>
+        </w:rPr>
+      </w:pPr>
+      <w:r>
+        <w:rPr>
+          <w:b/>
+          <w:sz w:val="24"/>
+        </w:rPr>
+        <w:t>Serveur web</w:t>
+      </w:r>
+    </w:p>
+    <w:p>
+      <w:pPr>
+        <w:spacing w:after="200" w:line="360" w:lineRule="auto"/>
+        <w:ind w:left="705"/>
+        <w:rPr>
+          <w:sz w:val="24"/>
+        </w:rPr>
+      </w:pPr>
+      <w:r>
+        <w:rPr>
+          <w:sz w:val="24"/>
+        </w:rPr>
+        <w:t>Système informatique qui a pour fonction la publication de sites web à la demande d’un autre système.</w:t>
+      </w:r>
+    </w:p>
+    <w:p>
+      <w:pPr>
+        <w:spacing w:after="200" w:line="360" w:lineRule="auto"/>
+        <w:rPr>
+          <w:b/>
+          <w:sz w:val="24"/>
+        </w:rPr>
+      </w:pPr>
+      <w:r>
+        <w:rPr>
+          <w:b/>
+          <w:sz w:val="24"/>
+        </w:rPr>
+        <w:t>Session</w:t>
+      </w:r>
+    </w:p>
+    <w:p>
+      <w:pPr>
+        <w:spacing w:after="200" w:line="360" w:lineRule="auto"/>
+        <w:ind w:left="705"/>
+        <w:rPr>
+          <w:sz w:val="24"/>
+        </w:rPr>
+      </w:pPr>
+      <w:r>
+        <w:rPr>
+          <w:sz w:val="24"/>
+        </w:rPr>
+        <w:t>Période de 15 semaines durant laquelle un étudiant de l’université doit accomplir les objectifs de ses cours.</w:t>
+      </w:r>
+      <w:bookmarkStart w:id="11" w:name="_GoBack"/>
       <w:bookmarkEnd w:id="11"/>
     </w:p>
     <w:p/>
     <w:p/>
-    <w:p/>
-    <w:p/>
-    <w:p/>
-    <w:p>
-      <w:pPr>
-        <w:pStyle w:val="Heading2"/>
+    <w:p>
+      <w:pPr>
+        <w:pStyle w:val="Titre2"/>
       </w:pPr>
       <w:bookmarkStart w:id="12" w:name="_Toc412741813"/>
       <w:r>
@@ -5804,11 +6548,11 @@
       <w:szCs w:val="21"/>
     </w:rPr>
   </w:style>
-  <w:style w:type="paragraph" w:styleId="Heading1">
+  <w:style w:type="paragraph" w:styleId="Titre1">
     <w:name w:val="heading 1"/>
     <w:basedOn w:val="Normal"/>
     <w:next w:val="Normal"/>
-    <w:link w:val="Heading1Char"/>
+    <w:link w:val="Titre1Car"/>
     <w:uiPriority w:val="9"/>
     <w:qFormat/>
     <w:rsid w:val="001C321B"/>
@@ -5828,11 +6572,11 @@
       <w:szCs w:val="36"/>
     </w:rPr>
   </w:style>
-  <w:style w:type="paragraph" w:styleId="Heading2">
+  <w:style w:type="paragraph" w:styleId="Titre2">
     <w:name w:val="heading 2"/>
     <w:basedOn w:val="Normal"/>
     <w:next w:val="Normal"/>
-    <w:link w:val="Heading2Char"/>
+    <w:link w:val="Titre2Car"/>
     <w:uiPriority w:val="9"/>
     <w:unhideWhenUsed/>
     <w:qFormat/>
@@ -5852,11 +6596,11 @@
       <w:szCs w:val="26"/>
     </w:rPr>
   </w:style>
-  <w:style w:type="paragraph" w:styleId="Heading3">
+  <w:style w:type="paragraph" w:styleId="Titre3">
     <w:name w:val="heading 3"/>
     <w:basedOn w:val="Normal"/>
     <w:next w:val="Normal"/>
-    <w:link w:val="Heading3Char"/>
+    <w:link w:val="Titre3Car"/>
     <w:uiPriority w:val="9"/>
     <w:unhideWhenUsed/>
     <w:qFormat/>
@@ -5874,11 +6618,11 @@
       <w:color w:val="4F81BD" w:themeColor="accent1"/>
     </w:rPr>
   </w:style>
-  <w:style w:type="paragraph" w:styleId="Heading4">
+  <w:style w:type="paragraph" w:styleId="Titre4">
     <w:name w:val="heading 4"/>
     <w:basedOn w:val="Normal"/>
     <w:next w:val="Normal"/>
-    <w:link w:val="Heading4Char"/>
+    <w:link w:val="Titre4Car"/>
     <w:uiPriority w:val="9"/>
     <w:unhideWhenUsed/>
     <w:qFormat/>
@@ -5898,13 +6642,13 @@
       <w:color w:val="4F81BD" w:themeColor="accent1"/>
     </w:rPr>
   </w:style>
-  <w:style w:type="character" w:default="1" w:styleId="DefaultParagraphFont">
+  <w:style w:type="character" w:default="1" w:styleId="Policepardfaut">
     <w:name w:val="Default Paragraph Font"/>
     <w:uiPriority w:val="1"/>
     <w:semiHidden/>
     <w:unhideWhenUsed/>
   </w:style>
-  <w:style w:type="table" w:default="1" w:styleId="TableNormal">
+  <w:style w:type="table" w:default="1" w:styleId="TableauNormal">
     <w:name w:val="Normal Table"/>
     <w:uiPriority w:val="99"/>
     <w:semiHidden/>
@@ -5919,16 +6663,16 @@
       </w:tblCellMar>
     </w:tblPr>
   </w:style>
-  <w:style w:type="numbering" w:default="1" w:styleId="NoList">
+  <w:style w:type="numbering" w:default="1" w:styleId="Aucuneliste">
     <w:name w:val="No List"/>
     <w:uiPriority w:val="99"/>
     <w:semiHidden/>
     <w:unhideWhenUsed/>
   </w:style>
-  <w:style w:type="paragraph" w:styleId="BalloonText">
+  <w:style w:type="paragraph" w:styleId="Textedebulles">
     <w:name w:val="Balloon Text"/>
     <w:basedOn w:val="Normal"/>
-    <w:link w:val="BalloonTextChar"/>
+    <w:link w:val="TextedebullesCar"/>
     <w:uiPriority w:val="99"/>
     <w:semiHidden/>
     <w:unhideWhenUsed/>
@@ -5942,10 +6686,10 @@
       <w:szCs w:val="16"/>
     </w:rPr>
   </w:style>
-  <w:style w:type="character" w:customStyle="1" w:styleId="BalloonTextChar">
-    <w:name w:val="Balloon Text Char"/>
-    <w:basedOn w:val="DefaultParagraphFont"/>
-    <w:link w:val="BalloonText"/>
+  <w:style w:type="character" w:customStyle="1" w:styleId="TextedebullesCar">
+    <w:name w:val="Texte de bulles Car"/>
+    <w:basedOn w:val="Policepardfaut"/>
+    <w:link w:val="Textedebulles"/>
     <w:uiPriority w:val="99"/>
     <w:semiHidden/>
     <w:rsid w:val="00A14BDB"/>
@@ -5955,10 +6699,10 @@
       <w:szCs w:val="16"/>
     </w:rPr>
   </w:style>
-  <w:style w:type="character" w:customStyle="1" w:styleId="Heading1Char">
-    <w:name w:val="Heading 1 Char"/>
-    <w:basedOn w:val="DefaultParagraphFont"/>
-    <w:link w:val="Heading1"/>
+  <w:style w:type="character" w:customStyle="1" w:styleId="Titre1Car">
+    <w:name w:val="Titre 1 Car"/>
+    <w:basedOn w:val="Policepardfaut"/>
+    <w:link w:val="Titre1"/>
     <w:uiPriority w:val="9"/>
     <w:rsid w:val="001C321B"/>
     <w:rPr>
@@ -5968,7 +6712,7 @@
       <w:szCs w:val="36"/>
     </w:rPr>
   </w:style>
-  <w:style w:type="paragraph" w:styleId="ListParagraph">
+  <w:style w:type="paragraph" w:styleId="Paragraphedeliste">
     <w:name w:val="List Paragraph"/>
     <w:basedOn w:val="Normal"/>
     <w:qFormat/>
@@ -5984,10 +6728,10 @@
       <w:szCs w:val="22"/>
     </w:rPr>
   </w:style>
-  <w:style w:type="character" w:customStyle="1" w:styleId="Heading2Char">
-    <w:name w:val="Heading 2 Char"/>
-    <w:basedOn w:val="DefaultParagraphFont"/>
-    <w:link w:val="Heading2"/>
+  <w:style w:type="character" w:customStyle="1" w:styleId="Titre2Car">
+    <w:name w:val="Titre 2 Car"/>
+    <w:basedOn w:val="Policepardfaut"/>
+    <w:link w:val="Titre2"/>
     <w:uiPriority w:val="9"/>
     <w:rsid w:val="002A1D31"/>
     <w:rPr>
@@ -5999,9 +6743,9 @@
       <w:szCs w:val="26"/>
     </w:rPr>
   </w:style>
-  <w:style w:type="table" w:styleId="TableGrid">
+  <w:style w:type="table" w:styleId="Grilledutableau">
     <w:name w:val="Table Grid"/>
-    <w:basedOn w:val="TableNormal"/>
+    <w:basedOn w:val="TableauNormal"/>
     <w:uiPriority w:val="39"/>
     <w:rsid w:val="002A1D31"/>
     <w:pPr>
@@ -6034,9 +6778,9 @@
       <w:szCs w:val="24"/>
     </w:rPr>
   </w:style>
-  <w:style w:type="paragraph" w:styleId="TOCHeading">
+  <w:style w:type="paragraph" w:styleId="En-ttedetabledesmatires">
     <w:name w:val="TOC Heading"/>
-    <w:basedOn w:val="Heading1"/>
+    <w:basedOn w:val="Titre1"/>
     <w:next w:val="Normal"/>
     <w:uiPriority w:val="39"/>
     <w:unhideWhenUsed/>
@@ -6057,7 +6801,7 @@
       <w:lang w:val="en-US" w:eastAsia="ja-JP"/>
     </w:rPr>
   </w:style>
-  <w:style w:type="paragraph" w:styleId="TOC1">
+  <w:style w:type="paragraph" w:styleId="TM1">
     <w:name w:val="toc 1"/>
     <w:basedOn w:val="Normal"/>
     <w:next w:val="Normal"/>
@@ -6069,7 +6813,7 @@
       <w:spacing w:after="100"/>
     </w:pPr>
   </w:style>
-  <w:style w:type="paragraph" w:styleId="TOC2">
+  <w:style w:type="paragraph" w:styleId="TM2">
     <w:name w:val="toc 2"/>
     <w:basedOn w:val="Normal"/>
     <w:next w:val="Normal"/>
@@ -6082,9 +6826,9 @@
       <w:ind w:left="210"/>
     </w:pPr>
   </w:style>
-  <w:style w:type="character" w:styleId="Hyperlink">
+  <w:style w:type="character" w:styleId="Lienhypertexte">
     <w:name w:val="Hyperlink"/>
-    <w:basedOn w:val="DefaultParagraphFont"/>
+    <w:basedOn w:val="Policepardfaut"/>
     <w:uiPriority w:val="99"/>
     <w:unhideWhenUsed/>
     <w:rsid w:val="0035208F"/>
@@ -6093,10 +6837,10 @@
       <w:u w:val="single"/>
     </w:rPr>
   </w:style>
-  <w:style w:type="paragraph" w:styleId="Header">
+  <w:style w:type="paragraph" w:styleId="En-tte">
     <w:name w:val="header"/>
     <w:basedOn w:val="Normal"/>
-    <w:link w:val="HeaderChar"/>
+    <w:link w:val="En-tteCar"/>
     <w:uiPriority w:val="99"/>
     <w:unhideWhenUsed/>
     <w:rsid w:val="00602700"/>
@@ -6108,10 +6852,10 @@
       <w:spacing w:after="0" w:line="240" w:lineRule="auto"/>
     </w:pPr>
   </w:style>
-  <w:style w:type="character" w:customStyle="1" w:styleId="HeaderChar">
-    <w:name w:val="Header Char"/>
-    <w:basedOn w:val="DefaultParagraphFont"/>
-    <w:link w:val="Header"/>
+  <w:style w:type="character" w:customStyle="1" w:styleId="En-tteCar">
+    <w:name w:val="En-tête Car"/>
+    <w:basedOn w:val="Policepardfaut"/>
+    <w:link w:val="En-tte"/>
     <w:uiPriority w:val="99"/>
     <w:rsid w:val="00602700"/>
     <w:rPr>
@@ -6120,10 +6864,10 @@
       <w:szCs w:val="21"/>
     </w:rPr>
   </w:style>
-  <w:style w:type="paragraph" w:styleId="Footer">
+  <w:style w:type="paragraph" w:styleId="Pieddepage">
     <w:name w:val="footer"/>
     <w:basedOn w:val="Normal"/>
-    <w:link w:val="FooterChar"/>
+    <w:link w:val="PieddepageCar"/>
     <w:uiPriority w:val="99"/>
     <w:unhideWhenUsed/>
     <w:rsid w:val="00602700"/>
@@ -6135,10 +6879,10 @@
       <w:spacing w:after="0" w:line="240" w:lineRule="auto"/>
     </w:pPr>
   </w:style>
-  <w:style w:type="character" w:customStyle="1" w:styleId="FooterChar">
-    <w:name w:val="Footer Char"/>
-    <w:basedOn w:val="DefaultParagraphFont"/>
-    <w:link w:val="Footer"/>
+  <w:style w:type="character" w:customStyle="1" w:styleId="PieddepageCar">
+    <w:name w:val="Pied de page Car"/>
+    <w:basedOn w:val="Policepardfaut"/>
+    <w:link w:val="Pieddepage"/>
     <w:uiPriority w:val="99"/>
     <w:rsid w:val="00602700"/>
     <w:rPr>
@@ -6147,10 +6891,10 @@
       <w:szCs w:val="21"/>
     </w:rPr>
   </w:style>
-  <w:style w:type="character" w:customStyle="1" w:styleId="Heading3Char">
-    <w:name w:val="Heading 3 Char"/>
-    <w:basedOn w:val="DefaultParagraphFont"/>
-    <w:link w:val="Heading3"/>
+  <w:style w:type="character" w:customStyle="1" w:styleId="Titre3Car">
+    <w:name w:val="Titre 3 Car"/>
+    <w:basedOn w:val="Policepardfaut"/>
+    <w:link w:val="Titre3"/>
     <w:uiPriority w:val="9"/>
     <w:rsid w:val="007D17B9"/>
     <w:rPr>
@@ -6162,10 +6906,10 @@
       <w:szCs w:val="21"/>
     </w:rPr>
   </w:style>
-  <w:style w:type="character" w:customStyle="1" w:styleId="Heading4Char">
-    <w:name w:val="Heading 4 Char"/>
-    <w:basedOn w:val="DefaultParagraphFont"/>
-    <w:link w:val="Heading4"/>
+  <w:style w:type="character" w:customStyle="1" w:styleId="Titre4Car">
+    <w:name w:val="Titre 4 Car"/>
+    <w:basedOn w:val="Policepardfaut"/>
+    <w:link w:val="Titre4"/>
     <w:uiPriority w:val="9"/>
     <w:rsid w:val="006D4BB7"/>
     <w:rPr>
@@ -6179,7 +6923,7 @@
       <w:szCs w:val="21"/>
     </w:rPr>
   </w:style>
-  <w:style w:type="paragraph" w:styleId="TOC3">
+  <w:style w:type="paragraph" w:styleId="TM3">
     <w:name w:val="toc 3"/>
     <w:basedOn w:val="Normal"/>
     <w:next w:val="Normal"/>
@@ -6194,7 +6938,7 @@
   </w:style>
   <w:style w:type="character" w:customStyle="1" w:styleId="apple-converted-space">
     <w:name w:val="apple-converted-space"/>
-    <w:basedOn w:val="DefaultParagraphFont"/>
+    <w:basedOn w:val="Policepardfaut"/>
     <w:rsid w:val="005E62BA"/>
   </w:style>
 </w:styles>
@@ -6490,7 +7234,7 @@
 </file>
 
 <file path=customXml/itemProps1.xml><?xml version="1.0" encoding="utf-8"?>
-<ds:datastoreItem xmlns:ds="http://schemas.openxmlformats.org/officeDocument/2006/customXml" ds:itemID="{86047E5E-9B7E-4BF0-84F0-2462C61079ED}">
+<ds:datastoreItem xmlns:ds="http://schemas.openxmlformats.org/officeDocument/2006/customXml" ds:itemID="{D73EA25A-EC97-483E-9101-9F057BCAD7B3}">
   <ds:schemaRefs>
     <ds:schemaRef ds:uri="http://schemas.openxmlformats.org/officeDocument/2006/bibliography"/>
   </ds:schemaRefs>

</xml_diff>

<commit_message>
modif Glossaire, ajout diagramme + explication dans doc principale.
</commit_message>
<xml_diff>
--- a/rapport/RemiseTP2/Alpha TP2.docx
+++ b/rapport/RemiseTP2/Alpha TP2.docx
@@ -19,7 +19,7 @@
           <w:lang w:val="en-CA" w:eastAsia="en-CA"/>
         </w:rPr>
         <w:drawing>
-          <wp:anchor distT="0" distB="0" distL="114300" distR="114300" simplePos="0" relativeHeight="251658240" behindDoc="0" locked="0" layoutInCell="1" allowOverlap="1" wp14:anchorId="3BFA7B5D" wp14:editId="135B825E">
+          <wp:anchor distT="0" distB="0" distL="114300" distR="114300" simplePos="0" relativeHeight="251655168" behindDoc="0" locked="0" layoutInCell="1" allowOverlap="1" wp14:anchorId="3BFA7B5D" wp14:editId="135B825E">
             <wp:simplePos x="0" y="0"/>
             <wp:positionH relativeFrom="column">
               <wp:posOffset>3336925</wp:posOffset>
@@ -342,7 +342,23 @@
           <w:sz w:val="23"/>
           <w:szCs w:val="23"/>
         </w:rPr>
-        <w:t xml:space="preserve">M. Jonathan Gaudreault </w:t>
+        <w:t xml:space="preserve">M. Jonathan </w:t>
+      </w:r>
+      <w:proofErr w:type="spellStart"/>
+      <w:r>
+        <w:rPr>
+          <w:sz w:val="23"/>
+          <w:szCs w:val="23"/>
+        </w:rPr>
+        <w:t>Gaudreault</w:t>
+      </w:r>
+      <w:proofErr w:type="spellEnd"/>
+      <w:r>
+        <w:rPr>
+          <w:sz w:val="23"/>
+          <w:szCs w:val="23"/>
+        </w:rPr>
+        <w:t xml:space="preserve"> </w:t>
       </w:r>
     </w:p>
     <w:p>
@@ -460,14 +476,34 @@
           <w:lang w:val="en-CA"/>
         </w:rPr>
       </w:pPr>
+      <w:proofErr w:type="spellStart"/>
       <w:r>
         <w:rPr>
           <w:sz w:val="23"/>
           <w:szCs w:val="23"/>
           <w:lang w:val="en-CA"/>
         </w:rPr>
-        <w:t>Khouma, Abdou</w:t>
-      </w:r>
+        <w:t>Khouma</w:t>
+      </w:r>
+      <w:proofErr w:type="spellEnd"/>
+      <w:r>
+        <w:rPr>
+          <w:sz w:val="23"/>
+          <w:szCs w:val="23"/>
+          <w:lang w:val="en-CA"/>
+        </w:rPr>
+        <w:t xml:space="preserve">, </w:t>
+      </w:r>
+      <w:proofErr w:type="spellStart"/>
+      <w:r>
+        <w:rPr>
+          <w:sz w:val="23"/>
+          <w:szCs w:val="23"/>
+          <w:lang w:val="en-CA"/>
+        </w:rPr>
+        <w:t>Abdou</w:t>
+      </w:r>
+      <w:proofErr w:type="spellEnd"/>
       <w:r>
         <w:rPr>
           <w:sz w:val="23"/>
@@ -504,13 +540,23 @@
           <w:lang w:val="en-CA"/>
         </w:rPr>
       </w:pPr>
+      <w:proofErr w:type="spellStart"/>
       <w:r>
         <w:rPr>
           <w:sz w:val="23"/>
           <w:szCs w:val="23"/>
           <w:lang w:val="en-CA"/>
         </w:rPr>
-        <w:t>Gadoury, Gabriel</w:t>
+        <w:t>Gadoury</w:t>
+      </w:r>
+      <w:proofErr w:type="spellEnd"/>
+      <w:r>
+        <w:rPr>
+          <w:sz w:val="23"/>
+          <w:szCs w:val="23"/>
+          <w:lang w:val="en-CA"/>
+        </w:rPr>
+        <w:t>, Gabriel</w:t>
       </w:r>
       <w:r>
         <w:rPr>
@@ -587,7 +633,25 @@
           <w:szCs w:val="23"/>
           <w:lang w:val="en-CA"/>
         </w:rPr>
-        <w:t xml:space="preserve">Yeo, Clotioloman                        </w:t>
+        <w:t xml:space="preserve">Yeo, </w:t>
+      </w:r>
+      <w:proofErr w:type="spellStart"/>
+      <w:r>
+        <w:rPr>
+          <w:sz w:val="23"/>
+          <w:szCs w:val="23"/>
+          <w:lang w:val="en-CA"/>
+        </w:rPr>
+        <w:t>Clotioloman</w:t>
+      </w:r>
+      <w:proofErr w:type="spellEnd"/>
+      <w:r>
+        <w:rPr>
+          <w:sz w:val="23"/>
+          <w:szCs w:val="23"/>
+          <w:lang w:val="en-CA"/>
+        </w:rPr>
+        <w:t xml:space="preserve">                        </w:t>
       </w:r>
       <w:hyperlink r:id="rId12" w:history="1">
         <w:r>
@@ -646,8 +710,13 @@
             <w:pStyle w:val="En-ttedetabledesmatires"/>
           </w:pPr>
           <w:r>
-            <w:t>Table des matières</w:t>
+            <w:t xml:space="preserve">Table des </w:t>
           </w:r>
+          <w:proofErr w:type="spellStart"/>
+          <w:r>
+            <w:t>matières</w:t>
+          </w:r>
+          <w:proofErr w:type="spellEnd"/>
         </w:p>
         <w:p>
           <w:pPr>
@@ -659,7 +728,7 @@
               <w:noProof/>
               <w:sz w:val="22"/>
               <w:szCs w:val="22"/>
-              <w:lang w:eastAsia="fr-CA"/>
+              <w:lang w:val="en-CA" w:eastAsia="en-CA"/>
             </w:rPr>
           </w:pPr>
           <w:r>
@@ -671,7 +740,7 @@
           <w:r>
             <w:fldChar w:fldCharType="separate"/>
           </w:r>
-          <w:hyperlink w:anchor="_Toc412741802" w:history="1">
+          <w:hyperlink w:anchor="_Toc413142405" w:history="1">
             <w:r>
               <w:rPr>
                 <w:rStyle w:val="Lienhypertexte"/>
@@ -698,7 +767,7 @@
                 <w:noProof/>
                 <w:webHidden/>
               </w:rPr>
-              <w:instrText xml:space="preserve"> PAGEREF _Toc412741802 \h </w:instrText>
+              <w:instrText xml:space="preserve"> PAGEREF _Toc413142405 \h </w:instrText>
             </w:r>
             <w:r>
               <w:rPr>
@@ -739,10 +808,10 @@
               <w:noProof/>
               <w:sz w:val="22"/>
               <w:szCs w:val="22"/>
-              <w:lang w:eastAsia="fr-CA"/>
+              <w:lang w:val="en-CA" w:eastAsia="en-CA"/>
             </w:rPr>
           </w:pPr>
-          <w:hyperlink w:anchor="_Toc412741803" w:history="1">
+          <w:hyperlink w:anchor="_Toc413142406" w:history="1">
             <w:r>
               <w:rPr>
                 <w:rStyle w:val="Lienhypertexte"/>
@@ -769,7 +838,7 @@
                 <w:noProof/>
                 <w:webHidden/>
               </w:rPr>
-              <w:instrText xml:space="preserve"> PAGEREF _Toc412741803 \h </w:instrText>
+              <w:instrText xml:space="preserve"> PAGEREF _Toc413142406 \h </w:instrText>
             </w:r>
             <w:r>
               <w:rPr>
@@ -810,10 +879,10 @@
               <w:noProof/>
               <w:sz w:val="22"/>
               <w:szCs w:val="22"/>
-              <w:lang w:eastAsia="fr-CA"/>
+              <w:lang w:val="en-CA" w:eastAsia="en-CA"/>
             </w:rPr>
           </w:pPr>
-          <w:hyperlink w:anchor="_Toc412741804" w:history="1">
+          <w:hyperlink w:anchor="_Toc413142407" w:history="1">
             <w:r>
               <w:rPr>
                 <w:rStyle w:val="Lienhypertexte"/>
@@ -840,7 +909,7 @@
                 <w:noProof/>
                 <w:webHidden/>
               </w:rPr>
-              <w:instrText xml:space="preserve"> PAGEREF _Toc412741804 \h </w:instrText>
+              <w:instrText xml:space="preserve"> PAGEREF _Toc413142407 \h </w:instrText>
             </w:r>
             <w:r>
               <w:rPr>
@@ -881,10 +950,10 @@
               <w:noProof/>
               <w:sz w:val="22"/>
               <w:szCs w:val="22"/>
-              <w:lang w:eastAsia="fr-CA"/>
+              <w:lang w:val="en-CA" w:eastAsia="en-CA"/>
             </w:rPr>
           </w:pPr>
-          <w:hyperlink w:anchor="_Toc412741805" w:history="1">
+          <w:hyperlink w:anchor="_Toc413142408" w:history="1">
             <w:r>
               <w:rPr>
                 <w:rStyle w:val="Lienhypertexte"/>
@@ -911,7 +980,7 @@
                 <w:noProof/>
                 <w:webHidden/>
               </w:rPr>
-              <w:instrText xml:space="preserve"> PAGEREF _Toc412741805 \h </w:instrText>
+              <w:instrText xml:space="preserve"> PAGEREF _Toc413142408 \h </w:instrText>
             </w:r>
             <w:r>
               <w:rPr>
@@ -952,10 +1021,10 @@
               <w:noProof/>
               <w:sz w:val="22"/>
               <w:szCs w:val="22"/>
-              <w:lang w:eastAsia="fr-CA"/>
+              <w:lang w:val="en-CA" w:eastAsia="en-CA"/>
             </w:rPr>
           </w:pPr>
-          <w:hyperlink w:anchor="_Toc412741806" w:history="1">
+          <w:hyperlink w:anchor="_Toc413142409" w:history="1">
             <w:r>
               <w:rPr>
                 <w:rStyle w:val="Lienhypertexte"/>
@@ -982,7 +1051,7 @@
                 <w:noProof/>
                 <w:webHidden/>
               </w:rPr>
-              <w:instrText xml:space="preserve"> PAGEREF _Toc412741806 \h </w:instrText>
+              <w:instrText xml:space="preserve"> PAGEREF _Toc413142409 \h </w:instrText>
             </w:r>
             <w:r>
               <w:rPr>
@@ -1023,10 +1092,10 @@
               <w:noProof/>
               <w:sz w:val="22"/>
               <w:szCs w:val="22"/>
-              <w:lang w:eastAsia="fr-CA"/>
+              <w:lang w:val="en-CA" w:eastAsia="en-CA"/>
             </w:rPr>
           </w:pPr>
-          <w:hyperlink w:anchor="_Toc412741807" w:history="1">
+          <w:hyperlink w:anchor="_Toc413142410" w:history="1">
             <w:r>
               <w:rPr>
                 <w:rStyle w:val="Lienhypertexte"/>
@@ -1053,7 +1122,7 @@
                 <w:noProof/>
                 <w:webHidden/>
               </w:rPr>
-              <w:instrText xml:space="preserve"> PAGEREF _Toc412741807 \h </w:instrText>
+              <w:instrText xml:space="preserve"> PAGEREF _Toc413142410 \h </w:instrText>
             </w:r>
             <w:r>
               <w:rPr>
@@ -1094,10 +1163,10 @@
               <w:noProof/>
               <w:sz w:val="22"/>
               <w:szCs w:val="22"/>
-              <w:lang w:eastAsia="fr-CA"/>
+              <w:lang w:val="en-CA" w:eastAsia="en-CA"/>
             </w:rPr>
           </w:pPr>
-          <w:hyperlink w:anchor="_Toc412741808" w:history="1">
+          <w:hyperlink w:anchor="_Toc413142411" w:history="1">
             <w:r>
               <w:rPr>
                 <w:rStyle w:val="Lienhypertexte"/>
@@ -1124,7 +1193,7 @@
                 <w:noProof/>
                 <w:webHidden/>
               </w:rPr>
-              <w:instrText xml:space="preserve"> PAGEREF _Toc412741808 \h </w:instrText>
+              <w:instrText xml:space="preserve"> PAGEREF _Toc413142411 \h </w:instrText>
             </w:r>
             <w:r>
               <w:rPr>
@@ -1144,7 +1213,149 @@
                 <w:noProof/>
                 <w:webHidden/>
               </w:rPr>
-              <w:t>8</w:t>
+              <w:t>9</w:t>
+            </w:r>
+            <w:r>
+              <w:rPr>
+                <w:noProof/>
+                <w:webHidden/>
+              </w:rPr>
+              <w:fldChar w:fldCharType="end"/>
+            </w:r>
+          </w:hyperlink>
+        </w:p>
+        <w:p>
+          <w:pPr>
+            <w:pStyle w:val="TM2"/>
+            <w:tabs>
+              <w:tab w:val="right" w:leader="dot" w:pos="8630"/>
+            </w:tabs>
+            <w:rPr>
+              <w:noProof/>
+              <w:sz w:val="22"/>
+              <w:szCs w:val="22"/>
+              <w:lang w:val="en-CA" w:eastAsia="en-CA"/>
+            </w:rPr>
+          </w:pPr>
+          <w:hyperlink w:anchor="_Toc413142412" w:history="1">
+            <w:r>
+              <w:rPr>
+                <w:rStyle w:val="Lienhypertexte"/>
+                <w:noProof/>
+              </w:rPr>
+              <w:t>Indicateur du nombre de cours par jour</w:t>
+            </w:r>
+            <w:r>
+              <w:rPr>
+                <w:noProof/>
+                <w:webHidden/>
+              </w:rPr>
+              <w:tab/>
+            </w:r>
+            <w:r>
+              <w:rPr>
+                <w:noProof/>
+                <w:webHidden/>
+              </w:rPr>
+              <w:fldChar w:fldCharType="begin"/>
+            </w:r>
+            <w:r>
+              <w:rPr>
+                <w:noProof/>
+                <w:webHidden/>
+              </w:rPr>
+              <w:instrText xml:space="preserve"> PAGEREF _Toc413142412 \h </w:instrText>
+            </w:r>
+            <w:r>
+              <w:rPr>
+                <w:noProof/>
+                <w:webHidden/>
+              </w:rPr>
+            </w:r>
+            <w:r>
+              <w:rPr>
+                <w:noProof/>
+                <w:webHidden/>
+              </w:rPr>
+              <w:fldChar w:fldCharType="separate"/>
+            </w:r>
+            <w:r>
+              <w:rPr>
+                <w:noProof/>
+                <w:webHidden/>
+              </w:rPr>
+              <w:t>9</w:t>
+            </w:r>
+            <w:r>
+              <w:rPr>
+                <w:noProof/>
+                <w:webHidden/>
+              </w:rPr>
+              <w:fldChar w:fldCharType="end"/>
+            </w:r>
+          </w:hyperlink>
+        </w:p>
+        <w:p>
+          <w:pPr>
+            <w:pStyle w:val="TM2"/>
+            <w:tabs>
+              <w:tab w:val="right" w:leader="dot" w:pos="8630"/>
+            </w:tabs>
+            <w:rPr>
+              <w:noProof/>
+              <w:sz w:val="22"/>
+              <w:szCs w:val="22"/>
+              <w:lang w:val="en-CA" w:eastAsia="en-CA"/>
+            </w:rPr>
+          </w:pPr>
+          <w:hyperlink w:anchor="_Toc413142413" w:history="1">
+            <w:r>
+              <w:rPr>
+                <w:rStyle w:val="Lienhypertexte"/>
+                <w:noProof/>
+              </w:rPr>
+              <w:t>Affichage de la grille horaire</w:t>
+            </w:r>
+            <w:r>
+              <w:rPr>
+                <w:noProof/>
+                <w:webHidden/>
+              </w:rPr>
+              <w:tab/>
+            </w:r>
+            <w:r>
+              <w:rPr>
+                <w:noProof/>
+                <w:webHidden/>
+              </w:rPr>
+              <w:fldChar w:fldCharType="begin"/>
+            </w:r>
+            <w:r>
+              <w:rPr>
+                <w:noProof/>
+                <w:webHidden/>
+              </w:rPr>
+              <w:instrText xml:space="preserve"> PAGEREF _Toc413142413 \h </w:instrText>
+            </w:r>
+            <w:r>
+              <w:rPr>
+                <w:noProof/>
+                <w:webHidden/>
+              </w:rPr>
+            </w:r>
+            <w:r>
+              <w:rPr>
+                <w:noProof/>
+                <w:webHidden/>
+              </w:rPr>
+              <w:fldChar w:fldCharType="separate"/>
+            </w:r>
+            <w:r>
+              <w:rPr>
+                <w:noProof/>
+                <w:webHidden/>
+              </w:rPr>
+              <w:t>11</w:t>
             </w:r>
             <w:r>
               <w:rPr>
@@ -1165,10 +1376,10 @@
               <w:noProof/>
               <w:sz w:val="22"/>
               <w:szCs w:val="22"/>
-              <w:lang w:eastAsia="fr-CA"/>
+              <w:lang w:val="en-CA" w:eastAsia="en-CA"/>
             </w:rPr>
           </w:pPr>
-          <w:hyperlink w:anchor="_Toc412741809" w:history="1">
+          <w:hyperlink w:anchor="_Toc413142414" w:history="1">
             <w:r>
               <w:rPr>
                 <w:rStyle w:val="Lienhypertexte"/>
@@ -1195,7 +1406,7 @@
                 <w:noProof/>
                 <w:webHidden/>
               </w:rPr>
-              <w:instrText xml:space="preserve"> PAGEREF _Toc412741809 \h </w:instrText>
+              <w:instrText xml:space="preserve"> PAGEREF _Toc413142414 \h </w:instrText>
             </w:r>
             <w:r>
               <w:rPr>
@@ -1215,7 +1426,7 @@
                 <w:noProof/>
                 <w:webHidden/>
               </w:rPr>
-              <w:t>9</w:t>
+              <w:t>12</w:t>
             </w:r>
             <w:r>
               <w:rPr>
@@ -1236,10 +1447,10 @@
               <w:noProof/>
               <w:sz w:val="22"/>
               <w:szCs w:val="22"/>
-              <w:lang w:eastAsia="fr-CA"/>
+              <w:lang w:val="en-CA" w:eastAsia="en-CA"/>
             </w:rPr>
           </w:pPr>
-          <w:hyperlink w:anchor="_Toc412741810" w:history="1">
+          <w:hyperlink w:anchor="_Toc413142415" w:history="1">
             <w:r>
               <w:rPr>
                 <w:rStyle w:val="Lienhypertexte"/>
@@ -1266,7 +1477,7 @@
                 <w:noProof/>
                 <w:webHidden/>
               </w:rPr>
-              <w:instrText xml:space="preserve"> PAGEREF _Toc412741810 \h </w:instrText>
+              <w:instrText xml:space="preserve"> PAGEREF _Toc413142415 \h </w:instrText>
             </w:r>
             <w:r>
               <w:rPr>
@@ -1286,7 +1497,7 @@
                 <w:noProof/>
                 <w:webHidden/>
               </w:rPr>
-              <w:t>9</w:t>
+              <w:t>12</w:t>
             </w:r>
             <w:r>
               <w:rPr>
@@ -1307,10 +1518,10 @@
               <w:noProof/>
               <w:sz w:val="22"/>
               <w:szCs w:val="22"/>
-              <w:lang w:eastAsia="fr-CA"/>
+              <w:lang w:val="en-CA" w:eastAsia="en-CA"/>
             </w:rPr>
           </w:pPr>
-          <w:hyperlink w:anchor="_Toc412741811" w:history="1">
+          <w:hyperlink w:anchor="_Toc413142416" w:history="1">
             <w:r>
               <w:rPr>
                 <w:rStyle w:val="Lienhypertexte"/>
@@ -1337,7 +1548,7 @@
                 <w:noProof/>
                 <w:webHidden/>
               </w:rPr>
-              <w:instrText xml:space="preserve"> PAGEREF _Toc412741811 \h </w:instrText>
+              <w:instrText xml:space="preserve"> PAGEREF _Toc413142416 \h </w:instrText>
             </w:r>
             <w:r>
               <w:rPr>
@@ -1357,7 +1568,7 @@
                 <w:noProof/>
                 <w:webHidden/>
               </w:rPr>
-              <w:t>9</w:t>
+              <w:t>13</w:t>
             </w:r>
             <w:r>
               <w:rPr>
@@ -1378,10 +1589,10 @@
               <w:noProof/>
               <w:sz w:val="22"/>
               <w:szCs w:val="22"/>
-              <w:lang w:eastAsia="fr-CA"/>
+              <w:lang w:val="en-CA" w:eastAsia="en-CA"/>
             </w:rPr>
           </w:pPr>
-          <w:hyperlink w:anchor="_Toc412741812" w:history="1">
+          <w:hyperlink w:anchor="_Toc413142417" w:history="1">
             <w:r>
               <w:rPr>
                 <w:rStyle w:val="Lienhypertexte"/>
@@ -1408,7 +1619,7 @@
                 <w:noProof/>
                 <w:webHidden/>
               </w:rPr>
-              <w:instrText xml:space="preserve"> PAGEREF _Toc412741812 \h </w:instrText>
+              <w:instrText xml:space="preserve"> PAGEREF _Toc413142417 \h </w:instrText>
             </w:r>
             <w:r>
               <w:rPr>
@@ -1428,7 +1639,7 @@
                 <w:noProof/>
                 <w:webHidden/>
               </w:rPr>
-              <w:t>9</w:t>
+              <w:t>14</w:t>
             </w:r>
             <w:r>
               <w:rPr>
@@ -1449,10 +1660,10 @@
               <w:noProof/>
               <w:sz w:val="22"/>
               <w:szCs w:val="22"/>
-              <w:lang w:eastAsia="fr-CA"/>
+              <w:lang w:val="en-CA" w:eastAsia="en-CA"/>
             </w:rPr>
           </w:pPr>
-          <w:hyperlink w:anchor="_Toc412741813" w:history="1">
+          <w:hyperlink w:anchor="_Toc413142418" w:history="1">
             <w:r>
               <w:rPr>
                 <w:rStyle w:val="Lienhypertexte"/>
@@ -1479,7 +1690,7 @@
                 <w:noProof/>
                 <w:webHidden/>
               </w:rPr>
-              <w:instrText xml:space="preserve"> PAGEREF _Toc412741813 \h </w:instrText>
+              <w:instrText xml:space="preserve"> PAGEREF _Toc413142418 \h </w:instrText>
             </w:r>
             <w:r>
               <w:rPr>
@@ -1499,7 +1710,7 @@
                 <w:noProof/>
                 <w:webHidden/>
               </w:rPr>
-              <w:t>9</w:t>
+              <w:t>17</w:t>
             </w:r>
             <w:r>
               <w:rPr>
@@ -1539,7 +1750,7 @@
       <w:pPr>
         <w:pStyle w:val="Titre1"/>
       </w:pPr>
-      <w:bookmarkStart w:id="0" w:name="_Toc412741802"/>
+      <w:bookmarkStart w:id="0" w:name="_Toc413142405"/>
       <w:r>
         <w:lastRenderedPageBreak/>
         <w:t>Introduction</w:t>
@@ -1718,6 +1929,7 @@
         </w:rPr>
         <w:t xml:space="preserve">de </w:t>
       </w:r>
+      <w:proofErr w:type="spellStart"/>
       <w:r>
         <w:rPr>
           <w:rFonts w:ascii="Calibri" w:eastAsiaTheme="minorHAnsi" w:hAnsi="Calibri" w:cs="Calibri"/>
@@ -1725,7 +1937,17 @@
           <w:sz w:val="24"/>
           <w:szCs w:val="24"/>
         </w:rPr>
-        <w:t xml:space="preserve">planIFTicateur. Cette analyse sera basée sur les éléments préalablement réalisés. </w:t>
+        <w:t>planIFTicateur</w:t>
+      </w:r>
+      <w:proofErr w:type="spellEnd"/>
+      <w:r>
+        <w:rPr>
+          <w:rFonts w:ascii="Calibri" w:eastAsiaTheme="minorHAnsi" w:hAnsi="Calibri" w:cs="Calibri"/>
+          <w:color w:val="000000"/>
+          <w:sz w:val="24"/>
+          <w:szCs w:val="24"/>
+        </w:rPr>
+        <w:t xml:space="preserve">. Cette analyse sera basée sur les éléments préalablement réalisés. </w:t>
       </w:r>
     </w:p>
     <w:p>
@@ -2000,7 +2222,7 @@
       <w:pPr>
         <w:pStyle w:val="Titre1"/>
       </w:pPr>
-      <w:bookmarkStart w:id="1" w:name="_Toc412741803"/>
+      <w:bookmarkStart w:id="1" w:name="_Toc413142406"/>
       <w:r>
         <w:lastRenderedPageBreak/>
         <w:t xml:space="preserve">Interfaces </w:t>
@@ -2038,8 +2260,17 @@
           <w:sz w:val="24"/>
           <w:szCs w:val="24"/>
         </w:rPr>
-        <w:t>(Keep</w:t>
-      </w:r>
+        <w:t>(</w:t>
+      </w:r>
+      <w:proofErr w:type="spellStart"/>
+      <w:r>
+        <w:rPr>
+          <w:sz w:val="24"/>
+          <w:szCs w:val="24"/>
+        </w:rPr>
+        <w:t>Keep</w:t>
+      </w:r>
+      <w:proofErr w:type="spellEnd"/>
       <w:r>
         <w:rPr>
           <w:sz w:val="24"/>
@@ -2068,6 +2299,7 @@
         </w:rPr>
         <w:t xml:space="preserve"> </w:t>
       </w:r>
+      <w:proofErr w:type="spellStart"/>
       <w:r>
         <w:rPr>
           <w:sz w:val="24"/>
@@ -2075,6 +2307,7 @@
         </w:rPr>
         <w:t>Stupid</w:t>
       </w:r>
+      <w:proofErr w:type="spellEnd"/>
       <w:r>
         <w:rPr>
           <w:sz w:val="24"/>
@@ -2120,7 +2353,7 @@
       <w:pPr>
         <w:pStyle w:val="Titre2"/>
       </w:pPr>
-      <w:bookmarkStart w:id="2" w:name="_Toc412741804"/>
+      <w:bookmarkStart w:id="2" w:name="_Toc413142407"/>
       <w:r>
         <w:t>Fenêtre principale</w:t>
       </w:r>
@@ -2418,14 +2651,14 @@
           <w:sz w:val="24"/>
           <w:szCs w:val="24"/>
         </w:rPr>
-        <w:t xml:space="preserve"> statistique</w:t>
-      </w:r>
-      <w:r>
-        <w:rPr>
-          <w:sz w:val="24"/>
-          <w:szCs w:val="24"/>
-        </w:rPr>
-        <w:t>s</w:t>
+        <w:t xml:space="preserve"> </w:t>
+      </w:r>
+      <w:r>
+        <w:rPr>
+          <w:sz w:val="24"/>
+          <w:szCs w:val="24"/>
+        </w:rPr>
+        <w:t>statistique</w:t>
       </w:r>
       <w:r>
         <w:rPr>
@@ -2456,14 +2689,9 @@
     </w:p>
     <w:p>
       <w:pPr>
-        <w:spacing w:after="200" w:line="276" w:lineRule="auto"/>
-      </w:pPr>
-    </w:p>
-    <w:p>
-      <w:pPr>
         <w:pStyle w:val="Titre2"/>
       </w:pPr>
-      <w:bookmarkStart w:id="3" w:name="_Toc412741805"/>
+      <w:bookmarkStart w:id="3" w:name="_Toc413142408"/>
       <w:r>
         <w:t>Fenêtre statistiques</w:t>
       </w:r>
@@ -2567,8 +2795,9 @@
       <w:pPr>
         <w:pStyle w:val="Titre1"/>
       </w:pPr>
-      <w:bookmarkStart w:id="4" w:name="_Toc412741806"/>
-      <w:r>
+      <w:bookmarkStart w:id="4" w:name="_Toc413142409"/>
+      <w:r>
+        <w:lastRenderedPageBreak/>
         <w:t>Diagramme des classes de conception</w:t>
       </w:r>
       <w:bookmarkEnd w:id="4"/>
@@ -2705,29 +2934,22 @@
     <w:p/>
     <w:p/>
     <w:p/>
-    <w:p/>
-    <w:p/>
-    <w:p/>
-    <w:p/>
-    <w:p/>
-    <w:p/>
-    <w:p/>
-    <w:p/>
-    <w:p/>
-    <w:p/>
-    <w:p/>
-    <w:p/>
-    <w:p/>
     <w:p>
       <w:pPr>
         <w:spacing w:after="200" w:line="276" w:lineRule="auto"/>
+        <w:sectPr>
+          <w:pgSz w:w="12240" w:h="15840"/>
+          <w:pgMar w:top="1440" w:right="1800" w:bottom="1440" w:left="1800" w:header="708" w:footer="708" w:gutter="0"/>
+          <w:cols w:space="708"/>
+          <w:docGrid w:linePitch="360"/>
+        </w:sectPr>
       </w:pPr>
     </w:p>
     <w:p>
       <w:pPr>
         <w:pStyle w:val="Titre1"/>
       </w:pPr>
-      <w:bookmarkStart w:id="5" w:name="_Toc412741807"/>
+      <w:bookmarkStart w:id="5" w:name="_Toc413142410"/>
       <w:r>
         <w:lastRenderedPageBreak/>
         <w:t>Diagramme de package</w:t>
@@ -2735,120 +2957,11 @@
       <w:bookmarkEnd w:id="5"/>
     </w:p>
     <w:p/>
-    <w:p/>
-    <w:p/>
-    <w:p/>
-    <w:p/>
-    <w:p/>
-    <w:p/>
-    <w:p/>
-    <w:p/>
-    <w:p/>
-    <w:p/>
-    <w:p/>
-    <w:p/>
-    <w:p/>
-    <w:p/>
-    <w:p/>
-    <w:p/>
-    <w:p/>
-    <w:p/>
-    <w:p/>
-    <w:p/>
-    <w:p>
-      <w:pPr>
-        <w:spacing w:after="200" w:line="276" w:lineRule="auto"/>
-      </w:pPr>
-      <w:r>
-        <w:br w:type="page"/>
-      </w:r>
-    </w:p>
-    <w:p>
-      <w:pPr>
-        <w:pStyle w:val="Titre1"/>
-      </w:pPr>
-      <w:bookmarkStart w:id="6" w:name="_Toc412741808"/>
-      <w:r>
-        <w:lastRenderedPageBreak/>
-        <w:t>Diagrammes de séquence</w:t>
-      </w:r>
-      <w:bookmarkEnd w:id="6"/>
-    </w:p>
-    <w:p/>
-    <w:p/>
-    <w:p/>
-    <w:p/>
-    <w:p/>
-    <w:p/>
-    <w:p/>
-    <w:p/>
-    <w:p/>
-    <w:p/>
-    <w:p/>
-    <w:p/>
-    <w:p/>
-    <w:p/>
-    <w:p/>
-    <w:p/>
-    <w:p/>
-    <w:p/>
-    <w:p/>
-    <w:p/>
-    <w:p>
-      <w:pPr>
-        <w:spacing w:after="200" w:line="276" w:lineRule="auto"/>
-      </w:pPr>
-      <w:r>
-        <w:br w:type="page"/>
-      </w:r>
-    </w:p>
-    <w:p>
-      <w:pPr>
-        <w:pStyle w:val="Titre1"/>
-      </w:pPr>
-      <w:bookmarkStart w:id="7" w:name="_Toc412741809"/>
-      <w:r>
-        <w:lastRenderedPageBreak/>
-        <w:t>Annexe</w:t>
-      </w:r>
-      <w:bookmarkEnd w:id="7"/>
-    </w:p>
-    <w:p/>
-    <w:p/>
-    <w:p/>
-    <w:p>
-      <w:pPr>
-        <w:pStyle w:val="Titre2"/>
-      </w:pPr>
-      <w:bookmarkStart w:id="8" w:name="_Toc412741810"/>
-      <w:r>
-        <w:t>Modèle du domaine</w:t>
-      </w:r>
-      <w:bookmarkEnd w:id="8"/>
-    </w:p>
-    <w:p>
-      <w:r>
-        <w:t>A confirmer (retrait 2 classes possible?)</w:t>
-      </w:r>
-    </w:p>
-    <w:p>
-      <w:pPr>
-        <w:spacing w:after="200" w:line="276" w:lineRule="auto"/>
-      </w:pPr>
-      <w:r>
-        <w:br w:type="page"/>
-      </w:r>
-    </w:p>
-    <w:p>
-      <w:pPr>
-        <w:pStyle w:val="Titre2"/>
-      </w:pPr>
-      <w:bookmarkStart w:id="9" w:name="_Toc412741811"/>
+    <w:p>
       <w:r>
         <w:rPr>
           <w:noProof/>
         </w:rPr>
-        <w:lastRenderedPageBreak/>
         <w:pict>
           <v:shapetype id="_x0000_t75" coordsize="21600,21600" o:spt="75" o:preferrelative="t" path="m@4@5l@4@11@9@11@9@5xe" filled="f" stroked="f">
             <v:stroke joinstyle="miter"/>
@@ -2869,16 +2982,1277 @@
             <v:path o:extrusionok="f" gradientshapeok="t" o:connecttype="rect"/>
             <o:lock v:ext="edit" aspectratio="t"/>
           </v:shapetype>
-          <v:shape id="_x0000_s1026" type="#_x0000_t75" style="position:absolute;margin-left:-33pt;margin-top:80.15pt;width:518.25pt;height:486.75pt;z-index:251660288;mso-position-horizontal-relative:text;mso-position-vertical-relative:text">
-            <v:imagedata r:id="rId15" o:title="diagramme usecase"/>
+          <v:shape id="_x0000_s1028" type="#_x0000_t75" style="position:absolute;margin-left:.05pt;margin-top:24.15pt;width:647.95pt;height:376.65pt;z-index:251659776;mso-position-horizontal-relative:text;mso-position-vertical-relative:text">
+            <v:imagedata r:id="rId15" o:title="Class Diagram2"/>
             <w10:wrap type="square"/>
           </v:shape>
         </w:pict>
       </w:r>
-      <w:r>
-        <w:t>Modèle des cas d’utilisation</w:t>
-      </w:r>
-      <w:bookmarkEnd w:id="9"/>
+    </w:p>
+    <w:p>
+      <w:pPr>
+        <w:sectPr>
+          <w:pgSz w:w="15840" w:h="12240" w:orient="landscape"/>
+          <w:pgMar w:top="1800" w:right="1440" w:bottom="1800" w:left="1440" w:header="708" w:footer="708" w:gutter="0"/>
+          <w:cols w:space="708"/>
+          <w:docGrid w:linePitch="360"/>
+        </w:sectPr>
+      </w:pPr>
+    </w:p>
+    <w:p>
+      <w:pPr>
+        <w:spacing w:line="360" w:lineRule="auto"/>
+        <w:rPr>
+          <w:rFonts w:ascii="Arial" w:hAnsi="Arial" w:cs="Arial"/>
+          <w:sz w:val="24"/>
+          <w:szCs w:val="24"/>
+        </w:rPr>
+      </w:pPr>
+      <w:r>
+        <w:rPr>
+          <w:rFonts w:ascii="Arial" w:hAnsi="Arial" w:cs="Arial"/>
+          <w:sz w:val="24"/>
+          <w:szCs w:val="24"/>
+        </w:rPr>
+        <w:lastRenderedPageBreak/>
+        <w:t xml:space="preserve">Le communication entre l'interface graphique et </w:t>
+      </w:r>
+      <w:proofErr w:type="gramStart"/>
+      <w:r>
+        <w:rPr>
+          <w:rFonts w:ascii="Arial" w:hAnsi="Arial" w:cs="Arial"/>
+          <w:sz w:val="24"/>
+          <w:szCs w:val="24"/>
+        </w:rPr>
+        <w:t>la</w:t>
+      </w:r>
+      <w:proofErr w:type="gramEnd"/>
+      <w:r>
+        <w:rPr>
+          <w:rFonts w:ascii="Arial" w:hAnsi="Arial" w:cs="Arial"/>
+          <w:sz w:val="24"/>
+          <w:szCs w:val="24"/>
+        </w:rPr>
+        <w:t xml:space="preserve"> logique </w:t>
+      </w:r>
+      <w:r>
+        <w:rPr>
+          <w:rFonts w:ascii="Arial" w:hAnsi="Arial" w:cs="Arial"/>
+          <w:sz w:val="24"/>
+          <w:szCs w:val="24"/>
+        </w:rPr>
+        <w:t>métier</w:t>
+      </w:r>
+      <w:r>
+        <w:rPr>
+          <w:rFonts w:ascii="Arial" w:hAnsi="Arial" w:cs="Arial"/>
+          <w:sz w:val="24"/>
+          <w:szCs w:val="24"/>
+        </w:rPr>
+        <w:t xml:space="preserve"> (le </w:t>
+      </w:r>
+      <w:r>
+        <w:rPr>
+          <w:rFonts w:ascii="Arial" w:hAnsi="Arial" w:cs="Arial"/>
+          <w:sz w:val="24"/>
+          <w:szCs w:val="24"/>
+        </w:rPr>
+        <w:t>domaine)</w:t>
+      </w:r>
+      <w:r>
+        <w:rPr>
+          <w:rFonts w:ascii="Arial" w:hAnsi="Arial" w:cs="Arial"/>
+          <w:sz w:val="24"/>
+          <w:szCs w:val="24"/>
+        </w:rPr>
+        <w:t xml:space="preserve"> se fait par le billet du </w:t>
+      </w:r>
+      <w:r>
+        <w:rPr>
+          <w:rFonts w:ascii="Arial" w:hAnsi="Arial" w:cs="Arial"/>
+          <w:sz w:val="24"/>
+          <w:szCs w:val="24"/>
+        </w:rPr>
+        <w:t>contrôleur</w:t>
+      </w:r>
+      <w:r>
+        <w:rPr>
+          <w:rFonts w:ascii="Arial" w:hAnsi="Arial" w:cs="Arial"/>
+          <w:sz w:val="24"/>
+          <w:szCs w:val="24"/>
+        </w:rPr>
+        <w:t xml:space="preserve"> de </w:t>
+      </w:r>
+      <w:proofErr w:type="spellStart"/>
+      <w:r>
+        <w:rPr>
+          <w:rFonts w:ascii="Arial" w:hAnsi="Arial" w:cs="Arial"/>
+          <w:sz w:val="24"/>
+          <w:szCs w:val="24"/>
+        </w:rPr>
+        <w:t>Larman</w:t>
+      </w:r>
+      <w:proofErr w:type="spellEnd"/>
+      <w:r>
+        <w:rPr>
+          <w:rFonts w:ascii="Arial" w:hAnsi="Arial" w:cs="Arial"/>
+          <w:sz w:val="24"/>
+          <w:szCs w:val="24"/>
+        </w:rPr>
+        <w:t xml:space="preserve">. Ce dernier </w:t>
+      </w:r>
+      <w:r>
+        <w:rPr>
+          <w:rFonts w:ascii="Arial" w:hAnsi="Arial" w:cs="Arial"/>
+          <w:sz w:val="24"/>
+          <w:szCs w:val="24"/>
+        </w:rPr>
+        <w:t>reçoit</w:t>
+      </w:r>
+      <w:r>
+        <w:rPr>
+          <w:rFonts w:ascii="Arial" w:hAnsi="Arial" w:cs="Arial"/>
+          <w:sz w:val="24"/>
+          <w:szCs w:val="24"/>
+        </w:rPr>
+        <w:t xml:space="preserve"> de l'</w:t>
+      </w:r>
+      <w:r>
+        <w:rPr>
+          <w:rFonts w:ascii="Arial" w:hAnsi="Arial" w:cs="Arial"/>
+          <w:sz w:val="24"/>
+          <w:szCs w:val="24"/>
+        </w:rPr>
+        <w:t>interface graphique des obje</w:t>
+      </w:r>
+      <w:r>
+        <w:rPr>
+          <w:rFonts w:ascii="Arial" w:hAnsi="Arial" w:cs="Arial"/>
+          <w:sz w:val="24"/>
+          <w:szCs w:val="24"/>
+        </w:rPr>
+        <w:t xml:space="preserve">ts primitifs de type </w:t>
+      </w:r>
+      <w:r>
+        <w:rPr>
+          <w:rFonts w:ascii="Arial" w:hAnsi="Arial" w:cs="Arial"/>
+          <w:sz w:val="24"/>
+          <w:szCs w:val="24"/>
+        </w:rPr>
+        <w:t>Int</w:t>
+      </w:r>
+      <w:r>
+        <w:rPr>
+          <w:rFonts w:ascii="Arial" w:hAnsi="Arial" w:cs="Arial"/>
+          <w:sz w:val="24"/>
+          <w:szCs w:val="24"/>
+        </w:rPr>
+        <w:t xml:space="preserve">. Il sert d'articulation ente l'interface et le domaine et il fait les bons appels dans </w:t>
+      </w:r>
+      <w:r>
+        <w:rPr>
+          <w:rFonts w:ascii="Arial" w:hAnsi="Arial" w:cs="Arial"/>
+          <w:sz w:val="24"/>
+          <w:szCs w:val="24"/>
+        </w:rPr>
+        <w:t>le domaine</w:t>
+      </w:r>
+      <w:r>
+        <w:rPr>
+          <w:rFonts w:ascii="Arial" w:hAnsi="Arial" w:cs="Arial"/>
+          <w:sz w:val="24"/>
+          <w:szCs w:val="24"/>
+        </w:rPr>
+        <w:t>.</w:t>
+      </w:r>
+    </w:p>
+    <w:p>
+      <w:pPr>
+        <w:spacing w:line="360" w:lineRule="auto"/>
+        <w:rPr>
+          <w:rFonts w:ascii="Arial" w:hAnsi="Arial" w:cs="Arial"/>
+          <w:sz w:val="24"/>
+          <w:szCs w:val="24"/>
+        </w:rPr>
+      </w:pPr>
+      <w:r>
+        <w:rPr>
+          <w:rFonts w:ascii="Arial" w:hAnsi="Arial" w:cs="Arial"/>
+          <w:sz w:val="24"/>
+          <w:szCs w:val="24"/>
+        </w:rPr>
+        <w:t xml:space="preserve">L'utilisateur appelle le </w:t>
+      </w:r>
+      <w:proofErr w:type="spellStart"/>
+      <w:r>
+        <w:rPr>
+          <w:rFonts w:ascii="Arial" w:hAnsi="Arial" w:cs="Arial"/>
+          <w:b/>
+          <w:sz w:val="24"/>
+          <w:szCs w:val="24"/>
+        </w:rPr>
+        <w:t>paintComponent</w:t>
+      </w:r>
+      <w:proofErr w:type="spellEnd"/>
+      <w:r>
+        <w:rPr>
+          <w:rFonts w:ascii="Arial" w:hAnsi="Arial" w:cs="Arial"/>
+          <w:sz w:val="24"/>
+          <w:szCs w:val="24"/>
+        </w:rPr>
+        <w:t xml:space="preserve"> du </w:t>
+      </w:r>
+      <w:proofErr w:type="spellStart"/>
+      <w:proofErr w:type="gramStart"/>
+      <w:r>
+        <w:rPr>
+          <w:rFonts w:ascii="Arial" w:hAnsi="Arial" w:cs="Arial"/>
+          <w:b/>
+          <w:sz w:val="24"/>
+          <w:szCs w:val="24"/>
+        </w:rPr>
+        <w:t>drawing</w:t>
+      </w:r>
+      <w:r>
+        <w:rPr>
+          <w:rFonts w:ascii="Arial" w:hAnsi="Arial" w:cs="Arial"/>
+          <w:b/>
+          <w:sz w:val="24"/>
+          <w:szCs w:val="24"/>
+        </w:rPr>
+        <w:t>Panel</w:t>
+      </w:r>
+      <w:proofErr w:type="spellEnd"/>
+      <w:r>
+        <w:rPr>
+          <w:rFonts w:ascii="Arial" w:hAnsi="Arial" w:cs="Arial"/>
+          <w:sz w:val="24"/>
+          <w:szCs w:val="24"/>
+        </w:rPr>
+        <w:t xml:space="preserve"> .</w:t>
+      </w:r>
+      <w:proofErr w:type="gramEnd"/>
+      <w:r>
+        <w:rPr>
+          <w:rFonts w:ascii="Arial" w:hAnsi="Arial" w:cs="Arial"/>
+          <w:sz w:val="24"/>
+          <w:szCs w:val="24"/>
+        </w:rPr>
+        <w:t xml:space="preserve"> Cette mé</w:t>
+      </w:r>
+      <w:r>
+        <w:rPr>
+          <w:rFonts w:ascii="Arial" w:hAnsi="Arial" w:cs="Arial"/>
+          <w:sz w:val="24"/>
+          <w:szCs w:val="24"/>
+        </w:rPr>
+        <w:t xml:space="preserve">thode est chargée d'initialiser les </w:t>
+      </w:r>
+      <w:r>
+        <w:rPr>
+          <w:rFonts w:ascii="Arial" w:hAnsi="Arial" w:cs="Arial"/>
+          <w:sz w:val="24"/>
+          <w:szCs w:val="24"/>
+        </w:rPr>
+        <w:t>dimensions</w:t>
+      </w:r>
+      <w:r>
+        <w:rPr>
+          <w:rFonts w:ascii="Arial" w:hAnsi="Arial" w:cs="Arial"/>
+          <w:sz w:val="24"/>
+          <w:szCs w:val="24"/>
+        </w:rPr>
+        <w:t xml:space="preserve"> de la zone totale </w:t>
+      </w:r>
+      <w:r>
+        <w:rPr>
+          <w:rFonts w:ascii="Arial" w:hAnsi="Arial" w:cs="Arial"/>
+          <w:sz w:val="24"/>
+          <w:szCs w:val="24"/>
+        </w:rPr>
+        <w:t xml:space="preserve">utilisée par notre application. </w:t>
+      </w:r>
+      <w:r>
+        <w:rPr>
+          <w:rFonts w:ascii="Arial" w:hAnsi="Arial" w:cs="Arial"/>
+          <w:sz w:val="24"/>
+          <w:szCs w:val="24"/>
+        </w:rPr>
+        <w:t xml:space="preserve">Cette classe appartient au </w:t>
+      </w:r>
+      <w:r>
+        <w:rPr>
+          <w:rFonts w:ascii="Arial" w:hAnsi="Arial" w:cs="Arial"/>
+          <w:b/>
+          <w:sz w:val="24"/>
+          <w:szCs w:val="24"/>
+        </w:rPr>
+        <w:t>package</w:t>
+      </w:r>
+      <w:r>
+        <w:rPr>
+          <w:rFonts w:ascii="Arial" w:hAnsi="Arial" w:cs="Arial"/>
+          <w:sz w:val="24"/>
+          <w:szCs w:val="24"/>
+        </w:rPr>
+        <w:t xml:space="preserve"> de l'in</w:t>
+      </w:r>
+      <w:r>
+        <w:rPr>
+          <w:rFonts w:ascii="Arial" w:hAnsi="Arial" w:cs="Arial"/>
+          <w:sz w:val="24"/>
+          <w:szCs w:val="24"/>
+        </w:rPr>
+        <w:t>terface graphique utilisateur (</w:t>
+      </w:r>
+      <w:r>
+        <w:rPr>
+          <w:rFonts w:ascii="Arial" w:hAnsi="Arial" w:cs="Arial"/>
+          <w:b/>
+          <w:sz w:val="24"/>
+          <w:szCs w:val="24"/>
+        </w:rPr>
+        <w:t>GUI</w:t>
+      </w:r>
+      <w:r>
+        <w:rPr>
+          <w:rFonts w:ascii="Arial" w:hAnsi="Arial" w:cs="Arial"/>
+          <w:sz w:val="24"/>
+          <w:szCs w:val="24"/>
+        </w:rPr>
+        <w:t>).</w:t>
+      </w:r>
+    </w:p>
+    <w:p>
+      <w:pPr>
+        <w:spacing w:line="360" w:lineRule="auto"/>
+        <w:rPr>
+          <w:rFonts w:ascii="Arial" w:hAnsi="Arial" w:cs="Arial"/>
+          <w:sz w:val="24"/>
+          <w:szCs w:val="24"/>
+        </w:rPr>
+      </w:pPr>
+      <w:r>
+        <w:rPr>
+          <w:rFonts w:ascii="Arial" w:hAnsi="Arial" w:cs="Arial"/>
+          <w:sz w:val="24"/>
+          <w:szCs w:val="24"/>
+        </w:rPr>
+        <w:t xml:space="preserve">Puis le </w:t>
+      </w:r>
+      <w:proofErr w:type="spellStart"/>
+      <w:r>
+        <w:rPr>
+          <w:rFonts w:ascii="Arial" w:hAnsi="Arial" w:cs="Arial"/>
+          <w:b/>
+          <w:sz w:val="24"/>
+          <w:szCs w:val="24"/>
+        </w:rPr>
+        <w:t>paintComponent</w:t>
+      </w:r>
+      <w:proofErr w:type="spellEnd"/>
+      <w:r>
+        <w:rPr>
+          <w:rFonts w:ascii="Arial" w:hAnsi="Arial" w:cs="Arial"/>
+          <w:sz w:val="24"/>
+          <w:szCs w:val="24"/>
+        </w:rPr>
+        <w:t xml:space="preserve"> instancie un objet de type </w:t>
+      </w:r>
+      <w:proofErr w:type="spellStart"/>
+      <w:r>
+        <w:rPr>
+          <w:rFonts w:ascii="Arial" w:hAnsi="Arial" w:cs="Arial"/>
+          <w:b/>
+          <w:sz w:val="24"/>
+          <w:szCs w:val="24"/>
+        </w:rPr>
+        <w:t>Hor</w:t>
+      </w:r>
+      <w:r>
+        <w:rPr>
+          <w:rFonts w:ascii="Arial" w:hAnsi="Arial" w:cs="Arial"/>
+          <w:b/>
+          <w:sz w:val="24"/>
+          <w:szCs w:val="24"/>
+        </w:rPr>
+        <w:t>aireDrawing</w:t>
+      </w:r>
+      <w:proofErr w:type="spellEnd"/>
+      <w:r>
+        <w:rPr>
+          <w:rFonts w:ascii="Arial" w:hAnsi="Arial" w:cs="Arial"/>
+          <w:sz w:val="24"/>
+          <w:szCs w:val="24"/>
+        </w:rPr>
+        <w:t xml:space="preserve"> qui </w:t>
+      </w:r>
+      <w:r>
+        <w:rPr>
+          <w:rFonts w:ascii="Arial" w:hAnsi="Arial" w:cs="Arial"/>
+          <w:sz w:val="24"/>
+          <w:szCs w:val="24"/>
+        </w:rPr>
+        <w:t>possède</w:t>
+      </w:r>
+      <w:r>
+        <w:rPr>
+          <w:rFonts w:ascii="Arial" w:hAnsi="Arial" w:cs="Arial"/>
+          <w:sz w:val="24"/>
+          <w:szCs w:val="24"/>
+        </w:rPr>
+        <w:t xml:space="preserve"> un objet de l</w:t>
+      </w:r>
+      <w:r>
+        <w:rPr>
+          <w:rFonts w:ascii="Arial" w:hAnsi="Arial" w:cs="Arial"/>
+          <w:b/>
+          <w:sz w:val="24"/>
+          <w:szCs w:val="24"/>
+        </w:rPr>
+        <w:t>'</w:t>
+      </w:r>
+      <w:proofErr w:type="spellStart"/>
+      <w:r>
+        <w:rPr>
+          <w:rFonts w:ascii="Arial" w:hAnsi="Arial" w:cs="Arial"/>
+          <w:b/>
+          <w:sz w:val="24"/>
+          <w:szCs w:val="24"/>
+        </w:rPr>
+        <w:t>HoraireControler</w:t>
+      </w:r>
+      <w:proofErr w:type="spellEnd"/>
+      <w:r>
+        <w:rPr>
+          <w:rFonts w:ascii="Arial" w:hAnsi="Arial" w:cs="Arial"/>
+          <w:sz w:val="24"/>
+          <w:szCs w:val="24"/>
+        </w:rPr>
+        <w:t>.</w:t>
+      </w:r>
+    </w:p>
+    <w:p>
+      <w:pPr>
+        <w:spacing w:line="360" w:lineRule="auto"/>
+        <w:rPr>
+          <w:rFonts w:ascii="Arial" w:hAnsi="Arial" w:cs="Arial"/>
+          <w:sz w:val="24"/>
+          <w:szCs w:val="24"/>
+        </w:rPr>
+      </w:pPr>
+      <w:r>
+        <w:rPr>
+          <w:rFonts w:ascii="Arial" w:hAnsi="Arial" w:cs="Arial"/>
+          <w:sz w:val="24"/>
+          <w:szCs w:val="24"/>
+        </w:rPr>
+        <w:t xml:space="preserve"> Par le billet de ce </w:t>
+      </w:r>
+      <w:r>
+        <w:rPr>
+          <w:rFonts w:ascii="Arial" w:hAnsi="Arial" w:cs="Arial"/>
+          <w:sz w:val="24"/>
+          <w:szCs w:val="24"/>
+        </w:rPr>
+        <w:t>contrôleur</w:t>
+      </w:r>
+      <w:r>
+        <w:rPr>
+          <w:rFonts w:ascii="Arial" w:hAnsi="Arial" w:cs="Arial"/>
+          <w:sz w:val="24"/>
+          <w:szCs w:val="24"/>
+        </w:rPr>
+        <w:t xml:space="preserve"> qui a un objet de type Horaire alors le </w:t>
+      </w:r>
+      <w:proofErr w:type="spellStart"/>
+      <w:r>
+        <w:rPr>
+          <w:rFonts w:ascii="Arial" w:hAnsi="Arial" w:cs="Arial"/>
+          <w:b/>
+          <w:sz w:val="24"/>
+          <w:szCs w:val="24"/>
+        </w:rPr>
+        <w:t>HoraireDrawing</w:t>
+      </w:r>
+      <w:proofErr w:type="spellEnd"/>
+      <w:r>
+        <w:rPr>
+          <w:rFonts w:ascii="Arial" w:hAnsi="Arial" w:cs="Arial"/>
+          <w:sz w:val="24"/>
+          <w:szCs w:val="24"/>
+        </w:rPr>
+        <w:t xml:space="preserve"> dispose de </w:t>
+      </w:r>
+      <w:r>
+        <w:rPr>
+          <w:rFonts w:ascii="Arial" w:hAnsi="Arial" w:cs="Arial"/>
+          <w:sz w:val="24"/>
+          <w:szCs w:val="24"/>
+        </w:rPr>
+        <w:t>toute</w:t>
+      </w:r>
+      <w:r>
+        <w:rPr>
+          <w:rFonts w:ascii="Arial" w:hAnsi="Arial" w:cs="Arial"/>
+          <w:sz w:val="24"/>
+          <w:szCs w:val="24"/>
+        </w:rPr>
+        <w:t xml:space="preserve"> l'information </w:t>
+      </w:r>
+      <w:r>
+        <w:rPr>
+          <w:rFonts w:ascii="Arial" w:hAnsi="Arial" w:cs="Arial"/>
+          <w:sz w:val="24"/>
+          <w:szCs w:val="24"/>
+        </w:rPr>
+        <w:t>nécessaire</w:t>
+      </w:r>
+      <w:r>
+        <w:rPr>
+          <w:rFonts w:ascii="Arial" w:hAnsi="Arial" w:cs="Arial"/>
+          <w:sz w:val="24"/>
+          <w:szCs w:val="24"/>
+        </w:rPr>
+        <w:t xml:space="preserve"> pour dessiner un Horaire.</w:t>
+      </w:r>
+    </w:p>
+    <w:p>
+      <w:pPr>
+        <w:spacing w:line="360" w:lineRule="auto"/>
+        <w:rPr>
+          <w:rFonts w:ascii="Arial" w:hAnsi="Arial" w:cs="Arial"/>
+          <w:sz w:val="24"/>
+          <w:szCs w:val="24"/>
+        </w:rPr>
+      </w:pPr>
+      <w:r>
+        <w:rPr>
+          <w:rFonts w:ascii="Arial" w:hAnsi="Arial" w:cs="Arial"/>
+          <w:sz w:val="24"/>
+          <w:szCs w:val="24"/>
+        </w:rPr>
+        <w:t xml:space="preserve">Listes des </w:t>
+      </w:r>
+      <w:r>
+        <w:rPr>
+          <w:rFonts w:ascii="Arial" w:hAnsi="Arial" w:cs="Arial"/>
+          <w:sz w:val="24"/>
+          <w:szCs w:val="24"/>
+        </w:rPr>
+        <w:t>activités</w:t>
+      </w:r>
+      <w:r>
+        <w:rPr>
+          <w:rFonts w:ascii="Arial" w:hAnsi="Arial" w:cs="Arial"/>
+          <w:sz w:val="24"/>
+          <w:szCs w:val="24"/>
+        </w:rPr>
+        <w:t xml:space="preserve"> à placer, listes des </w:t>
+      </w:r>
+      <w:r>
+        <w:rPr>
+          <w:rFonts w:ascii="Arial" w:hAnsi="Arial" w:cs="Arial"/>
+          <w:sz w:val="24"/>
+          <w:szCs w:val="24"/>
+        </w:rPr>
+        <w:t>activités</w:t>
+      </w:r>
+      <w:r>
+        <w:rPr>
+          <w:rFonts w:ascii="Arial" w:hAnsi="Arial" w:cs="Arial"/>
+          <w:sz w:val="24"/>
+          <w:szCs w:val="24"/>
+        </w:rPr>
+        <w:t xml:space="preserve"> déjà placées, listes des conflits à afficher, listes des modifications ayant eu lieu dans l'horaire, les panneaux de chaque jour,...</w:t>
+      </w:r>
+    </w:p>
+    <w:p>
+      <w:pPr>
+        <w:spacing w:line="360" w:lineRule="auto"/>
+        <w:rPr>
+          <w:rFonts w:ascii="Arial" w:hAnsi="Arial" w:cs="Arial"/>
+          <w:sz w:val="24"/>
+          <w:szCs w:val="24"/>
+        </w:rPr>
+      </w:pPr>
+      <w:r>
+        <w:rPr>
+          <w:rFonts w:ascii="Arial" w:hAnsi="Arial" w:cs="Arial"/>
+          <w:sz w:val="24"/>
+          <w:szCs w:val="24"/>
+        </w:rPr>
+        <w:t xml:space="preserve">Cette classe appartient à la couche logique et est dans le package de </w:t>
+      </w:r>
+      <w:proofErr w:type="spellStart"/>
+      <w:r>
+        <w:rPr>
+          <w:rFonts w:ascii="Arial" w:hAnsi="Arial" w:cs="Arial"/>
+          <w:b/>
+          <w:sz w:val="24"/>
+          <w:szCs w:val="24"/>
+        </w:rPr>
+        <w:t>drawing</w:t>
+      </w:r>
+      <w:proofErr w:type="spellEnd"/>
+      <w:r>
+        <w:rPr>
+          <w:rFonts w:ascii="Arial" w:hAnsi="Arial" w:cs="Arial"/>
+          <w:sz w:val="24"/>
+          <w:szCs w:val="24"/>
+        </w:rPr>
+        <w:t xml:space="preserve">. Un objet graphique passe de l'objet </w:t>
+      </w:r>
+      <w:proofErr w:type="spellStart"/>
+      <w:r>
+        <w:rPr>
+          <w:rFonts w:ascii="Arial" w:hAnsi="Arial" w:cs="Arial"/>
+          <w:b/>
+          <w:sz w:val="24"/>
+          <w:szCs w:val="24"/>
+        </w:rPr>
+        <w:t>drawingCadrePanel</w:t>
+      </w:r>
+      <w:proofErr w:type="spellEnd"/>
+      <w:r>
+        <w:rPr>
+          <w:rFonts w:ascii="Arial" w:hAnsi="Arial" w:cs="Arial"/>
+          <w:sz w:val="24"/>
+          <w:szCs w:val="24"/>
+        </w:rPr>
+        <w:t xml:space="preserve"> vers le </w:t>
+      </w:r>
+      <w:proofErr w:type="spellStart"/>
+      <w:r>
+        <w:rPr>
+          <w:rFonts w:ascii="Arial" w:hAnsi="Arial" w:cs="Arial"/>
+          <w:b/>
+          <w:sz w:val="24"/>
+          <w:szCs w:val="24"/>
+        </w:rPr>
+        <w:t>HoraireDrawing</w:t>
+      </w:r>
+      <w:proofErr w:type="spellEnd"/>
+      <w:r>
+        <w:rPr>
+          <w:rFonts w:ascii="Arial" w:hAnsi="Arial" w:cs="Arial"/>
+          <w:sz w:val="24"/>
+          <w:szCs w:val="24"/>
+        </w:rPr>
+        <w:t xml:space="preserve">. </w:t>
+      </w:r>
+    </w:p>
+    <w:p>
+      <w:pPr>
+        <w:spacing w:line="360" w:lineRule="auto"/>
+        <w:rPr>
+          <w:rFonts w:ascii="Arial" w:hAnsi="Arial" w:cs="Arial"/>
+          <w:sz w:val="24"/>
+          <w:szCs w:val="24"/>
+        </w:rPr>
+      </w:pPr>
+      <w:r>
+        <w:rPr>
+          <w:rFonts w:ascii="Arial" w:hAnsi="Arial" w:cs="Arial"/>
+          <w:sz w:val="24"/>
+          <w:szCs w:val="24"/>
+        </w:rPr>
+        <w:t>Cet obj</w:t>
+      </w:r>
+      <w:r>
+        <w:rPr>
+          <w:rFonts w:ascii="Arial" w:hAnsi="Arial" w:cs="Arial"/>
+          <w:sz w:val="24"/>
+          <w:szCs w:val="24"/>
+        </w:rPr>
+        <w:t>e</w:t>
+      </w:r>
+      <w:r>
+        <w:rPr>
+          <w:rFonts w:ascii="Arial" w:hAnsi="Arial" w:cs="Arial"/>
+          <w:sz w:val="24"/>
+          <w:szCs w:val="24"/>
+        </w:rPr>
+        <w:t xml:space="preserve">t graphique </w:t>
+      </w:r>
+      <w:r>
+        <w:rPr>
+          <w:rFonts w:ascii="Arial" w:hAnsi="Arial" w:cs="Arial"/>
+          <w:sz w:val="24"/>
+          <w:szCs w:val="24"/>
+        </w:rPr>
+        <w:t>permet</w:t>
+      </w:r>
+      <w:r>
+        <w:rPr>
+          <w:rFonts w:ascii="Arial" w:hAnsi="Arial" w:cs="Arial"/>
+          <w:sz w:val="24"/>
+          <w:szCs w:val="24"/>
+        </w:rPr>
+        <w:t xml:space="preserve"> de dessiner les </w:t>
+      </w:r>
+      <w:r>
+        <w:rPr>
+          <w:rFonts w:ascii="Arial" w:hAnsi="Arial" w:cs="Arial"/>
+          <w:sz w:val="24"/>
+          <w:szCs w:val="24"/>
+        </w:rPr>
+        <w:t>activités</w:t>
+      </w:r>
+      <w:r>
+        <w:rPr>
+          <w:rFonts w:ascii="Arial" w:hAnsi="Arial" w:cs="Arial"/>
+          <w:sz w:val="24"/>
+          <w:szCs w:val="24"/>
+        </w:rPr>
+        <w:t xml:space="preserve"> qui sont des rectangles. La longueu</w:t>
+      </w:r>
+      <w:r>
+        <w:rPr>
+          <w:rFonts w:ascii="Arial" w:hAnsi="Arial" w:cs="Arial"/>
+          <w:sz w:val="24"/>
+          <w:szCs w:val="24"/>
+        </w:rPr>
+        <w:t xml:space="preserve">r de de ce rectangle correspond </w:t>
+      </w:r>
+      <w:r>
+        <w:rPr>
+          <w:rFonts w:ascii="Arial" w:hAnsi="Arial" w:cs="Arial"/>
+          <w:sz w:val="24"/>
+          <w:szCs w:val="24"/>
+        </w:rPr>
+        <w:t>à la durée de l'</w:t>
+      </w:r>
+      <w:r>
+        <w:rPr>
+          <w:rFonts w:ascii="Arial" w:hAnsi="Arial" w:cs="Arial"/>
+          <w:sz w:val="24"/>
+          <w:szCs w:val="24"/>
+        </w:rPr>
+        <w:t>activité</w:t>
+      </w:r>
+      <w:r>
+        <w:rPr>
+          <w:rFonts w:ascii="Arial" w:hAnsi="Arial" w:cs="Arial"/>
+          <w:sz w:val="24"/>
+          <w:szCs w:val="24"/>
+        </w:rPr>
+        <w:t xml:space="preserve"> et sa largeur est une constantes pour toutes les activités. Les points d'intersection de la longueur et de la largeur </w:t>
+      </w:r>
+      <w:r>
+        <w:rPr>
+          <w:rFonts w:ascii="Arial" w:hAnsi="Arial" w:cs="Arial"/>
+          <w:sz w:val="24"/>
+          <w:szCs w:val="24"/>
+        </w:rPr>
+        <w:t>(une</w:t>
+      </w:r>
+      <w:r>
+        <w:rPr>
+          <w:rFonts w:ascii="Arial" w:hAnsi="Arial" w:cs="Arial"/>
+          <w:sz w:val="24"/>
+          <w:szCs w:val="24"/>
+        </w:rPr>
+        <w:t xml:space="preserve"> </w:t>
+      </w:r>
+      <w:r>
+        <w:rPr>
+          <w:rFonts w:ascii="Arial" w:hAnsi="Arial" w:cs="Arial"/>
+          <w:sz w:val="24"/>
+          <w:szCs w:val="24"/>
+        </w:rPr>
+        <w:t>droite)</w:t>
+      </w:r>
+      <w:r>
+        <w:rPr>
+          <w:rFonts w:ascii="Arial" w:hAnsi="Arial" w:cs="Arial"/>
+          <w:sz w:val="24"/>
+          <w:szCs w:val="24"/>
+        </w:rPr>
+        <w:t xml:space="preserve"> </w:t>
+      </w:r>
+      <w:r>
+        <w:rPr>
+          <w:rFonts w:ascii="Arial" w:hAnsi="Arial" w:cs="Arial"/>
+          <w:sz w:val="24"/>
+          <w:szCs w:val="24"/>
+        </w:rPr>
+        <w:t>correspondent</w:t>
+      </w:r>
+      <w:r>
+        <w:rPr>
+          <w:rFonts w:ascii="Arial" w:hAnsi="Arial" w:cs="Arial"/>
+          <w:sz w:val="24"/>
+          <w:szCs w:val="24"/>
+        </w:rPr>
+        <w:t xml:space="preserve"> au </w:t>
+      </w:r>
+      <w:r>
+        <w:rPr>
+          <w:rFonts w:ascii="Arial" w:hAnsi="Arial" w:cs="Arial"/>
+          <w:sz w:val="24"/>
+          <w:szCs w:val="24"/>
+        </w:rPr>
+        <w:t>début</w:t>
+      </w:r>
+      <w:r>
+        <w:rPr>
+          <w:rFonts w:ascii="Arial" w:hAnsi="Arial" w:cs="Arial"/>
+          <w:sz w:val="24"/>
+          <w:szCs w:val="24"/>
+        </w:rPr>
+        <w:t xml:space="preserve"> de l'activité.</w:t>
+      </w:r>
+    </w:p>
+    <w:p>
+      <w:pPr>
+        <w:spacing w:line="360" w:lineRule="auto"/>
+        <w:rPr>
+          <w:rFonts w:ascii="Arial" w:hAnsi="Arial" w:cs="Arial"/>
+          <w:sz w:val="24"/>
+          <w:szCs w:val="24"/>
+        </w:rPr>
+      </w:pPr>
+      <w:r>
+        <w:rPr>
+          <w:rFonts w:ascii="Arial" w:hAnsi="Arial" w:cs="Arial"/>
+          <w:sz w:val="24"/>
+          <w:szCs w:val="24"/>
+        </w:rPr>
+        <w:t>La hauteur des panneaux de chaque jour de la semaine est constante et permet de connaitre à quel jour se déroule une activé. À condition que le début de l'activité soit dans cette hauteur.</w:t>
+      </w:r>
+    </w:p>
+    <w:p>
+      <w:pPr>
+        <w:spacing w:line="360" w:lineRule="auto"/>
+        <w:rPr>
+          <w:rFonts w:ascii="Arial" w:hAnsi="Arial" w:cs="Arial"/>
+          <w:sz w:val="24"/>
+          <w:szCs w:val="24"/>
+        </w:rPr>
+      </w:pPr>
+      <w:r>
+        <w:rPr>
+          <w:rFonts w:ascii="Arial" w:hAnsi="Arial" w:cs="Arial"/>
+          <w:sz w:val="24"/>
+          <w:szCs w:val="24"/>
+        </w:rPr>
+        <w:t>La largeur du panneau de chaque jour nous donne les heures de l'horaire.</w:t>
+      </w:r>
+    </w:p>
+    <w:p>
+      <w:pPr>
+        <w:pStyle w:val="Titre1"/>
+      </w:pPr>
+      <w:bookmarkStart w:id="6" w:name="_Toc413142411"/>
+      <w:r>
+        <w:lastRenderedPageBreak/>
+        <w:t>Diagrammes de séquence</w:t>
+      </w:r>
+      <w:bookmarkEnd w:id="6"/>
+    </w:p>
+    <w:p/>
+    <w:p>
+      <w:pPr>
+        <w:spacing w:line="360" w:lineRule="auto"/>
+        <w:rPr>
+          <w:rFonts w:ascii="Arial" w:hAnsi="Arial" w:cs="Arial"/>
+          <w:sz w:val="24"/>
+          <w:szCs w:val="24"/>
+        </w:rPr>
+      </w:pPr>
+      <w:r>
+        <w:rPr>
+          <w:rFonts w:ascii="Arial" w:hAnsi="Arial" w:cs="Arial"/>
+          <w:sz w:val="24"/>
+          <w:szCs w:val="24"/>
+        </w:rPr>
+        <w:t>Dans cette section, il est question des diagrammes de séquence qui vous permettront de comprendre de quelle façon les classes interagissent entre elles.</w:t>
+      </w:r>
+    </w:p>
+    <w:p>
+      <w:pPr>
+        <w:pStyle w:val="Titre2"/>
+      </w:pPr>
+      <w:bookmarkStart w:id="7" w:name="_Toc413142412"/>
+      <w:r>
+        <w:t>Indicateur du nombre de cours par jour</w:t>
+      </w:r>
+      <w:bookmarkEnd w:id="7"/>
+    </w:p>
+    <w:p>
+      <w:pPr>
+        <w:rPr>
+          <w:rFonts w:ascii="Arial" w:hAnsi="Arial" w:cs="Arial"/>
+          <w:sz w:val="24"/>
+        </w:rPr>
+      </w:pPr>
+    </w:p>
+    <w:p>
+      <w:pPr>
+        <w:spacing w:line="360" w:lineRule="auto"/>
+        <w:jc w:val="both"/>
+        <w:rPr>
+          <w:rFonts w:ascii="Arial" w:hAnsi="Arial" w:cs="Arial"/>
+          <w:sz w:val="24"/>
+        </w:rPr>
+      </w:pPr>
+      <w:r>
+        <w:rPr>
+          <w:rFonts w:ascii="Arial" w:hAnsi="Arial" w:cs="Arial"/>
+          <w:sz w:val="24"/>
+        </w:rPr>
+        <w:tab/>
+        <w:t xml:space="preserve">Afin d’obtenir cet indicateur, la classe </w:t>
+      </w:r>
+      <w:r>
+        <w:rPr>
+          <w:rFonts w:ascii="Arial" w:hAnsi="Arial" w:cs="Arial"/>
+          <w:b/>
+          <w:sz w:val="24"/>
+        </w:rPr>
+        <w:t>Horaire</w:t>
+      </w:r>
+      <w:r>
+        <w:rPr>
+          <w:rFonts w:ascii="Arial" w:hAnsi="Arial" w:cs="Arial"/>
+          <w:sz w:val="24"/>
+        </w:rPr>
+        <w:t xml:space="preserve"> fait la demande à la classe </w:t>
+      </w:r>
+      <w:proofErr w:type="spellStart"/>
+      <w:r>
+        <w:rPr>
+          <w:rFonts w:ascii="Arial" w:hAnsi="Arial" w:cs="Arial"/>
+          <w:b/>
+          <w:sz w:val="24"/>
+        </w:rPr>
+        <w:t>ListeActivitesDejaPlacees</w:t>
+      </w:r>
+      <w:proofErr w:type="spellEnd"/>
+      <w:r>
+        <w:rPr>
+          <w:rFonts w:ascii="Arial" w:hAnsi="Arial" w:cs="Arial"/>
+          <w:sz w:val="24"/>
+        </w:rPr>
+        <w:t xml:space="preserve"> du nombre de cours déjà placé à l’horaire et l’enregistre dans un tableau </w:t>
+      </w:r>
+      <w:r>
+        <w:rPr>
+          <w:rFonts w:ascii="Arial" w:hAnsi="Arial" w:cs="Arial"/>
+          <w:b/>
+          <w:sz w:val="24"/>
+        </w:rPr>
+        <w:t>i</w:t>
+      </w:r>
+      <w:r>
+        <w:rPr>
+          <w:rFonts w:ascii="Arial" w:hAnsi="Arial" w:cs="Arial"/>
+          <w:sz w:val="24"/>
+        </w:rPr>
+        <w:t xml:space="preserve">. Une fois cette opération faite, Une boucle permet d’incrémenter la variable </w:t>
+      </w:r>
+      <w:proofErr w:type="spellStart"/>
+      <w:r>
+        <w:rPr>
+          <w:rFonts w:ascii="Arial" w:hAnsi="Arial" w:cs="Arial"/>
+          <w:b/>
+          <w:sz w:val="24"/>
+        </w:rPr>
+        <w:t>nbCours</w:t>
+      </w:r>
+      <w:r>
+        <w:rPr>
+          <w:rFonts w:ascii="Arial" w:hAnsi="Arial" w:cs="Arial"/>
+          <w:b/>
+          <w:sz w:val="24"/>
+          <w:u w:val="single"/>
+        </w:rPr>
+        <w:t>Journee</w:t>
+      </w:r>
+      <w:proofErr w:type="spellEnd"/>
+      <w:r>
+        <w:rPr>
+          <w:rFonts w:ascii="Arial" w:hAnsi="Arial" w:cs="Arial"/>
+          <w:sz w:val="24"/>
+        </w:rPr>
+        <w:t xml:space="preserve"> appropriée (voir ici </w:t>
+      </w:r>
+      <w:proofErr w:type="spellStart"/>
+      <w:r>
+        <w:rPr>
+          <w:rFonts w:ascii="Arial" w:hAnsi="Arial" w:cs="Arial"/>
+          <w:b/>
+          <w:sz w:val="24"/>
+        </w:rPr>
+        <w:t>nbCoursLundi</w:t>
+      </w:r>
+      <w:proofErr w:type="spellEnd"/>
+      <w:r>
+        <w:rPr>
+          <w:rFonts w:ascii="Arial" w:hAnsi="Arial" w:cs="Arial"/>
+          <w:b/>
+          <w:sz w:val="24"/>
+        </w:rPr>
+        <w:t xml:space="preserve">, </w:t>
+      </w:r>
+      <w:proofErr w:type="spellStart"/>
+      <w:r>
+        <w:rPr>
+          <w:rFonts w:ascii="Arial" w:hAnsi="Arial" w:cs="Arial"/>
+          <w:b/>
+          <w:sz w:val="24"/>
+        </w:rPr>
+        <w:t>nbCoursMardi</w:t>
+      </w:r>
+      <w:proofErr w:type="spellEnd"/>
+      <w:r>
+        <w:rPr>
+          <w:rFonts w:ascii="Arial" w:hAnsi="Arial" w:cs="Arial"/>
+          <w:sz w:val="24"/>
+        </w:rPr>
+        <w:t>, etc.)</w:t>
+      </w:r>
+    </w:p>
+    <w:p>
+      <w:pPr>
+        <w:spacing w:line="360" w:lineRule="auto"/>
+        <w:jc w:val="both"/>
+        <w:rPr>
+          <w:rFonts w:ascii="Arial" w:hAnsi="Arial" w:cs="Arial"/>
+          <w:sz w:val="24"/>
+        </w:rPr>
+      </w:pPr>
+      <w:r>
+        <w:rPr>
+          <w:rFonts w:ascii="Arial" w:hAnsi="Arial" w:cs="Arial"/>
+          <w:sz w:val="24"/>
+        </w:rPr>
+        <w:tab/>
+        <w:t xml:space="preserve">En effet, Horaire demande à la classe </w:t>
+      </w:r>
+      <w:proofErr w:type="spellStart"/>
+      <w:r>
+        <w:rPr>
+          <w:rFonts w:ascii="Arial" w:hAnsi="Arial" w:cs="Arial"/>
+          <w:b/>
+          <w:sz w:val="24"/>
+        </w:rPr>
+        <w:t>ListeActivitesDejaPlacees</w:t>
+      </w:r>
+      <w:proofErr w:type="spellEnd"/>
+      <w:r>
+        <w:rPr>
+          <w:rFonts w:ascii="Arial" w:hAnsi="Arial" w:cs="Arial"/>
+          <w:sz w:val="24"/>
+        </w:rPr>
+        <w:t xml:space="preserve"> l’identification du premier cours déjà placé, fait une demande à la classe </w:t>
+      </w:r>
+      <w:proofErr w:type="spellStart"/>
+      <w:r>
+        <w:rPr>
+          <w:rFonts w:ascii="Arial" w:hAnsi="Arial" w:cs="Arial"/>
+          <w:b/>
+          <w:sz w:val="24"/>
+        </w:rPr>
+        <w:t>Activite</w:t>
+      </w:r>
+      <w:proofErr w:type="spellEnd"/>
+      <w:r>
+        <w:rPr>
+          <w:rFonts w:ascii="Arial" w:hAnsi="Arial" w:cs="Arial"/>
+          <w:sz w:val="24"/>
+        </w:rPr>
+        <w:t xml:space="preserve"> pour connaître la journée attitrée à ce cours (sous forme de nombre entier) et l’enregistre sous la variable </w:t>
+      </w:r>
+      <w:r>
+        <w:rPr>
+          <w:rFonts w:ascii="Arial" w:hAnsi="Arial" w:cs="Arial"/>
+          <w:b/>
+          <w:sz w:val="24"/>
+        </w:rPr>
+        <w:t>jour</w:t>
+      </w:r>
+      <w:r>
+        <w:rPr>
+          <w:rFonts w:ascii="Arial" w:hAnsi="Arial" w:cs="Arial"/>
+          <w:sz w:val="24"/>
+        </w:rPr>
+        <w:t xml:space="preserve">. Ensuite, comme mentionné ci-haut, </w:t>
+      </w:r>
+      <w:r>
+        <w:rPr>
+          <w:rFonts w:ascii="Arial" w:hAnsi="Arial" w:cs="Arial"/>
+          <w:b/>
+          <w:sz w:val="24"/>
+        </w:rPr>
+        <w:t>Horaire</w:t>
+      </w:r>
+      <w:r>
+        <w:rPr>
+          <w:rFonts w:ascii="Arial" w:hAnsi="Arial" w:cs="Arial"/>
+          <w:sz w:val="24"/>
+        </w:rPr>
+        <w:t xml:space="preserve"> incrémente la variable appropriée selon la variable </w:t>
+      </w:r>
+      <w:r>
+        <w:rPr>
+          <w:rFonts w:ascii="Arial" w:hAnsi="Arial" w:cs="Arial"/>
+          <w:b/>
+          <w:sz w:val="24"/>
+        </w:rPr>
+        <w:t>jour</w:t>
+      </w:r>
+      <w:r>
+        <w:rPr>
+          <w:rFonts w:ascii="Arial" w:hAnsi="Arial" w:cs="Arial"/>
+          <w:sz w:val="24"/>
+        </w:rPr>
+        <w:t xml:space="preserve">. Une fois cette opération complétée, on incrémente l’index du tableau </w:t>
+      </w:r>
+      <w:r>
+        <w:rPr>
+          <w:rFonts w:ascii="Arial" w:hAnsi="Arial" w:cs="Arial"/>
+          <w:b/>
+          <w:sz w:val="24"/>
+        </w:rPr>
+        <w:t xml:space="preserve">i </w:t>
+      </w:r>
+      <w:r>
+        <w:rPr>
+          <w:rFonts w:ascii="Arial" w:hAnsi="Arial" w:cs="Arial"/>
+          <w:sz w:val="24"/>
+        </w:rPr>
+        <w:t>et on répète la boucle jusqu’à ce que l’on ait traversé le tableau dans son entièreté.</w:t>
+      </w:r>
+    </w:p>
+    <w:p>
+      <w:pPr>
+        <w:spacing w:line="360" w:lineRule="auto"/>
+        <w:jc w:val="both"/>
+        <w:rPr>
+          <w:rFonts w:ascii="Arial" w:hAnsi="Arial" w:cs="Arial"/>
+          <w:sz w:val="24"/>
+        </w:rPr>
+      </w:pPr>
+      <w:r>
+        <w:rPr>
+          <w:rFonts w:ascii="Arial" w:hAnsi="Arial" w:cs="Arial"/>
+          <w:sz w:val="24"/>
+        </w:rPr>
+        <w:tab/>
+        <w:t xml:space="preserve">Par la suite, la variable désirée pourra être cueillie avec une simple commande demandant la valeur de </w:t>
+      </w:r>
+      <w:proofErr w:type="spellStart"/>
+      <w:r>
+        <w:rPr>
+          <w:rFonts w:ascii="Arial" w:hAnsi="Arial" w:cs="Arial"/>
+          <w:b/>
+          <w:sz w:val="24"/>
+        </w:rPr>
+        <w:t>nbCours</w:t>
+      </w:r>
+      <w:r>
+        <w:rPr>
+          <w:rFonts w:ascii="Arial" w:hAnsi="Arial" w:cs="Arial"/>
+          <w:b/>
+          <w:sz w:val="24"/>
+          <w:u w:val="single"/>
+        </w:rPr>
+        <w:t>Journee</w:t>
+      </w:r>
+      <w:proofErr w:type="spellEnd"/>
+      <w:r>
+        <w:rPr>
+          <w:rFonts w:ascii="Arial" w:hAnsi="Arial" w:cs="Arial"/>
+          <w:sz w:val="24"/>
+        </w:rPr>
+        <w:t xml:space="preserve"> </w:t>
+      </w:r>
+      <w:r>
+        <w:rPr>
+          <w:rFonts w:ascii="Arial" w:hAnsi="Arial" w:cs="Arial"/>
+          <w:sz w:val="24"/>
+        </w:rPr>
+        <w:t>appropriée afin de l’intégrer aux statistiques ou autres.</w:t>
+      </w:r>
+    </w:p>
+    <w:p/>
+    <w:p/>
+    <w:p/>
+    <w:p>
+      <w:r>
+        <w:rPr>
+          <w:noProof/>
+          <w:color w:val="FF0000"/>
+          <w:sz w:val="36"/>
+          <w:szCs w:val="36"/>
+          <w:lang w:val="en-CA" w:eastAsia="en-CA"/>
+        </w:rPr>
+        <w:lastRenderedPageBreak/>
+        <w:drawing>
+          <wp:anchor distT="0" distB="0" distL="114300" distR="114300" simplePos="0" relativeHeight="251659264" behindDoc="0" locked="0" layoutInCell="1" allowOverlap="1" wp14:anchorId="123ED453" wp14:editId="0F64260F">
+            <wp:simplePos x="0" y="0"/>
+            <wp:positionH relativeFrom="column">
+              <wp:posOffset>5080</wp:posOffset>
+            </wp:positionH>
+            <wp:positionV relativeFrom="paragraph">
+              <wp:posOffset>382684</wp:posOffset>
+            </wp:positionV>
+            <wp:extent cx="5486400" cy="5245735"/>
+            <wp:effectExtent l="0" t="0" r="0" b="0"/>
+            <wp:wrapSquare wrapText="bothSides"/>
+            <wp:docPr id="1" name="Image 1" descr="C:\Users\Phil\AppData\Local\Microsoft\Windows\INetCache\Content.Word\DiagrammeDeSequenceSystemeNombreCoursParJour.jpg"/>
+            <wp:cNvGraphicFramePr>
+              <a:graphicFrameLocks xmlns:a="http://schemas.openxmlformats.org/drawingml/2006/main" noChangeAspect="1"/>
+            </wp:cNvGraphicFramePr>
+            <a:graphic xmlns:a="http://schemas.openxmlformats.org/drawingml/2006/main">
+              <a:graphicData uri="http://schemas.openxmlformats.org/drawingml/2006/picture">
+                <pic:pic xmlns:pic="http://schemas.openxmlformats.org/drawingml/2006/picture">
+                  <pic:nvPicPr>
+                    <pic:cNvPr id="0" name="Picture 3" descr="C:\Users\Phil\AppData\Local\Microsoft\Windows\INetCache\Content.Word\DiagrammeDeSequenceSystemeNombreCoursParJour.jpg"/>
+                    <pic:cNvPicPr>
+                      <a:picLocks noChangeAspect="1" noChangeArrowheads="1"/>
+                    </pic:cNvPicPr>
+                  </pic:nvPicPr>
+                  <pic:blipFill>
+                    <a:blip r:embed="rId16">
+                      <a:extLst>
+                        <a:ext uri="{28A0092B-C50C-407E-A947-70E740481C1C}">
+                          <a14:useLocalDpi xmlns:a14="http://schemas.microsoft.com/office/drawing/2010/main" val="0"/>
+                        </a:ext>
+                      </a:extLst>
+                    </a:blip>
+                    <a:srcRect/>
+                    <a:stretch>
+                      <a:fillRect/>
+                    </a:stretch>
+                  </pic:blipFill>
+                  <pic:spPr bwMode="auto">
+                    <a:xfrm>
+                      <a:off x="0" y="0"/>
+                      <a:ext cx="5486400" cy="5245735"/>
+                    </a:xfrm>
+                    <a:prstGeom prst="rect">
+                      <a:avLst/>
+                    </a:prstGeom>
+                    <a:noFill/>
+                    <a:ln>
+                      <a:noFill/>
+                    </a:ln>
+                  </pic:spPr>
+                </pic:pic>
+              </a:graphicData>
+            </a:graphic>
+            <wp14:sizeRelH relativeFrom="page">
+              <wp14:pctWidth>0</wp14:pctWidth>
+            </wp14:sizeRelH>
+            <wp14:sizeRelV relativeFrom="page">
+              <wp14:pctHeight>0</wp14:pctHeight>
+            </wp14:sizeRelV>
+          </wp:anchor>
+        </w:drawing>
+      </w:r>
     </w:p>
     <w:p/>
     <w:p/>
@@ -2886,24 +4260,204 @@
     <w:p/>
     <w:p/>
     <w:p/>
+    <w:p/>
+    <w:p/>
+    <w:p/>
+    <w:p/>
+    <w:p>
+      <w:pPr>
+        <w:pStyle w:val="Titre2"/>
+      </w:pPr>
+      <w:bookmarkStart w:id="8" w:name="_Toc413142413"/>
+      <w:r>
+        <w:lastRenderedPageBreak/>
+        <w:t>Affichage de la grille horaire</w:t>
+      </w:r>
+      <w:bookmarkEnd w:id="8"/>
+    </w:p>
+    <w:p>
+      <w:pPr>
+        <w:spacing w:line="360" w:lineRule="auto"/>
+        <w:rPr>
+          <w:rFonts w:ascii="Arial" w:hAnsi="Arial" w:cs="Arial"/>
+          <w:sz w:val="24"/>
+        </w:rPr>
+      </w:pPr>
+    </w:p>
+    <w:p>
+      <w:pPr>
+        <w:spacing w:line="360" w:lineRule="auto"/>
+        <w:jc w:val="both"/>
+        <w:rPr>
+          <w:rFonts w:ascii="Arial" w:hAnsi="Arial" w:cs="Arial"/>
+          <w:sz w:val="24"/>
+        </w:rPr>
+      </w:pPr>
+      <w:r>
+        <w:rPr>
+          <w:rFonts w:ascii="Arial" w:hAnsi="Arial" w:cs="Arial"/>
+          <w:sz w:val="24"/>
+        </w:rPr>
+        <w:tab/>
+        <w:t xml:space="preserve">Lorsque la grille d’affichage est appelée par l’application, une demande est faite à la classe </w:t>
+      </w:r>
+      <w:proofErr w:type="spellStart"/>
+      <w:r>
+        <w:rPr>
+          <w:rFonts w:ascii="Arial" w:hAnsi="Arial" w:cs="Arial"/>
+          <w:b/>
+          <w:sz w:val="24"/>
+        </w:rPr>
+        <w:t>HoraireDrawing</w:t>
+      </w:r>
+      <w:proofErr w:type="spellEnd"/>
+      <w:r>
+        <w:rPr>
+          <w:rFonts w:ascii="Arial" w:hAnsi="Arial" w:cs="Arial"/>
+          <w:sz w:val="24"/>
+        </w:rPr>
+        <w:t xml:space="preserve"> afin d’ajouter les éléments graphiques nécessaires à la création visuelle de la grille horaire. Cette même classe demande à son tour au contrôleur (</w:t>
+      </w:r>
+      <w:proofErr w:type="spellStart"/>
+      <w:r>
+        <w:rPr>
+          <w:rFonts w:ascii="Arial" w:hAnsi="Arial" w:cs="Arial"/>
+          <w:b/>
+          <w:sz w:val="24"/>
+        </w:rPr>
+        <w:t>HoraireController</w:t>
+      </w:r>
+      <w:proofErr w:type="spellEnd"/>
+      <w:r>
+        <w:rPr>
+          <w:rFonts w:ascii="Arial" w:hAnsi="Arial" w:cs="Arial"/>
+          <w:sz w:val="24"/>
+        </w:rPr>
+        <w:t xml:space="preserve">) de lui indiquer l’objet horaire correspondant pour la suite. Notez bien que les éléments graphiques se génèreront à la suite de cette dernière demande. Finalement, la classe </w:t>
+      </w:r>
+      <w:proofErr w:type="spellStart"/>
+      <w:r>
+        <w:rPr>
+          <w:rFonts w:ascii="Arial" w:hAnsi="Arial" w:cs="Arial"/>
+          <w:b/>
+          <w:sz w:val="24"/>
+        </w:rPr>
+        <w:t>HoraireDrawing</w:t>
+      </w:r>
+      <w:proofErr w:type="spellEnd"/>
+      <w:r>
+        <w:rPr>
+          <w:rFonts w:ascii="Arial" w:hAnsi="Arial" w:cs="Arial"/>
+          <w:sz w:val="24"/>
+        </w:rPr>
+        <w:t xml:space="preserve"> pourra dessiner créer un visuel de l’horaire en cours de création et apposer ces éléments graphiques sur la grille générée.</w:t>
+      </w:r>
+    </w:p>
+    <w:p/>
     <w:p>
       <w:pPr>
         <w:spacing w:after="200" w:line="276" w:lineRule="auto"/>
       </w:pPr>
       <w:r>
+        <w:rPr>
+          <w:noProof/>
+        </w:rPr>
+        <w:pict>
+          <v:shape id="_x0000_s1027" type="#_x0000_t75" style="position:absolute;margin-left:1.15pt;margin-top:45.2pt;width:431.15pt;height:262.05pt;z-index:251658752;mso-position-horizontal-relative:text;mso-position-vertical-relative:text">
+            <v:imagedata r:id="rId17" o:title="DiagrammeDeSequenceSystemeAffichageGrille"/>
+            <w10:wrap type="square"/>
+          </v:shape>
+        </w:pict>
+      </w:r>
+      <w:r>
         <w:br w:type="page"/>
       </w:r>
     </w:p>
     <w:p>
       <w:pPr>
+        <w:pStyle w:val="Titre1"/>
+      </w:pPr>
+      <w:bookmarkStart w:id="9" w:name="_Toc413142414"/>
+      <w:r>
+        <w:lastRenderedPageBreak/>
+        <w:t>Annexe</w:t>
+      </w:r>
+      <w:bookmarkEnd w:id="9"/>
+    </w:p>
+    <w:p/>
+    <w:p/>
+    <w:p/>
+    <w:p>
+      <w:pPr>
         <w:pStyle w:val="Titre2"/>
       </w:pPr>
-      <w:bookmarkStart w:id="10" w:name="_Toc411942605"/>
+      <w:bookmarkStart w:id="10" w:name="_Toc413142415"/>
+      <w:r>
+        <w:t>Modèle du domaine</w:t>
+      </w:r>
+      <w:bookmarkEnd w:id="10"/>
+    </w:p>
+    <w:p>
+      <w:r>
+        <w:t>A confirmer (retrait 2 classes possible?)</w:t>
+      </w:r>
+    </w:p>
+    <w:p>
+      <w:pPr>
+        <w:spacing w:after="200" w:line="276" w:lineRule="auto"/>
+      </w:pPr>
+      <w:r>
+        <w:br w:type="page"/>
+      </w:r>
+    </w:p>
+    <w:p>
+      <w:pPr>
+        <w:pStyle w:val="Titre2"/>
+      </w:pPr>
+      <w:bookmarkStart w:id="11" w:name="_Toc413142416"/>
+      <w:r>
+        <w:rPr>
+          <w:noProof/>
+        </w:rPr>
+        <w:lastRenderedPageBreak/>
+        <w:pict>
+          <v:shape id="_x0000_s1026" type="#_x0000_t75" style="position:absolute;margin-left:-33pt;margin-top:80.15pt;width:518.25pt;height:486.75pt;z-index:251657728;mso-position-horizontal-relative:text;mso-position-vertical-relative:text">
+            <v:imagedata r:id="rId18" o:title="diagramme usecase"/>
+            <w10:wrap type="square"/>
+          </v:shape>
+        </w:pict>
+      </w:r>
+      <w:r>
+        <w:t>Modèle des cas d’utilisation</w:t>
+      </w:r>
+      <w:bookmarkEnd w:id="11"/>
+    </w:p>
+    <w:p/>
+    <w:p/>
+    <w:p/>
+    <w:p/>
+    <w:p/>
+    <w:p/>
+    <w:p>
+      <w:pPr>
+        <w:spacing w:after="200" w:line="276" w:lineRule="auto"/>
+      </w:pPr>
+      <w:r>
+        <w:br w:type="page"/>
+      </w:r>
+    </w:p>
+    <w:p>
+      <w:pPr>
+        <w:pStyle w:val="Titre2"/>
+      </w:pPr>
+      <w:bookmarkStart w:id="12" w:name="_Toc411942605"/>
+      <w:bookmarkStart w:id="13" w:name="_Toc413142417"/>
       <w:r>
         <w:lastRenderedPageBreak/>
         <w:t>Glossaire</w:t>
       </w:r>
-      <w:bookmarkEnd w:id="10"/>
+      <w:bookmarkEnd w:id="12"/>
+      <w:bookmarkEnd w:id="13"/>
     </w:p>
     <w:p/>
     <w:p>
@@ -3085,7 +4639,23 @@
           <w:i/>
           <w:sz w:val="22"/>
         </w:rPr>
-        <w:t>(réf. : Wikipédia)</w:t>
+        <w:t>(</w:t>
+      </w:r>
+      <w:proofErr w:type="gramStart"/>
+      <w:r>
+        <w:rPr>
+          <w:i/>
+          <w:sz w:val="22"/>
+        </w:rPr>
+        <w:t>réf</w:t>
+      </w:r>
+      <w:proofErr w:type="gramEnd"/>
+      <w:r>
+        <w:rPr>
+          <w:i/>
+          <w:sz w:val="22"/>
+        </w:rPr>
+        <w:t>. : Wikipédia)</w:t>
       </w:r>
     </w:p>
     <w:p>
@@ -3116,13 +4686,7 @@
         <w:rPr>
           <w:sz w:val="24"/>
         </w:rPr>
-        <w:t>Référent pour l’ensemble des processus d’affaires d’un projet ou d’une organisation. Englobe les entités, les acteurs et autre</w:t>
-      </w:r>
-      <w:r>
-        <w:rPr>
-          <w:sz w:val="24"/>
-        </w:rPr>
-        <w:t>s participants de ces processus.</w:t>
+        <w:t>Référent pour l’ensemble des processus d’affaires d’un projet ou d’une organisation. Englobe les entités, les acteurs et autres participants de ces processus.</w:t>
       </w:r>
     </w:p>
     <w:p>
@@ -3610,8 +5174,164 @@
         </w:rPr>
         <w:t>Période de 15 semaines durant laquelle un étudiant de l’université doit accomplir les objectifs de ses cours.</w:t>
       </w:r>
-      <w:bookmarkStart w:id="11" w:name="_GoBack"/>
-      <w:bookmarkEnd w:id="11"/>
+    </w:p>
+    <w:p>
+      <w:pPr>
+        <w:spacing w:after="200" w:line="360" w:lineRule="auto"/>
+        <w:rPr>
+          <w:b/>
+          <w:sz w:val="24"/>
+        </w:rPr>
+      </w:pPr>
+      <w:r>
+        <w:rPr>
+          <w:b/>
+          <w:sz w:val="24"/>
+        </w:rPr>
+        <w:t>GUI</w:t>
+      </w:r>
+    </w:p>
+    <w:p>
+      <w:pPr>
+        <w:spacing w:after="200" w:line="360" w:lineRule="auto"/>
+        <w:ind w:left="705"/>
+        <w:rPr>
+          <w:sz w:val="24"/>
+        </w:rPr>
+      </w:pPr>
+      <w:r>
+        <w:rPr>
+          <w:sz w:val="24"/>
+        </w:rPr>
+        <w:t xml:space="preserve">Signifie : </w:t>
+      </w:r>
+      <w:proofErr w:type="spellStart"/>
+      <w:r>
+        <w:rPr>
+          <w:b/>
+          <w:sz w:val="24"/>
+        </w:rPr>
+        <w:t>G</w:t>
+      </w:r>
+      <w:r>
+        <w:rPr>
+          <w:sz w:val="24"/>
+        </w:rPr>
+        <w:t>raphical</w:t>
+      </w:r>
+      <w:proofErr w:type="spellEnd"/>
+      <w:r>
+        <w:rPr>
+          <w:sz w:val="24"/>
+        </w:rPr>
+        <w:t xml:space="preserve"> </w:t>
+      </w:r>
+      <w:r>
+        <w:rPr>
+          <w:b/>
+          <w:sz w:val="24"/>
+        </w:rPr>
+        <w:t>U</w:t>
+      </w:r>
+      <w:r>
+        <w:rPr>
+          <w:sz w:val="24"/>
+        </w:rPr>
+        <w:t xml:space="preserve">ser </w:t>
+      </w:r>
+      <w:r>
+        <w:rPr>
+          <w:b/>
+          <w:sz w:val="24"/>
+        </w:rPr>
+        <w:t>I</w:t>
+      </w:r>
+      <w:r>
+        <w:rPr>
+          <w:sz w:val="24"/>
+        </w:rPr>
+        <w:t>nterface, ce qui représente l’interface graphique utilisateur. C’est ce qui est affiché par le programme.</w:t>
+      </w:r>
+    </w:p>
+    <w:p>
+      <w:pPr>
+        <w:spacing w:after="200" w:line="360" w:lineRule="auto"/>
+        <w:ind w:left="705"/>
+        <w:rPr>
+          <w:sz w:val="24"/>
+        </w:rPr>
+      </w:pPr>
+    </w:p>
+    <w:p>
+      <w:pPr>
+        <w:spacing w:after="200" w:line="360" w:lineRule="auto"/>
+        <w:rPr>
+          <w:b/>
+          <w:sz w:val="24"/>
+        </w:rPr>
+      </w:pPr>
+      <w:r>
+        <w:rPr>
+          <w:b/>
+          <w:sz w:val="24"/>
+        </w:rPr>
+        <w:lastRenderedPageBreak/>
+        <w:t>Diagramme de package</w:t>
+      </w:r>
+    </w:p>
+    <w:p>
+      <w:pPr>
+        <w:spacing w:after="200" w:line="360" w:lineRule="auto"/>
+        <w:ind w:left="705"/>
+        <w:rPr>
+          <w:sz w:val="24"/>
+        </w:rPr>
+      </w:pPr>
+      <w:r>
+        <w:rPr>
+          <w:sz w:val="24"/>
+        </w:rPr>
+        <w:t>Permet de représenté l’architecture des différents groupements de classe en</w:t>
+      </w:r>
+      <w:r>
+        <w:rPr>
+          <w:sz w:val="24"/>
+        </w:rPr>
+        <w:t xml:space="preserve"> différentes couches logique.</w:t>
+      </w:r>
+      <w:bookmarkStart w:id="14" w:name="_GoBack"/>
+      <w:bookmarkEnd w:id="14"/>
+    </w:p>
+    <w:p>
+      <w:pPr>
+        <w:spacing w:after="200" w:line="360" w:lineRule="auto"/>
+        <w:rPr>
+          <w:b/>
+          <w:sz w:val="24"/>
+        </w:rPr>
+      </w:pPr>
+      <w:r>
+        <w:rPr>
+          <w:b/>
+          <w:sz w:val="24"/>
+        </w:rPr>
+        <w:t>Diagramme de séquence</w:t>
+      </w:r>
+    </w:p>
+    <w:p>
+      <w:pPr>
+        <w:spacing w:after="200" w:line="360" w:lineRule="auto"/>
+        <w:ind w:left="705"/>
+        <w:rPr>
+          <w:sz w:val="24"/>
+        </w:rPr>
+      </w:pPr>
+      <w:r>
+        <w:rPr>
+          <w:sz w:val="24"/>
+        </w:rPr>
+        <w:t>Diagramme illustrant ce  qui se produit lors de certaines actions. Permet de comprendre la communication entre les classes.</w:t>
+      </w:r>
     </w:p>
     <w:p/>
     <w:p/>
@@ -3619,11 +5339,11 @@
       <w:pPr>
         <w:pStyle w:val="Titre2"/>
       </w:pPr>
-      <w:bookmarkStart w:id="12" w:name="_Toc412741813"/>
+      <w:bookmarkStart w:id="15" w:name="_Toc413142418"/>
       <w:r>
         <w:t>Gestion de projet</w:t>
       </w:r>
-      <w:bookmarkEnd w:id="12"/>
+      <w:bookmarkEnd w:id="15"/>
     </w:p>
     <w:p/>
     <w:p>
@@ -3638,8 +5358,17 @@
           <w:b/>
           <w:i/>
         </w:rPr>
-        <w:t>Voir diagrammeDeGant.gan</w:t>
-      </w:r>
+        <w:t xml:space="preserve">Voir </w:t>
+      </w:r>
+      <w:proofErr w:type="spellStart"/>
+      <w:r>
+        <w:rPr>
+          <w:b/>
+          <w:i/>
+        </w:rPr>
+        <w:t>diagrammeDeGant.gan</w:t>
+      </w:r>
+      <w:proofErr w:type="spellEnd"/>
     </w:p>
     <w:sectPr>
       <w:pgSz w:w="12240" w:h="15840"/>
@@ -7234,7 +8963,7 @@
 </file>
 
 <file path=customXml/itemProps1.xml><?xml version="1.0" encoding="utf-8"?>
-<ds:datastoreItem xmlns:ds="http://schemas.openxmlformats.org/officeDocument/2006/customXml" ds:itemID="{D73EA25A-EC97-483E-9101-9F057BCAD7B3}">
+<ds:datastoreItem xmlns:ds="http://schemas.openxmlformats.org/officeDocument/2006/customXml" ds:itemID="{6B734A04-9D2F-416B-92AD-9E7ECFA0BA7F}">
   <ds:schemaRefs>
     <ds:schemaRef ds:uri="http://schemas.openxmlformats.org/officeDocument/2006/bibliography"/>
   </ds:schemaRefs>

</xml_diff>

<commit_message>
Ajout diagramme sequence doc principal
</commit_message>
<xml_diff>
--- a/rapport/RemiseTP2/Alpha TP2.docx
+++ b/rapport/RemiseTP2/Alpha TP2.docx
@@ -342,23 +342,7 @@
           <w:sz w:val="23"/>
           <w:szCs w:val="23"/>
         </w:rPr>
-        <w:t xml:space="preserve">M. Jonathan </w:t>
-      </w:r>
-      <w:proofErr w:type="spellStart"/>
-      <w:r>
-        <w:rPr>
-          <w:sz w:val="23"/>
-          <w:szCs w:val="23"/>
-        </w:rPr>
-        <w:t>Gaudreault</w:t>
-      </w:r>
-      <w:proofErr w:type="spellEnd"/>
-      <w:r>
-        <w:rPr>
-          <w:sz w:val="23"/>
-          <w:szCs w:val="23"/>
-        </w:rPr>
-        <w:t xml:space="preserve"> </w:t>
+        <w:t xml:space="preserve">M. Jonathan Gaudreault </w:t>
       </w:r>
     </w:p>
     <w:p>
@@ -476,34 +460,14 @@
           <w:lang w:val="en-CA"/>
         </w:rPr>
       </w:pPr>
-      <w:proofErr w:type="spellStart"/>
       <w:r>
         <w:rPr>
           <w:sz w:val="23"/>
           <w:szCs w:val="23"/>
           <w:lang w:val="en-CA"/>
         </w:rPr>
-        <w:t>Khouma</w:t>
-      </w:r>
-      <w:proofErr w:type="spellEnd"/>
-      <w:r>
-        <w:rPr>
-          <w:sz w:val="23"/>
-          <w:szCs w:val="23"/>
-          <w:lang w:val="en-CA"/>
-        </w:rPr>
-        <w:t xml:space="preserve">, </w:t>
-      </w:r>
-      <w:proofErr w:type="spellStart"/>
-      <w:r>
-        <w:rPr>
-          <w:sz w:val="23"/>
-          <w:szCs w:val="23"/>
-          <w:lang w:val="en-CA"/>
-        </w:rPr>
-        <w:t>Abdou</w:t>
-      </w:r>
-      <w:proofErr w:type="spellEnd"/>
+        <w:t>Khouma, Abdou</w:t>
+      </w:r>
       <w:r>
         <w:rPr>
           <w:sz w:val="23"/>
@@ -540,23 +504,13 @@
           <w:lang w:val="en-CA"/>
         </w:rPr>
       </w:pPr>
-      <w:proofErr w:type="spellStart"/>
       <w:r>
         <w:rPr>
           <w:sz w:val="23"/>
           <w:szCs w:val="23"/>
           <w:lang w:val="en-CA"/>
         </w:rPr>
-        <w:t>Gadoury</w:t>
-      </w:r>
-      <w:proofErr w:type="spellEnd"/>
-      <w:r>
-        <w:rPr>
-          <w:sz w:val="23"/>
-          <w:szCs w:val="23"/>
-          <w:lang w:val="en-CA"/>
-        </w:rPr>
-        <w:t>, Gabriel</w:t>
+        <w:t>Gadoury, Gabriel</w:t>
       </w:r>
       <w:r>
         <w:rPr>
@@ -633,25 +587,7 @@
           <w:szCs w:val="23"/>
           <w:lang w:val="en-CA"/>
         </w:rPr>
-        <w:t xml:space="preserve">Yeo, </w:t>
-      </w:r>
-      <w:proofErr w:type="spellStart"/>
-      <w:r>
-        <w:rPr>
-          <w:sz w:val="23"/>
-          <w:szCs w:val="23"/>
-          <w:lang w:val="en-CA"/>
-        </w:rPr>
-        <w:t>Clotioloman</w:t>
-      </w:r>
-      <w:proofErr w:type="spellEnd"/>
-      <w:r>
-        <w:rPr>
-          <w:sz w:val="23"/>
-          <w:szCs w:val="23"/>
-          <w:lang w:val="en-CA"/>
-        </w:rPr>
-        <w:t xml:space="preserve">                        </w:t>
+        <w:t xml:space="preserve">Yeo, Clotioloman                        </w:t>
       </w:r>
       <w:hyperlink r:id="rId12" w:history="1">
         <w:r>
@@ -710,13 +646,8 @@
             <w:pStyle w:val="En-ttedetabledesmatires"/>
           </w:pPr>
           <w:r>
-            <w:t xml:space="preserve">Table des </w:t>
+            <w:t>Table des matières</w:t>
           </w:r>
-          <w:proofErr w:type="spellStart"/>
-          <w:r>
-            <w:t>matières</w:t>
-          </w:r>
-          <w:proofErr w:type="spellEnd"/>
         </w:p>
         <w:p>
           <w:pPr>
@@ -1929,7 +1860,6 @@
         </w:rPr>
         <w:t xml:space="preserve">de </w:t>
       </w:r>
-      <w:proofErr w:type="spellStart"/>
       <w:r>
         <w:rPr>
           <w:rFonts w:ascii="Calibri" w:eastAsiaTheme="minorHAnsi" w:hAnsi="Calibri" w:cs="Calibri"/>
@@ -1937,17 +1867,7 @@
           <w:sz w:val="24"/>
           <w:szCs w:val="24"/>
         </w:rPr>
-        <w:t>planIFTicateur</w:t>
-      </w:r>
-      <w:proofErr w:type="spellEnd"/>
-      <w:r>
-        <w:rPr>
-          <w:rFonts w:ascii="Calibri" w:eastAsiaTheme="minorHAnsi" w:hAnsi="Calibri" w:cs="Calibri"/>
-          <w:color w:val="000000"/>
-          <w:sz w:val="24"/>
-          <w:szCs w:val="24"/>
-        </w:rPr>
-        <w:t xml:space="preserve">. Cette analyse sera basée sur les éléments préalablement réalisés. </w:t>
+        <w:t xml:space="preserve">planIFTicateur. Cette analyse sera basée sur les éléments préalablement réalisés. </w:t>
       </w:r>
     </w:p>
     <w:p>
@@ -2260,17 +2180,8 @@
           <w:sz w:val="24"/>
           <w:szCs w:val="24"/>
         </w:rPr>
-        <w:t>(</w:t>
-      </w:r>
-      <w:proofErr w:type="spellStart"/>
-      <w:r>
-        <w:rPr>
-          <w:sz w:val="24"/>
-          <w:szCs w:val="24"/>
-        </w:rPr>
-        <w:t>Keep</w:t>
-      </w:r>
-      <w:proofErr w:type="spellEnd"/>
+        <w:t>(Keep</w:t>
+      </w:r>
       <w:r>
         <w:rPr>
           <w:sz w:val="24"/>
@@ -2299,7 +2210,6 @@
         </w:rPr>
         <w:t xml:space="preserve"> </w:t>
       </w:r>
-      <w:proofErr w:type="spellStart"/>
       <w:r>
         <w:rPr>
           <w:sz w:val="24"/>
@@ -2307,7 +2217,6 @@
         </w:rPr>
         <w:t>Stupid</w:t>
       </w:r>
-      <w:proofErr w:type="spellEnd"/>
       <w:r>
         <w:rPr>
           <w:sz w:val="24"/>
@@ -3015,41 +2924,7 @@
           <w:szCs w:val="24"/>
         </w:rPr>
         <w:lastRenderedPageBreak/>
-        <w:t xml:space="preserve">Le communication entre l'interface graphique et </w:t>
-      </w:r>
-      <w:proofErr w:type="gramStart"/>
-      <w:r>
-        <w:rPr>
-          <w:rFonts w:ascii="Arial" w:hAnsi="Arial" w:cs="Arial"/>
-          <w:sz w:val="24"/>
-          <w:szCs w:val="24"/>
-        </w:rPr>
-        <w:t>la</w:t>
-      </w:r>
-      <w:proofErr w:type="gramEnd"/>
-      <w:r>
-        <w:rPr>
-          <w:rFonts w:ascii="Arial" w:hAnsi="Arial" w:cs="Arial"/>
-          <w:sz w:val="24"/>
-          <w:szCs w:val="24"/>
-        </w:rPr>
-        <w:t xml:space="preserve"> logique </w:t>
-      </w:r>
-      <w:r>
-        <w:rPr>
-          <w:rFonts w:ascii="Arial" w:hAnsi="Arial" w:cs="Arial"/>
-          <w:sz w:val="24"/>
-          <w:szCs w:val="24"/>
-        </w:rPr>
-        <w:t>métier</w:t>
-      </w:r>
-      <w:r>
-        <w:rPr>
-          <w:rFonts w:ascii="Arial" w:hAnsi="Arial" w:cs="Arial"/>
-          <w:sz w:val="24"/>
-          <w:szCs w:val="24"/>
-        </w:rPr>
-        <w:t xml:space="preserve"> (le </w:t>
+        <w:t xml:space="preserve">Le communication entre l'interface graphique et la logique métier (le </w:t>
       </w:r>
       <w:r>
         <w:rPr>
@@ -3065,57 +2940,7 @@
           <w:sz w:val="24"/>
           <w:szCs w:val="24"/>
         </w:rPr>
-        <w:t xml:space="preserve"> se fait par le billet du </w:t>
-      </w:r>
-      <w:r>
-        <w:rPr>
-          <w:rFonts w:ascii="Arial" w:hAnsi="Arial" w:cs="Arial"/>
-          <w:sz w:val="24"/>
-          <w:szCs w:val="24"/>
-        </w:rPr>
-        <w:t>contrôleur</w:t>
-      </w:r>
-      <w:r>
-        <w:rPr>
-          <w:rFonts w:ascii="Arial" w:hAnsi="Arial" w:cs="Arial"/>
-          <w:sz w:val="24"/>
-          <w:szCs w:val="24"/>
-        </w:rPr>
-        <w:t xml:space="preserve"> de </w:t>
-      </w:r>
-      <w:proofErr w:type="spellStart"/>
-      <w:r>
-        <w:rPr>
-          <w:rFonts w:ascii="Arial" w:hAnsi="Arial" w:cs="Arial"/>
-          <w:sz w:val="24"/>
-          <w:szCs w:val="24"/>
-        </w:rPr>
-        <w:t>Larman</w:t>
-      </w:r>
-      <w:proofErr w:type="spellEnd"/>
-      <w:r>
-        <w:rPr>
-          <w:rFonts w:ascii="Arial" w:hAnsi="Arial" w:cs="Arial"/>
-          <w:sz w:val="24"/>
-          <w:szCs w:val="24"/>
-        </w:rPr>
-        <w:t xml:space="preserve">. Ce dernier </w:t>
-      </w:r>
-      <w:r>
-        <w:rPr>
-          <w:rFonts w:ascii="Arial" w:hAnsi="Arial" w:cs="Arial"/>
-          <w:sz w:val="24"/>
-          <w:szCs w:val="24"/>
-        </w:rPr>
-        <w:t>reçoit</w:t>
-      </w:r>
-      <w:r>
-        <w:rPr>
-          <w:rFonts w:ascii="Arial" w:hAnsi="Arial" w:cs="Arial"/>
-          <w:sz w:val="24"/>
-          <w:szCs w:val="24"/>
-        </w:rPr>
-        <w:t xml:space="preserve"> de l'</w:t>
+        <w:t xml:space="preserve"> se fait par le billet du contrôleur de Larman. Ce dernier reçoit de l'</w:t>
       </w:r>
       <w:r>
         <w:rPr>
@@ -3147,15 +2972,195 @@
           <w:sz w:val="24"/>
           <w:szCs w:val="24"/>
         </w:rPr>
-        <w:t xml:space="preserve">. Il sert d'articulation ente l'interface et le domaine et il fait les bons appels dans </w:t>
-      </w:r>
-      <w:r>
-        <w:rPr>
-          <w:rFonts w:ascii="Arial" w:hAnsi="Arial" w:cs="Arial"/>
-          <w:sz w:val="24"/>
-          <w:szCs w:val="24"/>
-        </w:rPr>
-        <w:t>le domaine</w:t>
+        <w:t>. Il sert d'articulation ente l'interface et le domaine et il fait les bons appels dans le domaine.</w:t>
+      </w:r>
+    </w:p>
+    <w:p>
+      <w:pPr>
+        <w:spacing w:line="360" w:lineRule="auto"/>
+        <w:rPr>
+          <w:rFonts w:ascii="Arial" w:hAnsi="Arial" w:cs="Arial"/>
+          <w:sz w:val="24"/>
+          <w:szCs w:val="24"/>
+        </w:rPr>
+      </w:pPr>
+      <w:r>
+        <w:rPr>
+          <w:rFonts w:ascii="Arial" w:hAnsi="Arial" w:cs="Arial"/>
+          <w:sz w:val="24"/>
+          <w:szCs w:val="24"/>
+        </w:rPr>
+        <w:t xml:space="preserve">L'utilisateur appelle le </w:t>
+      </w:r>
+      <w:r>
+        <w:rPr>
+          <w:rFonts w:ascii="Arial" w:hAnsi="Arial" w:cs="Arial"/>
+          <w:b/>
+          <w:sz w:val="24"/>
+          <w:szCs w:val="24"/>
+        </w:rPr>
+        <w:t>paintComponent</w:t>
+      </w:r>
+      <w:r>
+        <w:rPr>
+          <w:rFonts w:ascii="Arial" w:hAnsi="Arial" w:cs="Arial"/>
+          <w:sz w:val="24"/>
+          <w:szCs w:val="24"/>
+        </w:rPr>
+        <w:t xml:space="preserve"> du </w:t>
+      </w:r>
+      <w:r>
+        <w:rPr>
+          <w:rFonts w:ascii="Arial" w:hAnsi="Arial" w:cs="Arial"/>
+          <w:b/>
+          <w:sz w:val="24"/>
+          <w:szCs w:val="24"/>
+        </w:rPr>
+        <w:t>drawingPanel</w:t>
+      </w:r>
+      <w:r>
+        <w:rPr>
+          <w:rFonts w:ascii="Arial" w:hAnsi="Arial" w:cs="Arial"/>
+          <w:sz w:val="24"/>
+          <w:szCs w:val="24"/>
+        </w:rPr>
+        <w:t xml:space="preserve"> . Cette mé</w:t>
+      </w:r>
+      <w:r>
+        <w:rPr>
+          <w:rFonts w:ascii="Arial" w:hAnsi="Arial" w:cs="Arial"/>
+          <w:sz w:val="24"/>
+          <w:szCs w:val="24"/>
+        </w:rPr>
+        <w:t xml:space="preserve">thode est chargée d'initialiser les dimensions de la zone totale </w:t>
+      </w:r>
+      <w:r>
+        <w:rPr>
+          <w:rFonts w:ascii="Arial" w:hAnsi="Arial" w:cs="Arial"/>
+          <w:sz w:val="24"/>
+          <w:szCs w:val="24"/>
+        </w:rPr>
+        <w:t xml:space="preserve">utilisée par notre application. </w:t>
+      </w:r>
+      <w:r>
+        <w:rPr>
+          <w:rFonts w:ascii="Arial" w:hAnsi="Arial" w:cs="Arial"/>
+          <w:sz w:val="24"/>
+          <w:szCs w:val="24"/>
+        </w:rPr>
+        <w:t xml:space="preserve">Cette classe appartient au </w:t>
+      </w:r>
+      <w:r>
+        <w:rPr>
+          <w:rFonts w:ascii="Arial" w:hAnsi="Arial" w:cs="Arial"/>
+          <w:b/>
+          <w:sz w:val="24"/>
+          <w:szCs w:val="24"/>
+        </w:rPr>
+        <w:t>package</w:t>
+      </w:r>
+      <w:r>
+        <w:rPr>
+          <w:rFonts w:ascii="Arial" w:hAnsi="Arial" w:cs="Arial"/>
+          <w:sz w:val="24"/>
+          <w:szCs w:val="24"/>
+        </w:rPr>
+        <w:t xml:space="preserve"> de l'in</w:t>
+      </w:r>
+      <w:r>
+        <w:rPr>
+          <w:rFonts w:ascii="Arial" w:hAnsi="Arial" w:cs="Arial"/>
+          <w:sz w:val="24"/>
+          <w:szCs w:val="24"/>
+        </w:rPr>
+        <w:t>terface graphique utilisateur (</w:t>
+      </w:r>
+      <w:r>
+        <w:rPr>
+          <w:rFonts w:ascii="Arial" w:hAnsi="Arial" w:cs="Arial"/>
+          <w:b/>
+          <w:sz w:val="24"/>
+          <w:szCs w:val="24"/>
+        </w:rPr>
+        <w:t>GUI</w:t>
+      </w:r>
+      <w:r>
+        <w:rPr>
+          <w:rFonts w:ascii="Arial" w:hAnsi="Arial" w:cs="Arial"/>
+          <w:sz w:val="24"/>
+          <w:szCs w:val="24"/>
+        </w:rPr>
+        <w:t>).</w:t>
+      </w:r>
+    </w:p>
+    <w:p>
+      <w:pPr>
+        <w:spacing w:line="360" w:lineRule="auto"/>
+        <w:rPr>
+          <w:rFonts w:ascii="Arial" w:hAnsi="Arial" w:cs="Arial"/>
+          <w:sz w:val="24"/>
+          <w:szCs w:val="24"/>
+        </w:rPr>
+      </w:pPr>
+      <w:r>
+        <w:rPr>
+          <w:rFonts w:ascii="Arial" w:hAnsi="Arial" w:cs="Arial"/>
+          <w:sz w:val="24"/>
+          <w:szCs w:val="24"/>
+        </w:rPr>
+        <w:t xml:space="preserve">Puis le </w:t>
+      </w:r>
+      <w:r>
+        <w:rPr>
+          <w:rFonts w:ascii="Arial" w:hAnsi="Arial" w:cs="Arial"/>
+          <w:b/>
+          <w:sz w:val="24"/>
+          <w:szCs w:val="24"/>
+        </w:rPr>
+        <w:t>paintComponent</w:t>
+      </w:r>
+      <w:r>
+        <w:rPr>
+          <w:rFonts w:ascii="Arial" w:hAnsi="Arial" w:cs="Arial"/>
+          <w:sz w:val="24"/>
+          <w:szCs w:val="24"/>
+        </w:rPr>
+        <w:t xml:space="preserve"> instancie un objet de type </w:t>
+      </w:r>
+      <w:r>
+        <w:rPr>
+          <w:rFonts w:ascii="Arial" w:hAnsi="Arial" w:cs="Arial"/>
+          <w:b/>
+          <w:sz w:val="24"/>
+          <w:szCs w:val="24"/>
+        </w:rPr>
+        <w:t>Hor</w:t>
+      </w:r>
+      <w:r>
+        <w:rPr>
+          <w:rFonts w:ascii="Arial" w:hAnsi="Arial" w:cs="Arial"/>
+          <w:b/>
+          <w:sz w:val="24"/>
+          <w:szCs w:val="24"/>
+        </w:rPr>
+        <w:t>aireDrawing</w:t>
+      </w:r>
+      <w:r>
+        <w:rPr>
+          <w:rFonts w:ascii="Arial" w:hAnsi="Arial" w:cs="Arial"/>
+          <w:sz w:val="24"/>
+          <w:szCs w:val="24"/>
+        </w:rPr>
+        <w:t xml:space="preserve"> qui possède un objet de l</w:t>
+      </w:r>
+      <w:r>
+        <w:rPr>
+          <w:rFonts w:ascii="Arial" w:hAnsi="Arial" w:cs="Arial"/>
+          <w:b/>
+          <w:sz w:val="24"/>
+          <w:szCs w:val="24"/>
+        </w:rPr>
+        <w:t>'HoraireControler</w:t>
       </w:r>
       <w:r>
         <w:rPr>
@@ -3181,29 +3186,61 @@
           <w:sz w:val="24"/>
           <w:szCs w:val="24"/>
         </w:rPr>
-        <w:t xml:space="preserve">L'utilisateur appelle le </w:t>
-      </w:r>
-      <w:proofErr w:type="spellStart"/>
-      <w:r>
-        <w:rPr>
-          <w:rFonts w:ascii="Arial" w:hAnsi="Arial" w:cs="Arial"/>
-          <w:b/>
-          <w:sz w:val="24"/>
-          <w:szCs w:val="24"/>
-        </w:rPr>
-        <w:t>paintComponent</w:t>
-      </w:r>
-      <w:proofErr w:type="spellEnd"/>
-      <w:r>
-        <w:rPr>
-          <w:rFonts w:ascii="Arial" w:hAnsi="Arial" w:cs="Arial"/>
-          <w:sz w:val="24"/>
-          <w:szCs w:val="24"/>
-        </w:rPr>
-        <w:t xml:space="preserve"> du </w:t>
-      </w:r>
-      <w:proofErr w:type="spellStart"/>
-      <w:proofErr w:type="gramStart"/>
+        <w:t xml:space="preserve"> Par le billet de ce contrôleur qui a un objet de type Horaire alors le </w:t>
+      </w:r>
+      <w:r>
+        <w:rPr>
+          <w:rFonts w:ascii="Arial" w:hAnsi="Arial" w:cs="Arial"/>
+          <w:b/>
+          <w:sz w:val="24"/>
+          <w:szCs w:val="24"/>
+        </w:rPr>
+        <w:t>HoraireDrawing</w:t>
+      </w:r>
+      <w:r>
+        <w:rPr>
+          <w:rFonts w:ascii="Arial" w:hAnsi="Arial" w:cs="Arial"/>
+          <w:sz w:val="24"/>
+          <w:szCs w:val="24"/>
+        </w:rPr>
+        <w:t xml:space="preserve"> dispose de toute l'information nécessaire pour dessiner un Horaire.</w:t>
+      </w:r>
+    </w:p>
+    <w:p>
+      <w:pPr>
+        <w:spacing w:line="360" w:lineRule="auto"/>
+        <w:rPr>
+          <w:rFonts w:ascii="Arial" w:hAnsi="Arial" w:cs="Arial"/>
+          <w:sz w:val="24"/>
+          <w:szCs w:val="24"/>
+        </w:rPr>
+      </w:pPr>
+      <w:r>
+        <w:rPr>
+          <w:rFonts w:ascii="Arial" w:hAnsi="Arial" w:cs="Arial"/>
+          <w:sz w:val="24"/>
+          <w:szCs w:val="24"/>
+        </w:rPr>
+        <w:t>Listes des activités à placer, listes des activités déjà placées, listes des conflits à afficher, listes des modifications ayant eu lieu dans l'horaire, les panneaux de chaque jour,...</w:t>
+      </w:r>
+    </w:p>
+    <w:p>
+      <w:pPr>
+        <w:spacing w:line="360" w:lineRule="auto"/>
+        <w:rPr>
+          <w:rFonts w:ascii="Arial" w:hAnsi="Arial" w:cs="Arial"/>
+          <w:sz w:val="24"/>
+          <w:szCs w:val="24"/>
+        </w:rPr>
+      </w:pPr>
+      <w:r>
+        <w:rPr>
+          <w:rFonts w:ascii="Arial" w:hAnsi="Arial" w:cs="Arial"/>
+          <w:sz w:val="24"/>
+          <w:szCs w:val="24"/>
+        </w:rPr>
+        <w:t xml:space="preserve">Cette classe appartient à la couche logique et est dans le package de </w:t>
+      </w:r>
       <w:r>
         <w:rPr>
           <w:rFonts w:ascii="Arial" w:hAnsi="Arial" w:cs="Arial"/>
@@ -3216,256 +3253,28 @@
       <w:r>
         <w:rPr>
           <w:rFonts w:ascii="Arial" w:hAnsi="Arial" w:cs="Arial"/>
-          <w:b/>
-          <w:sz w:val="24"/>
-          <w:szCs w:val="24"/>
-        </w:rPr>
-        <w:t>Panel</w:t>
-      </w:r>
-      <w:proofErr w:type="spellEnd"/>
-      <w:r>
-        <w:rPr>
-          <w:rFonts w:ascii="Arial" w:hAnsi="Arial" w:cs="Arial"/>
-          <w:sz w:val="24"/>
-          <w:szCs w:val="24"/>
-        </w:rPr>
-        <w:t xml:space="preserve"> .</w:t>
-      </w:r>
-      <w:proofErr w:type="gramEnd"/>
-      <w:r>
-        <w:rPr>
-          <w:rFonts w:ascii="Arial" w:hAnsi="Arial" w:cs="Arial"/>
-          <w:sz w:val="24"/>
-          <w:szCs w:val="24"/>
-        </w:rPr>
-        <w:t xml:space="preserve"> Cette mé</w:t>
-      </w:r>
-      <w:r>
-        <w:rPr>
-          <w:rFonts w:ascii="Arial" w:hAnsi="Arial" w:cs="Arial"/>
-          <w:sz w:val="24"/>
-          <w:szCs w:val="24"/>
-        </w:rPr>
-        <w:t xml:space="preserve">thode est chargée d'initialiser les </w:t>
-      </w:r>
-      <w:r>
-        <w:rPr>
-          <w:rFonts w:ascii="Arial" w:hAnsi="Arial" w:cs="Arial"/>
-          <w:sz w:val="24"/>
-          <w:szCs w:val="24"/>
-        </w:rPr>
-        <w:t>dimensions</w:t>
-      </w:r>
-      <w:r>
-        <w:rPr>
-          <w:rFonts w:ascii="Arial" w:hAnsi="Arial" w:cs="Arial"/>
-          <w:sz w:val="24"/>
-          <w:szCs w:val="24"/>
-        </w:rPr>
-        <w:t xml:space="preserve"> de la zone totale </w:t>
-      </w:r>
-      <w:r>
-        <w:rPr>
-          <w:rFonts w:ascii="Arial" w:hAnsi="Arial" w:cs="Arial"/>
-          <w:sz w:val="24"/>
-          <w:szCs w:val="24"/>
-        </w:rPr>
-        <w:t xml:space="preserve">utilisée par notre application. </w:t>
-      </w:r>
-      <w:r>
-        <w:rPr>
-          <w:rFonts w:ascii="Arial" w:hAnsi="Arial" w:cs="Arial"/>
-          <w:sz w:val="24"/>
-          <w:szCs w:val="24"/>
-        </w:rPr>
-        <w:t xml:space="preserve">Cette classe appartient au </w:t>
-      </w:r>
-      <w:r>
-        <w:rPr>
-          <w:rFonts w:ascii="Arial" w:hAnsi="Arial" w:cs="Arial"/>
-          <w:b/>
-          <w:sz w:val="24"/>
-          <w:szCs w:val="24"/>
-        </w:rPr>
-        <w:t>package</w:t>
-      </w:r>
-      <w:r>
-        <w:rPr>
-          <w:rFonts w:ascii="Arial" w:hAnsi="Arial" w:cs="Arial"/>
-          <w:sz w:val="24"/>
-          <w:szCs w:val="24"/>
-        </w:rPr>
-        <w:t xml:space="preserve"> de l'in</w:t>
-      </w:r>
-      <w:r>
-        <w:rPr>
-          <w:rFonts w:ascii="Arial" w:hAnsi="Arial" w:cs="Arial"/>
-          <w:sz w:val="24"/>
-          <w:szCs w:val="24"/>
-        </w:rPr>
-        <w:t>terface graphique utilisateur (</w:t>
-      </w:r>
-      <w:r>
-        <w:rPr>
-          <w:rFonts w:ascii="Arial" w:hAnsi="Arial" w:cs="Arial"/>
-          <w:b/>
-          <w:sz w:val="24"/>
-          <w:szCs w:val="24"/>
-        </w:rPr>
-        <w:t>GUI</w:t>
-      </w:r>
-      <w:r>
-        <w:rPr>
-          <w:rFonts w:ascii="Arial" w:hAnsi="Arial" w:cs="Arial"/>
-          <w:sz w:val="24"/>
-          <w:szCs w:val="24"/>
-        </w:rPr>
-        <w:t>).</w:t>
-      </w:r>
-    </w:p>
-    <w:p>
-      <w:pPr>
-        <w:spacing w:line="360" w:lineRule="auto"/>
-        <w:rPr>
-          <w:rFonts w:ascii="Arial" w:hAnsi="Arial" w:cs="Arial"/>
-          <w:sz w:val="24"/>
-          <w:szCs w:val="24"/>
-        </w:rPr>
-      </w:pPr>
-      <w:r>
-        <w:rPr>
-          <w:rFonts w:ascii="Arial" w:hAnsi="Arial" w:cs="Arial"/>
-          <w:sz w:val="24"/>
-          <w:szCs w:val="24"/>
-        </w:rPr>
-        <w:t xml:space="preserve">Puis le </w:t>
-      </w:r>
-      <w:proofErr w:type="spellStart"/>
-      <w:r>
-        <w:rPr>
-          <w:rFonts w:ascii="Arial" w:hAnsi="Arial" w:cs="Arial"/>
-          <w:b/>
-          <w:sz w:val="24"/>
-          <w:szCs w:val="24"/>
-        </w:rPr>
-        <w:t>paintComponent</w:t>
-      </w:r>
-      <w:proofErr w:type="spellEnd"/>
-      <w:r>
-        <w:rPr>
-          <w:rFonts w:ascii="Arial" w:hAnsi="Arial" w:cs="Arial"/>
-          <w:sz w:val="24"/>
-          <w:szCs w:val="24"/>
-        </w:rPr>
-        <w:t xml:space="preserve"> instancie un objet de type </w:t>
-      </w:r>
-      <w:proofErr w:type="spellStart"/>
-      <w:r>
-        <w:rPr>
-          <w:rFonts w:ascii="Arial" w:hAnsi="Arial" w:cs="Arial"/>
-          <w:b/>
-          <w:sz w:val="24"/>
-          <w:szCs w:val="24"/>
-        </w:rPr>
-        <w:t>Hor</w:t>
-      </w:r>
-      <w:r>
-        <w:rPr>
-          <w:rFonts w:ascii="Arial" w:hAnsi="Arial" w:cs="Arial"/>
-          <w:b/>
-          <w:sz w:val="24"/>
-          <w:szCs w:val="24"/>
-        </w:rPr>
-        <w:t>aireDrawing</w:t>
-      </w:r>
-      <w:proofErr w:type="spellEnd"/>
-      <w:r>
-        <w:rPr>
-          <w:rFonts w:ascii="Arial" w:hAnsi="Arial" w:cs="Arial"/>
-          <w:sz w:val="24"/>
-          <w:szCs w:val="24"/>
-        </w:rPr>
-        <w:t xml:space="preserve"> qui </w:t>
-      </w:r>
-      <w:r>
-        <w:rPr>
-          <w:rFonts w:ascii="Arial" w:hAnsi="Arial" w:cs="Arial"/>
-          <w:sz w:val="24"/>
-          <w:szCs w:val="24"/>
-        </w:rPr>
-        <w:t>possède</w:t>
-      </w:r>
-      <w:r>
-        <w:rPr>
-          <w:rFonts w:ascii="Arial" w:hAnsi="Arial" w:cs="Arial"/>
-          <w:sz w:val="24"/>
-          <w:szCs w:val="24"/>
-        </w:rPr>
-        <w:t xml:space="preserve"> un objet de l</w:t>
-      </w:r>
-      <w:r>
-        <w:rPr>
-          <w:rFonts w:ascii="Arial" w:hAnsi="Arial" w:cs="Arial"/>
-          <w:b/>
-          <w:sz w:val="24"/>
-          <w:szCs w:val="24"/>
-        </w:rPr>
-        <w:t>'</w:t>
-      </w:r>
-      <w:proofErr w:type="spellStart"/>
-      <w:r>
-        <w:rPr>
-          <w:rFonts w:ascii="Arial" w:hAnsi="Arial" w:cs="Arial"/>
-          <w:b/>
-          <w:sz w:val="24"/>
-          <w:szCs w:val="24"/>
-        </w:rPr>
-        <w:t>HoraireControler</w:t>
-      </w:r>
-      <w:proofErr w:type="spellEnd"/>
-      <w:r>
-        <w:rPr>
-          <w:rFonts w:ascii="Arial" w:hAnsi="Arial" w:cs="Arial"/>
-          <w:sz w:val="24"/>
-          <w:szCs w:val="24"/>
-        </w:rPr>
-        <w:t>.</w:t>
-      </w:r>
-    </w:p>
-    <w:p>
-      <w:pPr>
-        <w:spacing w:line="360" w:lineRule="auto"/>
-        <w:rPr>
-          <w:rFonts w:ascii="Arial" w:hAnsi="Arial" w:cs="Arial"/>
-          <w:sz w:val="24"/>
-          <w:szCs w:val="24"/>
-        </w:rPr>
-      </w:pPr>
-      <w:r>
-        <w:rPr>
-          <w:rFonts w:ascii="Arial" w:hAnsi="Arial" w:cs="Arial"/>
-          <w:sz w:val="24"/>
-          <w:szCs w:val="24"/>
-        </w:rPr>
-        <w:t xml:space="preserve"> Par le billet de ce </w:t>
-      </w:r>
-      <w:r>
-        <w:rPr>
-          <w:rFonts w:ascii="Arial" w:hAnsi="Arial" w:cs="Arial"/>
-          <w:sz w:val="24"/>
-          <w:szCs w:val="24"/>
-        </w:rPr>
-        <w:t>contrôleur</w:t>
-      </w:r>
-      <w:r>
-        <w:rPr>
-          <w:rFonts w:ascii="Arial" w:hAnsi="Arial" w:cs="Arial"/>
-          <w:sz w:val="24"/>
-          <w:szCs w:val="24"/>
-        </w:rPr>
-        <w:t xml:space="preserve"> qui a un objet de type Horaire alors le </w:t>
-      </w:r>
-      <w:proofErr w:type="spellStart"/>
+          <w:sz w:val="24"/>
+          <w:szCs w:val="24"/>
+        </w:rPr>
+        <w:t xml:space="preserve">. Un objet graphique passe de l'objet </w:t>
+      </w:r>
+      <w:r>
+        <w:rPr>
+          <w:rFonts w:ascii="Arial" w:hAnsi="Arial" w:cs="Arial"/>
+          <w:b/>
+          <w:sz w:val="24"/>
+          <w:szCs w:val="24"/>
+        </w:rPr>
+        <w:t>drawingCadrePanel</w:t>
+      </w:r>
+      <w:r>
+        <w:rPr>
+          <w:rFonts w:ascii="Arial" w:hAnsi="Arial" w:cs="Arial"/>
+          <w:sz w:val="24"/>
+          <w:szCs w:val="24"/>
+        </w:rPr>
+        <w:t xml:space="preserve"> vers le </w:t>
+      </w:r>
       <w:r>
         <w:rPr>
           <w:rFonts w:ascii="Arial" w:hAnsi="Arial" w:cs="Arial"/>
@@ -3475,164 +3284,6 @@
         </w:rPr>
         <w:t>HoraireDrawing</w:t>
       </w:r>
-      <w:proofErr w:type="spellEnd"/>
-      <w:r>
-        <w:rPr>
-          <w:rFonts w:ascii="Arial" w:hAnsi="Arial" w:cs="Arial"/>
-          <w:sz w:val="24"/>
-          <w:szCs w:val="24"/>
-        </w:rPr>
-        <w:t xml:space="preserve"> dispose de </w:t>
-      </w:r>
-      <w:r>
-        <w:rPr>
-          <w:rFonts w:ascii="Arial" w:hAnsi="Arial" w:cs="Arial"/>
-          <w:sz w:val="24"/>
-          <w:szCs w:val="24"/>
-        </w:rPr>
-        <w:t>toute</w:t>
-      </w:r>
-      <w:r>
-        <w:rPr>
-          <w:rFonts w:ascii="Arial" w:hAnsi="Arial" w:cs="Arial"/>
-          <w:sz w:val="24"/>
-          <w:szCs w:val="24"/>
-        </w:rPr>
-        <w:t xml:space="preserve"> l'information </w:t>
-      </w:r>
-      <w:r>
-        <w:rPr>
-          <w:rFonts w:ascii="Arial" w:hAnsi="Arial" w:cs="Arial"/>
-          <w:sz w:val="24"/>
-          <w:szCs w:val="24"/>
-        </w:rPr>
-        <w:t>nécessaire</w:t>
-      </w:r>
-      <w:r>
-        <w:rPr>
-          <w:rFonts w:ascii="Arial" w:hAnsi="Arial" w:cs="Arial"/>
-          <w:sz w:val="24"/>
-          <w:szCs w:val="24"/>
-        </w:rPr>
-        <w:t xml:space="preserve"> pour dessiner un Horaire.</w:t>
-      </w:r>
-    </w:p>
-    <w:p>
-      <w:pPr>
-        <w:spacing w:line="360" w:lineRule="auto"/>
-        <w:rPr>
-          <w:rFonts w:ascii="Arial" w:hAnsi="Arial" w:cs="Arial"/>
-          <w:sz w:val="24"/>
-          <w:szCs w:val="24"/>
-        </w:rPr>
-      </w:pPr>
-      <w:r>
-        <w:rPr>
-          <w:rFonts w:ascii="Arial" w:hAnsi="Arial" w:cs="Arial"/>
-          <w:sz w:val="24"/>
-          <w:szCs w:val="24"/>
-        </w:rPr>
-        <w:t xml:space="preserve">Listes des </w:t>
-      </w:r>
-      <w:r>
-        <w:rPr>
-          <w:rFonts w:ascii="Arial" w:hAnsi="Arial" w:cs="Arial"/>
-          <w:sz w:val="24"/>
-          <w:szCs w:val="24"/>
-        </w:rPr>
-        <w:t>activités</w:t>
-      </w:r>
-      <w:r>
-        <w:rPr>
-          <w:rFonts w:ascii="Arial" w:hAnsi="Arial" w:cs="Arial"/>
-          <w:sz w:val="24"/>
-          <w:szCs w:val="24"/>
-        </w:rPr>
-        <w:t xml:space="preserve"> à placer, listes des </w:t>
-      </w:r>
-      <w:r>
-        <w:rPr>
-          <w:rFonts w:ascii="Arial" w:hAnsi="Arial" w:cs="Arial"/>
-          <w:sz w:val="24"/>
-          <w:szCs w:val="24"/>
-        </w:rPr>
-        <w:t>activités</w:t>
-      </w:r>
-      <w:r>
-        <w:rPr>
-          <w:rFonts w:ascii="Arial" w:hAnsi="Arial" w:cs="Arial"/>
-          <w:sz w:val="24"/>
-          <w:szCs w:val="24"/>
-        </w:rPr>
-        <w:t xml:space="preserve"> déjà placées, listes des conflits à afficher, listes des modifications ayant eu lieu dans l'horaire, les panneaux de chaque jour,...</w:t>
-      </w:r>
-    </w:p>
-    <w:p>
-      <w:pPr>
-        <w:spacing w:line="360" w:lineRule="auto"/>
-        <w:rPr>
-          <w:rFonts w:ascii="Arial" w:hAnsi="Arial" w:cs="Arial"/>
-          <w:sz w:val="24"/>
-          <w:szCs w:val="24"/>
-        </w:rPr>
-      </w:pPr>
-      <w:r>
-        <w:rPr>
-          <w:rFonts w:ascii="Arial" w:hAnsi="Arial" w:cs="Arial"/>
-          <w:sz w:val="24"/>
-          <w:szCs w:val="24"/>
-        </w:rPr>
-        <w:t xml:space="preserve">Cette classe appartient à la couche logique et est dans le package de </w:t>
-      </w:r>
-      <w:proofErr w:type="spellStart"/>
-      <w:r>
-        <w:rPr>
-          <w:rFonts w:ascii="Arial" w:hAnsi="Arial" w:cs="Arial"/>
-          <w:b/>
-          <w:sz w:val="24"/>
-          <w:szCs w:val="24"/>
-        </w:rPr>
-        <w:t>drawing</w:t>
-      </w:r>
-      <w:proofErr w:type="spellEnd"/>
-      <w:r>
-        <w:rPr>
-          <w:rFonts w:ascii="Arial" w:hAnsi="Arial" w:cs="Arial"/>
-          <w:sz w:val="24"/>
-          <w:szCs w:val="24"/>
-        </w:rPr>
-        <w:t xml:space="preserve">. Un objet graphique passe de l'objet </w:t>
-      </w:r>
-      <w:proofErr w:type="spellStart"/>
-      <w:r>
-        <w:rPr>
-          <w:rFonts w:ascii="Arial" w:hAnsi="Arial" w:cs="Arial"/>
-          <w:b/>
-          <w:sz w:val="24"/>
-          <w:szCs w:val="24"/>
-        </w:rPr>
-        <w:t>drawingCadrePanel</w:t>
-      </w:r>
-      <w:proofErr w:type="spellEnd"/>
-      <w:r>
-        <w:rPr>
-          <w:rFonts w:ascii="Arial" w:hAnsi="Arial" w:cs="Arial"/>
-          <w:sz w:val="24"/>
-          <w:szCs w:val="24"/>
-        </w:rPr>
-        <w:t xml:space="preserve"> vers le </w:t>
-      </w:r>
-      <w:proofErr w:type="spellStart"/>
-      <w:r>
-        <w:rPr>
-          <w:rFonts w:ascii="Arial" w:hAnsi="Arial" w:cs="Arial"/>
-          <w:b/>
-          <w:sz w:val="24"/>
-          <w:szCs w:val="24"/>
-        </w:rPr>
-        <w:t>HoraireDrawing</w:t>
-      </w:r>
-      <w:proofErr w:type="spellEnd"/>
       <w:r>
         <w:rPr>
           <w:rFonts w:ascii="Arial" w:hAnsi="Arial" w:cs="Arial"/>
@@ -3920,7 +3571,6 @@
         </w:rPr>
         <w:t xml:space="preserve"> fait la demande à la classe </w:t>
       </w:r>
-      <w:proofErr w:type="spellStart"/>
       <w:r>
         <w:rPr>
           <w:rFonts w:ascii="Arial" w:hAnsi="Arial" w:cs="Arial"/>
@@ -3929,7 +3579,6 @@
         </w:rPr>
         <w:t>ListeActivitesDejaPlacees</w:t>
       </w:r>
-      <w:proofErr w:type="spellEnd"/>
       <w:r>
         <w:rPr>
           <w:rFonts w:ascii="Arial" w:hAnsi="Arial" w:cs="Arial"/>
@@ -3952,7 +3601,6 @@
         </w:rPr>
         <w:t xml:space="preserve">. Une fois cette opération faite, Une boucle permet d’incrémenter la variable </w:t>
       </w:r>
-      <w:proofErr w:type="spellStart"/>
       <w:r>
         <w:rPr>
           <w:rFonts w:ascii="Arial" w:hAnsi="Arial" w:cs="Arial"/>
@@ -3970,7 +3618,6 @@
         </w:rPr>
         <w:t>Journee</w:t>
       </w:r>
-      <w:proofErr w:type="spellEnd"/>
       <w:r>
         <w:rPr>
           <w:rFonts w:ascii="Arial" w:hAnsi="Arial" w:cs="Arial"/>
@@ -3978,34 +3625,14 @@
         </w:rPr>
         <w:t xml:space="preserve"> appropriée (voir ici </w:t>
       </w:r>
-      <w:proofErr w:type="spellStart"/>
-      <w:r>
-        <w:rPr>
-          <w:rFonts w:ascii="Arial" w:hAnsi="Arial" w:cs="Arial"/>
-          <w:b/>
-          <w:sz w:val="24"/>
-        </w:rPr>
-        <w:t>nbCoursLundi</w:t>
-      </w:r>
-      <w:proofErr w:type="spellEnd"/>
-      <w:r>
-        <w:rPr>
-          <w:rFonts w:ascii="Arial" w:hAnsi="Arial" w:cs="Arial"/>
-          <w:b/>
-          <w:sz w:val="24"/>
-        </w:rPr>
-        <w:t xml:space="preserve">, </w:t>
-      </w:r>
-      <w:proofErr w:type="spellStart"/>
-      <w:r>
-        <w:rPr>
-          <w:rFonts w:ascii="Arial" w:hAnsi="Arial" w:cs="Arial"/>
-          <w:b/>
-          <w:sz w:val="24"/>
-        </w:rPr>
-        <w:t>nbCoursMardi</w:t>
-      </w:r>
-      <w:proofErr w:type="spellEnd"/>
+      <w:r>
+        <w:rPr>
+          <w:rFonts w:ascii="Arial" w:hAnsi="Arial" w:cs="Arial"/>
+          <w:b/>
+          <w:sz w:val="24"/>
+        </w:rPr>
+        <w:t>nbCoursLundi, nbCoursMardi</w:t>
+      </w:r>
       <w:r>
         <w:rPr>
           <w:rFonts w:ascii="Arial" w:hAnsi="Arial" w:cs="Arial"/>
@@ -4031,7 +3658,6 @@
         <w:tab/>
         <w:t xml:space="preserve">En effet, Horaire demande à la classe </w:t>
       </w:r>
-      <w:proofErr w:type="spellStart"/>
       <w:r>
         <w:rPr>
           <w:rFonts w:ascii="Arial" w:hAnsi="Arial" w:cs="Arial"/>
@@ -4040,7 +3666,6 @@
         </w:rPr>
         <w:t>ListeActivitesDejaPlacees</w:t>
       </w:r>
-      <w:proofErr w:type="spellEnd"/>
       <w:r>
         <w:rPr>
           <w:rFonts w:ascii="Arial" w:hAnsi="Arial" w:cs="Arial"/>
@@ -4048,7 +3673,6 @@
         </w:rPr>
         <w:t xml:space="preserve"> l’identification du premier cours déjà placé, fait une demande à la classe </w:t>
       </w:r>
-      <w:proofErr w:type="spellStart"/>
       <w:r>
         <w:rPr>
           <w:rFonts w:ascii="Arial" w:hAnsi="Arial" w:cs="Arial"/>
@@ -4057,7 +3681,6 @@
         </w:rPr>
         <w:t>Activite</w:t>
       </w:r>
-      <w:proofErr w:type="spellEnd"/>
       <w:r>
         <w:rPr>
           <w:rFonts w:ascii="Arial" w:hAnsi="Arial" w:cs="Arial"/>
@@ -4143,7 +3766,6 @@
         <w:tab/>
         <w:t xml:space="preserve">Par la suite, la variable désirée pourra être cueillie avec une simple commande demandant la valeur de </w:t>
       </w:r>
-      <w:proofErr w:type="spellStart"/>
       <w:r>
         <w:rPr>
           <w:rFonts w:ascii="Arial" w:hAnsi="Arial" w:cs="Arial"/>
@@ -4161,7 +3783,6 @@
         </w:rPr>
         <w:t>Journee</w:t>
       </w:r>
-      <w:proofErr w:type="spellEnd"/>
       <w:r>
         <w:rPr>
           <w:rFonts w:ascii="Arial" w:hAnsi="Arial" w:cs="Arial"/>
@@ -4301,7 +3922,6 @@
         <w:tab/>
         <w:t xml:space="preserve">Lorsque la grille d’affichage est appelée par l’application, une demande est faite à la classe </w:t>
       </w:r>
-      <w:proofErr w:type="spellStart"/>
       <w:r>
         <w:rPr>
           <w:rFonts w:ascii="Arial" w:hAnsi="Arial" w:cs="Arial"/>
@@ -4310,7 +3930,6 @@
         </w:rPr>
         <w:t>HoraireDrawing</w:t>
       </w:r>
-      <w:proofErr w:type="spellEnd"/>
       <w:r>
         <w:rPr>
           <w:rFonts w:ascii="Arial" w:hAnsi="Arial" w:cs="Arial"/>
@@ -4318,7 +3937,6 @@
         </w:rPr>
         <w:t xml:space="preserve"> afin d’ajouter les éléments graphiques nécessaires à la création visuelle de la grille horaire. Cette même classe demande à son tour au contrôleur (</w:t>
       </w:r>
-      <w:proofErr w:type="spellStart"/>
       <w:r>
         <w:rPr>
           <w:rFonts w:ascii="Arial" w:hAnsi="Arial" w:cs="Arial"/>
@@ -4327,7 +3945,6 @@
         </w:rPr>
         <w:t>HoraireController</w:t>
       </w:r>
-      <w:proofErr w:type="spellEnd"/>
       <w:r>
         <w:rPr>
           <w:rFonts w:ascii="Arial" w:hAnsi="Arial" w:cs="Arial"/>
@@ -4335,7 +3952,6 @@
         </w:rPr>
         <w:t xml:space="preserve">) de lui indiquer l’objet horaire correspondant pour la suite. Notez bien que les éléments graphiques se génèreront à la suite de cette dernière demande. Finalement, la classe </w:t>
       </w:r>
-      <w:proofErr w:type="spellStart"/>
       <w:r>
         <w:rPr>
           <w:rFonts w:ascii="Arial" w:hAnsi="Arial" w:cs="Arial"/>
@@ -4344,7 +3960,6 @@
         </w:rPr>
         <w:t>HoraireDrawing</w:t>
       </w:r>
-      <w:proofErr w:type="spellEnd"/>
       <w:r>
         <w:rPr>
           <w:rFonts w:ascii="Arial" w:hAnsi="Arial" w:cs="Arial"/>
@@ -4363,26 +3978,239 @@
           <w:noProof/>
         </w:rPr>
         <w:pict>
-          <v:shape id="_x0000_s1027" type="#_x0000_t75" style="position:absolute;margin-left:1.15pt;margin-top:45.2pt;width:431.15pt;height:262.05pt;z-index:251658752;mso-position-horizontal-relative:text;mso-position-vertical-relative:text">
+          <v:shape id="_x0000_s1027" type="#_x0000_t75" style="position:absolute;margin-left:1.15pt;margin-top:22.7pt;width:431.15pt;height:262.05pt;z-index:251658752;mso-position-horizontal-relative:text;mso-position-vertical-relative:text">
             <v:imagedata r:id="rId17" o:title="DiagrammeDeSequenceSystemeAffichageGrille"/>
             <w10:wrap type="square"/>
           </v:shape>
         </w:pict>
       </w:r>
+    </w:p>
+    <w:p>
+      <w:pPr>
+        <w:spacing w:after="200" w:line="276" w:lineRule="auto"/>
+      </w:pPr>
       <w:r>
         <w:br w:type="page"/>
       </w:r>
     </w:p>
     <w:p>
       <w:pPr>
+        <w:pStyle w:val="Titre2"/>
+      </w:pPr>
+      <w:r>
+        <w:lastRenderedPageBreak/>
+        <w:t>DiagrammeDesequenceSysteme</w:t>
+      </w:r>
+    </w:p>
+    <w:p>
+      <w:pPr>
+        <w:rPr>
+          <w:sz w:val="28"/>
+          <w:szCs w:val="28"/>
+          <w:u w:val="single"/>
+        </w:rPr>
+      </w:pPr>
+    </w:p>
+    <w:p>
+      <w:pPr>
+        <w:spacing w:line="360" w:lineRule="auto"/>
+        <w:rPr>
+          <w:sz w:val="28"/>
+          <w:szCs w:val="28"/>
+        </w:rPr>
+        <w:sectPr>
+          <w:pgSz w:w="12240" w:h="15840"/>
+          <w:pgMar w:top="1440" w:right="1800" w:bottom="1440" w:left="1800" w:header="708" w:footer="708" w:gutter="0"/>
+          <w:cols w:space="708"/>
+          <w:docGrid w:linePitch="360"/>
+        </w:sectPr>
+      </w:pPr>
+      <w:r>
+        <w:rPr>
+          <w:rFonts w:ascii="Arial" w:hAnsi="Arial" w:cs="Arial"/>
+          <w:sz w:val="24"/>
+          <w:szCs w:val="24"/>
+        </w:rPr>
+        <w:t xml:space="preserve">L’utilisateur peut, en tout temps, cliquer sur une activité dans l’interface sur système. </w:t>
+      </w:r>
+      <w:r>
+        <w:rPr>
+          <w:rFonts w:ascii="Arial" w:hAnsi="Arial" w:cs="Arial"/>
+          <w:sz w:val="24"/>
+          <w:szCs w:val="24"/>
+        </w:rPr>
+        <w:t>Cette dernière</w:t>
+      </w:r>
+      <w:r>
+        <w:rPr>
+          <w:rFonts w:ascii="Arial" w:hAnsi="Arial" w:cs="Arial"/>
+          <w:sz w:val="24"/>
+          <w:szCs w:val="24"/>
+        </w:rPr>
+        <w:t xml:space="preserve"> charge en RAM les informations de l’activité concernée, pour se préparer </w:t>
+      </w:r>
+      <w:r>
+        <w:rPr>
+          <w:rFonts w:ascii="Arial" w:hAnsi="Arial" w:cs="Arial"/>
+          <w:sz w:val="24"/>
+          <w:szCs w:val="24"/>
+        </w:rPr>
+        <w:t>à</w:t>
+      </w:r>
+      <w:r>
+        <w:rPr>
+          <w:rFonts w:ascii="Arial" w:hAnsi="Arial" w:cs="Arial"/>
+          <w:sz w:val="24"/>
+          <w:szCs w:val="24"/>
+        </w:rPr>
+        <w:t xml:space="preserve"> un quelconque traitement. L’utilisateur peut ensuite  choisir un emplacement pour l’activité dans la grille horaire. Le système, lui,  vérifie si il y a un conflit ou contrainte avec l’horaire actuel. Si ce n’est pas le cas l’activité est rajoutée</w:t>
+      </w:r>
+      <w:r>
+        <w:rPr>
+          <w:sz w:val="28"/>
+          <w:szCs w:val="28"/>
+        </w:rPr>
+        <w:t>.</w:t>
+      </w:r>
+    </w:p>
+    <w:p>
+      <w:pPr>
+        <w:spacing w:line="360" w:lineRule="auto"/>
+        <w:rPr>
+          <w:sz w:val="28"/>
+          <w:szCs w:val="28"/>
+        </w:rPr>
+      </w:pPr>
+      <w:r>
+        <w:rPr>
+          <w:noProof/>
+        </w:rPr>
+        <w:lastRenderedPageBreak/>
+        <w:pict>
+          <v:shape id="_x0000_s1030" type="#_x0000_t75" style="position:absolute;margin-left:-52.05pt;margin-top:-58.7pt;width:757.05pt;height:560.05pt;z-index:251663872;mso-position-horizontal-relative:text;mso-position-vertical-relative:text">
+            <v:imagedata r:id="rId18" o:title="DiagrammeDeSequenceSysteme"/>
+            <w10:wrap type="square"/>
+          </v:shape>
+        </w:pict>
+      </w:r>
+    </w:p>
+    <w:p>
+      <w:pPr>
+        <w:spacing w:line="360" w:lineRule="auto"/>
+        <w:rPr>
+          <w:sz w:val="28"/>
+          <w:szCs w:val="28"/>
+        </w:rPr>
+        <w:sectPr>
+          <w:pgSz w:w="15840" w:h="12240" w:orient="landscape"/>
+          <w:pgMar w:top="1800" w:right="1440" w:bottom="1800" w:left="1440" w:header="708" w:footer="708" w:gutter="0"/>
+          <w:cols w:space="708"/>
+          <w:docGrid w:linePitch="360"/>
+        </w:sectPr>
+      </w:pPr>
+      <w:bookmarkStart w:id="9" w:name="_GoBack"/>
+      <w:bookmarkEnd w:id="9"/>
+    </w:p>
+    <w:p>
+      <w:pPr>
+        <w:spacing w:line="360" w:lineRule="auto"/>
+        <w:rPr>
+          <w:sz w:val="28"/>
+          <w:szCs w:val="28"/>
+        </w:rPr>
+      </w:pPr>
+    </w:p>
+    <w:p>
+      <w:pPr>
+        <w:pStyle w:val="Titre2"/>
+      </w:pPr>
+      <w:r>
+        <w:t>Sélection d’un cours de la grille horaire et déplacement d’un cours.</w:t>
+      </w:r>
+    </w:p>
+    <w:p/>
+    <w:p>
+      <w:pPr>
+        <w:spacing w:line="360" w:lineRule="auto"/>
+        <w:rPr>
+          <w:sz w:val="24"/>
+          <w:szCs w:val="24"/>
+        </w:rPr>
+      </w:pPr>
+      <w:r>
+        <w:rPr>
+          <w:sz w:val="24"/>
+          <w:szCs w:val="24"/>
+        </w:rPr>
+        <w:t>Lorsque l’utilisateur choisi une position pour une activité dans l’horaire, le système doit étudier son choix avant de le valider. Pour cela, l’utilisateur fourni la date désiré.  Le système vérifie d’abord si la plage horaire est libre. Si elle l’est, il vérifie dans un second temps si le choix respecte la grille de cheminement courante.  Lorsque toutes ces contraintes sont respectées, le nouveau positionnement de l’activité est enregistré.</w:t>
+      </w:r>
+    </w:p>
+    <w:p>
+      <w:pPr>
+        <w:spacing w:line="360" w:lineRule="auto"/>
+        <w:rPr>
+          <w:sz w:val="24"/>
+          <w:szCs w:val="24"/>
+        </w:rPr>
+      </w:pPr>
+    </w:p>
+    <w:p>
+      <w:pPr>
+        <w:spacing w:line="360" w:lineRule="auto"/>
+        <w:rPr>
+          <w:sz w:val="24"/>
+          <w:szCs w:val="24"/>
+        </w:rPr>
+        <w:sectPr>
+          <w:pgSz w:w="12240" w:h="15840"/>
+          <w:pgMar w:top="1440" w:right="1800" w:bottom="1440" w:left="1800" w:header="708" w:footer="708" w:gutter="0"/>
+          <w:cols w:space="708"/>
+          <w:docGrid w:linePitch="360"/>
+        </w:sectPr>
+      </w:pPr>
+    </w:p>
+    <w:p>
+      <w:pPr>
+        <w:spacing w:line="360" w:lineRule="auto"/>
+        <w:rPr>
+          <w:sz w:val="24"/>
+          <w:szCs w:val="24"/>
+        </w:rPr>
+      </w:pPr>
+      <w:r>
+        <w:rPr>
+          <w:noProof/>
+        </w:rPr>
+        <w:lastRenderedPageBreak/>
+        <w:pict>
+          <v:shape id="_x0000_s1029" type="#_x0000_t75" style="position:absolute;margin-left:0;margin-top:.2pt;width:655.5pt;height:458.25pt;z-index:251661824;mso-position-horizontal-relative:text;mso-position-vertical-relative:text">
+            <v:imagedata r:id="rId19" o:title="DiagrammeDeSequenceSystemeJouHeure"/>
+            <w10:wrap type="square"/>
+          </v:shape>
+        </w:pict>
+      </w:r>
+    </w:p>
+    <w:p>
+      <w:pPr>
+        <w:spacing w:after="200" w:line="276" w:lineRule="auto"/>
+        <w:sectPr>
+          <w:pgSz w:w="15840" w:h="12240" w:orient="landscape"/>
+          <w:pgMar w:top="1800" w:right="1440" w:bottom="1800" w:left="1440" w:header="708" w:footer="708" w:gutter="0"/>
+          <w:cols w:space="708"/>
+          <w:docGrid w:linePitch="360"/>
+        </w:sectPr>
+      </w:pPr>
+    </w:p>
+    <w:p>
+      <w:pPr>
         <w:pStyle w:val="Titre1"/>
       </w:pPr>
-      <w:bookmarkStart w:id="9" w:name="_Toc413142414"/>
+      <w:bookmarkStart w:id="10" w:name="_Toc413142414"/>
       <w:r>
         <w:lastRenderedPageBreak/>
         <w:t>Annexe</w:t>
       </w:r>
-      <w:bookmarkEnd w:id="9"/>
+      <w:bookmarkEnd w:id="10"/>
     </w:p>
     <w:p/>
     <w:p/>
@@ -4391,11 +4219,11 @@
       <w:pPr>
         <w:pStyle w:val="Titre2"/>
       </w:pPr>
-      <w:bookmarkStart w:id="10" w:name="_Toc413142415"/>
+      <w:bookmarkStart w:id="11" w:name="_Toc413142415"/>
       <w:r>
         <w:t>Modèle du domaine</w:t>
       </w:r>
-      <w:bookmarkEnd w:id="10"/>
+      <w:bookmarkEnd w:id="11"/>
     </w:p>
     <w:p>
       <w:r>
@@ -4414,7 +4242,7 @@
       <w:pPr>
         <w:pStyle w:val="Titre2"/>
       </w:pPr>
-      <w:bookmarkStart w:id="11" w:name="_Toc413142416"/>
+      <w:bookmarkStart w:id="12" w:name="_Toc413142416"/>
       <w:r>
         <w:rPr>
           <w:noProof/>
@@ -4422,7 +4250,7 @@
         <w:lastRenderedPageBreak/>
         <w:pict>
           <v:shape id="_x0000_s1026" type="#_x0000_t75" style="position:absolute;margin-left:-33pt;margin-top:80.15pt;width:518.25pt;height:486.75pt;z-index:251657728;mso-position-horizontal-relative:text;mso-position-vertical-relative:text">
-            <v:imagedata r:id="rId18" o:title="diagramme usecase"/>
+            <v:imagedata r:id="rId20" o:title="diagramme usecase"/>
             <w10:wrap type="square"/>
           </v:shape>
         </w:pict>
@@ -4430,7 +4258,7 @@
       <w:r>
         <w:t>Modèle des cas d’utilisation</w:t>
       </w:r>
-      <w:bookmarkEnd w:id="11"/>
+      <w:bookmarkEnd w:id="12"/>
     </w:p>
     <w:p/>
     <w:p/>
@@ -4450,14 +4278,14 @@
       <w:pPr>
         <w:pStyle w:val="Titre2"/>
       </w:pPr>
-      <w:bookmarkStart w:id="12" w:name="_Toc411942605"/>
-      <w:bookmarkStart w:id="13" w:name="_Toc413142417"/>
+      <w:bookmarkStart w:id="13" w:name="_Toc411942605"/>
+      <w:bookmarkStart w:id="14" w:name="_Toc413142417"/>
       <w:r>
         <w:lastRenderedPageBreak/>
         <w:t>Glossaire</w:t>
       </w:r>
-      <w:bookmarkEnd w:id="12"/>
       <w:bookmarkEnd w:id="13"/>
+      <w:bookmarkEnd w:id="14"/>
     </w:p>
     <w:p/>
     <w:p>
@@ -4639,23 +4467,7 @@
           <w:i/>
           <w:sz w:val="22"/>
         </w:rPr>
-        <w:t>(</w:t>
-      </w:r>
-      <w:proofErr w:type="gramStart"/>
-      <w:r>
-        <w:rPr>
-          <w:i/>
-          <w:sz w:val="22"/>
-        </w:rPr>
-        <w:t>réf</w:t>
-      </w:r>
-      <w:proofErr w:type="gramEnd"/>
-      <w:r>
-        <w:rPr>
-          <w:i/>
-          <w:sz w:val="22"/>
-        </w:rPr>
-        <w:t>. : Wikipédia)</w:t>
+        <w:t>(réf. : Wikipédia)</w:t>
       </w:r>
     </w:p>
     <w:p>
@@ -5205,7 +5017,6 @@
         </w:rPr>
         <w:t xml:space="preserve">Signifie : </w:t>
       </w:r>
-      <w:proofErr w:type="spellStart"/>
       <w:r>
         <w:rPr>
           <w:b/>
@@ -5217,14 +5028,7 @@
         <w:rPr>
           <w:sz w:val="24"/>
         </w:rPr>
-        <w:t>raphical</w:t>
-      </w:r>
-      <w:proofErr w:type="spellEnd"/>
-      <w:r>
-        <w:rPr>
-          <w:sz w:val="24"/>
-        </w:rPr>
-        <w:t xml:space="preserve"> </w:t>
+        <w:t xml:space="preserve">raphical </w:t>
       </w:r>
       <w:r>
         <w:rPr>
@@ -5299,8 +5103,6 @@
         </w:rPr>
         <w:t xml:space="preserve"> différentes couches logique.</w:t>
       </w:r>
-      <w:bookmarkStart w:id="14" w:name="_GoBack"/>
-      <w:bookmarkEnd w:id="14"/>
     </w:p>
     <w:p>
       <w:pPr>
@@ -5358,17 +5160,8 @@
           <w:b/>
           <w:i/>
         </w:rPr>
-        <w:t xml:space="preserve">Voir </w:t>
-      </w:r>
-      <w:proofErr w:type="spellStart"/>
-      <w:r>
-        <w:rPr>
-          <w:b/>
-          <w:i/>
-        </w:rPr>
-        <w:t>diagrammeDeGant.gan</w:t>
-      </w:r>
-      <w:proofErr w:type="spellEnd"/>
+        <w:t>Voir diagrammeDeGant.gan</w:t>
+      </w:r>
     </w:p>
     <w:sectPr>
       <w:pgSz w:w="12240" w:h="15840"/>
@@ -8963,7 +8756,7 @@
 </file>
 
 <file path=customXml/itemProps1.xml><?xml version="1.0" encoding="utf-8"?>
-<ds:datastoreItem xmlns:ds="http://schemas.openxmlformats.org/officeDocument/2006/customXml" ds:itemID="{6B734A04-9D2F-416B-92AD-9E7ECFA0BA7F}">
+<ds:datastoreItem xmlns:ds="http://schemas.openxmlformats.org/officeDocument/2006/customXml" ds:itemID="{AD976ECE-D534-4DC9-8EF8-C02936DF4464}">
   <ds:schemaRefs>
     <ds:schemaRef ds:uri="http://schemas.openxmlformats.org/officeDocument/2006/bibliography"/>
   </ds:schemaRefs>

</xml_diff>